<commit_message>
redac + ajout variables dans sel in silico (les 2 et rdt)
</commit_message>
<xml_diff>
--- a/rapport de stage.docx
+++ b/rapport de stage.docx
@@ -1362,6 +1362,50 @@
       <w:pPr>
         <w:pStyle w:val="----Corpsdetexte----"/>
       </w:pPr>
+      <w:r>
+        <w:t xml:space="preserve">Je voudrais en premier lieu remercier mes encadrants Jacques David et Martin </w:t>
+      </w:r>
+      <w:proofErr w:type="spellStart"/>
+      <w:r>
+        <w:t>Ecarnot</w:t>
+      </w:r>
+      <w:proofErr w:type="spellEnd"/>
+      <w:r>
+        <w:t xml:space="preserve"> qui ont fait de ce stage une aventure intellectuelle stimulante pleine de questionnements. Je remercie particulièrement Jacques pour m’avoir préparé au concours de l’école doctorale. Je n’aurais sûrement pas eu ma place sans ses conseils avisés. Je le remercie également pour avoir été flexible et compréhensif dans une période assez éprouvante sur le plan personnel.</w:t>
+      </w:r>
+    </w:p>
+    <w:p>
+      <w:pPr>
+        <w:pStyle w:val="----Corpsdetexte----"/>
+      </w:pPr>
+      <w:r>
+        <w:t xml:space="preserve">Je remercie également ma famille et mes amis qui m’ont soutenu durant cette tranche de vie pétrie de stress et d’incertitudes (concours, orientation, rendez-vous médicaux, maladie, douleurs…). </w:t>
+      </w:r>
+      <w:r>
+        <w:t>Merci d’avoir été présents lorsque, me trouvant dans un piteux état, tant mentalement que physiquement, je remportais au logis un œil triste et mouillé. J’y ai laissé quelques plumes mais grâce à vous je</w:t>
+      </w:r>
+      <w:r>
+        <w:t xml:space="preserve"> ne suis pas tombé du nid, </w:t>
+      </w:r>
+      <w:r>
+        <w:t xml:space="preserve">merci du fond du cœur. Petite dédicace également à mon kiné, mon chirurgien et ma </w:t>
+      </w:r>
+      <w:proofErr w:type="spellStart"/>
+      <w:r>
+        <w:t>rhumato</w:t>
+      </w:r>
+      <w:proofErr w:type="spellEnd"/>
+      <w:r>
+        <w:t xml:space="preserve"> pour leur prise en charge de qualité. </w:t>
+      </w:r>
+    </w:p>
+    <w:p>
+      <w:pPr>
+        <w:pStyle w:val="----Corpsdetexte----"/>
+      </w:pPr>
+      <w:r>
+        <w:t xml:space="preserve">Enfin, merci aux techniciens, ingénieurs, chercheurs et thésards du bâtiment ARCAD pour leurs conseils, leur aide, et le partage de leur expérience. </w:t>
+      </w:r>
     </w:p>
     <w:p>
       <w:pPr>
@@ -1446,11 +1490,12 @@
       <w:pPr>
         <w:pStyle w:val="TM1"/>
         <w:tabs>
-          <w:tab w:val="clear" w:pos="9637"/>
-          <w:tab w:val="right" w:leader="dot" w:pos="9072"/>
+          <w:tab w:val="left" w:pos="566"/>
         </w:tabs>
         <w:rPr>
-          <w:rFonts w:ascii="Arial" w:hAnsi="Arial" w:cs="Arial"/>
+          <w:rFonts w:asciiTheme="minorHAnsi" w:eastAsiaTheme="minorEastAsia" w:hAnsiTheme="minorHAnsi" w:cstheme="minorBidi"/>
+          <w:noProof/>
+          <w:szCs w:val="22"/>
         </w:rPr>
       </w:pPr>
       <w:r>
@@ -1473,272 +1518,1100 @@
       </w:r>
       <w:r>
         <w:rPr>
-          <w:rFonts w:ascii="Arial" w:hAnsi="Arial" w:cs="Arial"/>
-        </w:rPr>
-        <w:t>Résumé</w:t>
-      </w:r>
-      <w:r>
-        <w:rPr>
-          <w:rFonts w:ascii="Arial" w:hAnsi="Arial" w:cs="Arial"/>
+          <w:noProof/>
+        </w:rPr>
+        <w:t>1</w:t>
+      </w:r>
+      <w:r>
+        <w:rPr>
+          <w:rFonts w:asciiTheme="minorHAnsi" w:eastAsiaTheme="minorEastAsia" w:hAnsiTheme="minorHAnsi" w:cstheme="minorBidi"/>
+          <w:noProof/>
+          <w:szCs w:val="22"/>
         </w:rPr>
         <w:tab/>
-        <w:t>3</w:t>
+      </w:r>
+      <w:r>
+        <w:rPr>
+          <w:noProof/>
+        </w:rPr>
+        <w:t>Introduction</w:t>
+      </w:r>
+      <w:r>
+        <w:rPr>
+          <w:noProof/>
+        </w:rPr>
+        <w:tab/>
+      </w:r>
+      <w:r>
+        <w:rPr>
+          <w:noProof/>
+        </w:rPr>
+        <w:fldChar w:fldCharType="begin"/>
+      </w:r>
+      <w:r>
+        <w:rPr>
+          <w:noProof/>
+        </w:rPr>
+        <w:instrText xml:space="preserve"> PAGEREF _Toc142555265 \h </w:instrText>
+      </w:r>
+      <w:r>
+        <w:rPr>
+          <w:noProof/>
+        </w:rPr>
+      </w:r>
+      <w:r>
+        <w:rPr>
+          <w:noProof/>
+        </w:rPr>
+        <w:fldChar w:fldCharType="separate"/>
+      </w:r>
+      <w:r>
+        <w:rPr>
+          <w:noProof/>
+        </w:rPr>
+        <w:t>11</w:t>
+      </w:r>
+      <w:r>
+        <w:rPr>
+          <w:noProof/>
+        </w:rPr>
+        <w:fldChar w:fldCharType="end"/>
+      </w:r>
+    </w:p>
+    <w:p>
+      <w:pPr>
+        <w:pStyle w:val="TM2"/>
+        <w:tabs>
+          <w:tab w:val="left" w:pos="849"/>
+        </w:tabs>
+        <w:rPr>
+          <w:rFonts w:asciiTheme="minorHAnsi" w:eastAsiaTheme="minorEastAsia" w:hAnsiTheme="minorHAnsi" w:cstheme="minorBidi"/>
+          <w:noProof/>
+          <w:szCs w:val="22"/>
+        </w:rPr>
+      </w:pPr>
+      <w:r>
+        <w:rPr>
+          <w:noProof/>
+        </w:rPr>
+        <w:t>1.1</w:t>
+      </w:r>
+      <w:r>
+        <w:rPr>
+          <w:rFonts w:asciiTheme="minorHAnsi" w:eastAsiaTheme="minorEastAsia" w:hAnsiTheme="minorHAnsi" w:cstheme="minorBidi"/>
+          <w:noProof/>
+          <w:szCs w:val="22"/>
+        </w:rPr>
+        <w:tab/>
+      </w:r>
+      <w:r>
+        <w:rPr>
+          <w:noProof/>
+        </w:rPr>
+        <w:t>Le blé dur</w:t>
+      </w:r>
+      <w:r>
+        <w:rPr>
+          <w:noProof/>
+        </w:rPr>
+        <w:tab/>
+      </w:r>
+      <w:r>
+        <w:rPr>
+          <w:noProof/>
+        </w:rPr>
+        <w:fldChar w:fldCharType="begin"/>
+      </w:r>
+      <w:r>
+        <w:rPr>
+          <w:noProof/>
+        </w:rPr>
+        <w:instrText xml:space="preserve"> PAGEREF _Toc142555266 \h </w:instrText>
+      </w:r>
+      <w:r>
+        <w:rPr>
+          <w:noProof/>
+        </w:rPr>
+      </w:r>
+      <w:r>
+        <w:rPr>
+          <w:noProof/>
+        </w:rPr>
+        <w:fldChar w:fldCharType="separate"/>
+      </w:r>
+      <w:r>
+        <w:rPr>
+          <w:noProof/>
+        </w:rPr>
+        <w:t>11</w:t>
+      </w:r>
+      <w:r>
+        <w:rPr>
+          <w:noProof/>
+        </w:rPr>
+        <w:fldChar w:fldCharType="end"/>
+      </w:r>
+    </w:p>
+    <w:p>
+      <w:pPr>
+        <w:pStyle w:val="TM2"/>
+        <w:tabs>
+          <w:tab w:val="left" w:pos="849"/>
+        </w:tabs>
+        <w:rPr>
+          <w:rFonts w:asciiTheme="minorHAnsi" w:eastAsiaTheme="minorEastAsia" w:hAnsiTheme="minorHAnsi" w:cstheme="minorBidi"/>
+          <w:noProof/>
+          <w:szCs w:val="22"/>
+        </w:rPr>
+      </w:pPr>
+      <w:r>
+        <w:rPr>
+          <w:noProof/>
+        </w:rPr>
+        <w:t>1.2</w:t>
+      </w:r>
+      <w:r>
+        <w:rPr>
+          <w:rFonts w:asciiTheme="minorHAnsi" w:eastAsiaTheme="minorEastAsia" w:hAnsiTheme="minorHAnsi" w:cstheme="minorBidi"/>
+          <w:noProof/>
+          <w:szCs w:val="22"/>
+        </w:rPr>
+        <w:tab/>
+      </w:r>
+      <w:r>
+        <w:rPr>
+          <w:noProof/>
+        </w:rPr>
+        <w:t>Le changement climatique</w:t>
+      </w:r>
+      <w:r>
+        <w:rPr>
+          <w:noProof/>
+        </w:rPr>
+        <w:tab/>
+      </w:r>
+      <w:r>
+        <w:rPr>
+          <w:noProof/>
+        </w:rPr>
+        <w:fldChar w:fldCharType="begin"/>
+      </w:r>
+      <w:r>
+        <w:rPr>
+          <w:noProof/>
+        </w:rPr>
+        <w:instrText xml:space="preserve"> PAGEREF _Toc142555267 \h </w:instrText>
+      </w:r>
+      <w:r>
+        <w:rPr>
+          <w:noProof/>
+        </w:rPr>
+      </w:r>
+      <w:r>
+        <w:rPr>
+          <w:noProof/>
+        </w:rPr>
+        <w:fldChar w:fldCharType="separate"/>
+      </w:r>
+      <w:r>
+        <w:rPr>
+          <w:noProof/>
+        </w:rPr>
+        <w:t>11</w:t>
+      </w:r>
+      <w:r>
+        <w:rPr>
+          <w:noProof/>
+        </w:rPr>
+        <w:fldChar w:fldCharType="end"/>
+      </w:r>
+    </w:p>
+    <w:p>
+      <w:pPr>
+        <w:pStyle w:val="TM2"/>
+        <w:tabs>
+          <w:tab w:val="left" w:pos="849"/>
+        </w:tabs>
+        <w:rPr>
+          <w:rFonts w:asciiTheme="minorHAnsi" w:eastAsiaTheme="minorEastAsia" w:hAnsiTheme="minorHAnsi" w:cstheme="minorBidi"/>
+          <w:noProof/>
+          <w:szCs w:val="22"/>
+        </w:rPr>
+      </w:pPr>
+      <w:r>
+        <w:rPr>
+          <w:noProof/>
+        </w:rPr>
+        <w:t>1.3</w:t>
+      </w:r>
+      <w:r>
+        <w:rPr>
+          <w:rFonts w:asciiTheme="minorHAnsi" w:eastAsiaTheme="minorEastAsia" w:hAnsiTheme="minorHAnsi" w:cstheme="minorBidi"/>
+          <w:noProof/>
+          <w:szCs w:val="22"/>
+        </w:rPr>
+        <w:tab/>
+      </w:r>
+      <w:r>
+        <w:rPr>
+          <w:noProof/>
+        </w:rPr>
+        <w:t>Sélection massale et diversité génétique</w:t>
+      </w:r>
+      <w:r>
+        <w:rPr>
+          <w:noProof/>
+        </w:rPr>
+        <w:tab/>
+      </w:r>
+      <w:r>
+        <w:rPr>
+          <w:noProof/>
+        </w:rPr>
+        <w:fldChar w:fldCharType="begin"/>
+      </w:r>
+      <w:r>
+        <w:rPr>
+          <w:noProof/>
+        </w:rPr>
+        <w:instrText xml:space="preserve"> PAGEREF _Toc142555268 \h </w:instrText>
+      </w:r>
+      <w:r>
+        <w:rPr>
+          <w:noProof/>
+        </w:rPr>
+      </w:r>
+      <w:r>
+        <w:rPr>
+          <w:noProof/>
+        </w:rPr>
+        <w:fldChar w:fldCharType="separate"/>
+      </w:r>
+      <w:r>
+        <w:rPr>
+          <w:noProof/>
+        </w:rPr>
+        <w:t>12</w:t>
+      </w:r>
+      <w:r>
+        <w:rPr>
+          <w:noProof/>
+        </w:rPr>
+        <w:fldChar w:fldCharType="end"/>
+      </w:r>
+    </w:p>
+    <w:p>
+      <w:pPr>
+        <w:pStyle w:val="TM2"/>
+        <w:tabs>
+          <w:tab w:val="left" w:pos="849"/>
+        </w:tabs>
+        <w:rPr>
+          <w:rFonts w:asciiTheme="minorHAnsi" w:eastAsiaTheme="minorEastAsia" w:hAnsiTheme="minorHAnsi" w:cstheme="minorBidi"/>
+          <w:noProof/>
+          <w:szCs w:val="22"/>
+        </w:rPr>
+      </w:pPr>
+      <w:r>
+        <w:rPr>
+          <w:noProof/>
+        </w:rPr>
+        <w:t>1.4</w:t>
+      </w:r>
+      <w:r>
+        <w:rPr>
+          <w:rFonts w:asciiTheme="minorHAnsi" w:eastAsiaTheme="minorEastAsia" w:hAnsiTheme="minorHAnsi" w:cstheme="minorBidi"/>
+          <w:noProof/>
+          <w:szCs w:val="22"/>
+        </w:rPr>
+        <w:tab/>
+      </w:r>
+      <w:r>
+        <w:rPr>
+          <w:noProof/>
+        </w:rPr>
+        <w:t>L’importance de la morphologie du grain</w:t>
+      </w:r>
+      <w:r>
+        <w:rPr>
+          <w:noProof/>
+        </w:rPr>
+        <w:tab/>
+      </w:r>
+      <w:r>
+        <w:rPr>
+          <w:noProof/>
+        </w:rPr>
+        <w:fldChar w:fldCharType="begin"/>
+      </w:r>
+      <w:r>
+        <w:rPr>
+          <w:noProof/>
+        </w:rPr>
+        <w:instrText xml:space="preserve"> PAGEREF _Toc142555269 \h </w:instrText>
+      </w:r>
+      <w:r>
+        <w:rPr>
+          <w:noProof/>
+        </w:rPr>
+      </w:r>
+      <w:r>
+        <w:rPr>
+          <w:noProof/>
+        </w:rPr>
+        <w:fldChar w:fldCharType="separate"/>
+      </w:r>
+      <w:r>
+        <w:rPr>
+          <w:noProof/>
+        </w:rPr>
+        <w:t>13</w:t>
+      </w:r>
+      <w:r>
+        <w:rPr>
+          <w:noProof/>
+        </w:rPr>
+        <w:fldChar w:fldCharType="end"/>
+      </w:r>
+    </w:p>
+    <w:p>
+      <w:pPr>
+        <w:pStyle w:val="TM2"/>
+        <w:tabs>
+          <w:tab w:val="left" w:pos="849"/>
+        </w:tabs>
+        <w:rPr>
+          <w:rFonts w:asciiTheme="minorHAnsi" w:eastAsiaTheme="minorEastAsia" w:hAnsiTheme="minorHAnsi" w:cstheme="minorBidi"/>
+          <w:noProof/>
+          <w:szCs w:val="22"/>
+        </w:rPr>
+      </w:pPr>
+      <w:r>
+        <w:rPr>
+          <w:noProof/>
+        </w:rPr>
+        <w:t>1.5</w:t>
+      </w:r>
+      <w:r>
+        <w:rPr>
+          <w:rFonts w:asciiTheme="minorHAnsi" w:eastAsiaTheme="minorEastAsia" w:hAnsiTheme="minorHAnsi" w:cstheme="minorBidi"/>
+          <w:noProof/>
+          <w:szCs w:val="22"/>
+        </w:rPr>
+        <w:tab/>
+      </w:r>
+      <w:r>
+        <w:rPr>
+          <w:noProof/>
+        </w:rPr>
+        <w:t>Question posée</w:t>
+      </w:r>
+      <w:r>
+        <w:rPr>
+          <w:noProof/>
+        </w:rPr>
+        <w:tab/>
+      </w:r>
+      <w:r>
+        <w:rPr>
+          <w:noProof/>
+        </w:rPr>
+        <w:fldChar w:fldCharType="begin"/>
+      </w:r>
+      <w:r>
+        <w:rPr>
+          <w:noProof/>
+        </w:rPr>
+        <w:instrText xml:space="preserve"> PAGEREF _Toc142555270 \h </w:instrText>
+      </w:r>
+      <w:r>
+        <w:rPr>
+          <w:noProof/>
+        </w:rPr>
+      </w:r>
+      <w:r>
+        <w:rPr>
+          <w:noProof/>
+        </w:rPr>
+        <w:fldChar w:fldCharType="separate"/>
+      </w:r>
+      <w:r>
+        <w:rPr>
+          <w:noProof/>
+        </w:rPr>
+        <w:t>14</w:t>
+      </w:r>
+      <w:r>
+        <w:rPr>
+          <w:noProof/>
+        </w:rPr>
+        <w:fldChar w:fldCharType="end"/>
       </w:r>
     </w:p>
     <w:p>
       <w:pPr>
         <w:pStyle w:val="TM1"/>
         <w:tabs>
-          <w:tab w:val="clear" w:pos="9637"/>
-          <w:tab w:val="right" w:leader="dot" w:pos="9072"/>
+          <w:tab w:val="left" w:pos="566"/>
         </w:tabs>
         <w:rPr>
-          <w:rFonts w:ascii="Arial" w:hAnsi="Arial" w:cs="Arial"/>
-        </w:rPr>
-      </w:pPr>
-      <w:r>
-        <w:rPr>
-          <w:rFonts w:ascii="Arial" w:hAnsi="Arial" w:cs="Arial"/>
-        </w:rPr>
-        <w:t>Abstract</w:t>
-      </w:r>
-      <w:r>
-        <w:rPr>
-          <w:rFonts w:ascii="Arial" w:hAnsi="Arial" w:cs="Arial"/>
+          <w:rFonts w:asciiTheme="minorHAnsi" w:eastAsiaTheme="minorEastAsia" w:hAnsiTheme="minorHAnsi" w:cstheme="minorBidi"/>
+          <w:noProof/>
+          <w:szCs w:val="22"/>
+        </w:rPr>
+      </w:pPr>
+      <w:r>
+        <w:rPr>
+          <w:noProof/>
+        </w:rPr>
+        <w:t>2</w:t>
+      </w:r>
+      <w:r>
+        <w:rPr>
+          <w:rFonts w:asciiTheme="minorHAnsi" w:eastAsiaTheme="minorEastAsia" w:hAnsiTheme="minorHAnsi" w:cstheme="minorBidi"/>
+          <w:noProof/>
+          <w:szCs w:val="22"/>
         </w:rPr>
         <w:tab/>
-        <w:t>4</w:t>
+      </w:r>
+      <w:r>
+        <w:rPr>
+          <w:noProof/>
+        </w:rPr>
+        <w:t>Matériel et méthodes</w:t>
+      </w:r>
+      <w:r>
+        <w:rPr>
+          <w:noProof/>
+        </w:rPr>
+        <w:tab/>
+      </w:r>
+      <w:r>
+        <w:rPr>
+          <w:noProof/>
+        </w:rPr>
+        <w:fldChar w:fldCharType="begin"/>
+      </w:r>
+      <w:r>
+        <w:rPr>
+          <w:noProof/>
+        </w:rPr>
+        <w:instrText xml:space="preserve"> PAGEREF _Toc142555271 \h </w:instrText>
+      </w:r>
+      <w:r>
+        <w:rPr>
+          <w:noProof/>
+        </w:rPr>
+      </w:r>
+      <w:r>
+        <w:rPr>
+          <w:noProof/>
+        </w:rPr>
+        <w:fldChar w:fldCharType="separate"/>
+      </w:r>
+      <w:r>
+        <w:rPr>
+          <w:noProof/>
+        </w:rPr>
+        <w:t>18</w:t>
+      </w:r>
+      <w:r>
+        <w:rPr>
+          <w:noProof/>
+        </w:rPr>
+        <w:fldChar w:fldCharType="end"/>
+      </w:r>
+    </w:p>
+    <w:p>
+      <w:pPr>
+        <w:pStyle w:val="TM2"/>
+        <w:tabs>
+          <w:tab w:val="left" w:pos="849"/>
+        </w:tabs>
+        <w:rPr>
+          <w:rFonts w:asciiTheme="minorHAnsi" w:eastAsiaTheme="minorEastAsia" w:hAnsiTheme="minorHAnsi" w:cstheme="minorBidi"/>
+          <w:noProof/>
+          <w:szCs w:val="22"/>
+        </w:rPr>
+      </w:pPr>
+      <w:r>
+        <w:rPr>
+          <w:noProof/>
+        </w:rPr>
+        <w:t>2.1</w:t>
+      </w:r>
+      <w:r>
+        <w:rPr>
+          <w:rFonts w:asciiTheme="minorHAnsi" w:eastAsiaTheme="minorEastAsia" w:hAnsiTheme="minorHAnsi" w:cstheme="minorBidi"/>
+          <w:noProof/>
+          <w:szCs w:val="22"/>
+        </w:rPr>
+        <w:tab/>
+      </w:r>
+      <w:r>
+        <w:rPr>
+          <w:noProof/>
+        </w:rPr>
+        <w:t>Matériel végétal</w:t>
+      </w:r>
+      <w:r>
+        <w:rPr>
+          <w:noProof/>
+        </w:rPr>
+        <w:tab/>
+      </w:r>
+      <w:r>
+        <w:rPr>
+          <w:noProof/>
+        </w:rPr>
+        <w:fldChar w:fldCharType="begin"/>
+      </w:r>
+      <w:r>
+        <w:rPr>
+          <w:noProof/>
+        </w:rPr>
+        <w:instrText xml:space="preserve"> PAGEREF _Toc142555272 \h </w:instrText>
+      </w:r>
+      <w:r>
+        <w:rPr>
+          <w:noProof/>
+        </w:rPr>
+      </w:r>
+      <w:r>
+        <w:rPr>
+          <w:noProof/>
+        </w:rPr>
+        <w:fldChar w:fldCharType="separate"/>
+      </w:r>
+      <w:r>
+        <w:rPr>
+          <w:noProof/>
+        </w:rPr>
+        <w:t>18</w:t>
+      </w:r>
+      <w:r>
+        <w:rPr>
+          <w:noProof/>
+        </w:rPr>
+        <w:fldChar w:fldCharType="end"/>
+      </w:r>
+    </w:p>
+    <w:p>
+      <w:pPr>
+        <w:pStyle w:val="TM2"/>
+        <w:tabs>
+          <w:tab w:val="left" w:pos="849"/>
+        </w:tabs>
+        <w:rPr>
+          <w:rFonts w:asciiTheme="minorHAnsi" w:eastAsiaTheme="minorEastAsia" w:hAnsiTheme="minorHAnsi" w:cstheme="minorBidi"/>
+          <w:noProof/>
+          <w:szCs w:val="22"/>
+        </w:rPr>
+      </w:pPr>
+      <w:r>
+        <w:rPr>
+          <w:noProof/>
+        </w:rPr>
+        <w:t>2.2</w:t>
+      </w:r>
+      <w:r>
+        <w:rPr>
+          <w:rFonts w:asciiTheme="minorHAnsi" w:eastAsiaTheme="minorEastAsia" w:hAnsiTheme="minorHAnsi" w:cstheme="minorBidi"/>
+          <w:noProof/>
+          <w:szCs w:val="22"/>
+        </w:rPr>
+        <w:tab/>
+      </w:r>
+      <w:r>
+        <w:rPr>
+          <w:noProof/>
+        </w:rPr>
+        <w:t>Dispositif expérimental</w:t>
+      </w:r>
+      <w:r>
+        <w:rPr>
+          <w:noProof/>
+        </w:rPr>
+        <w:tab/>
+      </w:r>
+      <w:r>
+        <w:rPr>
+          <w:noProof/>
+        </w:rPr>
+        <w:fldChar w:fldCharType="begin"/>
+      </w:r>
+      <w:r>
+        <w:rPr>
+          <w:noProof/>
+        </w:rPr>
+        <w:instrText xml:space="preserve"> PAGEREF _Toc142555273 \h </w:instrText>
+      </w:r>
+      <w:r>
+        <w:rPr>
+          <w:noProof/>
+        </w:rPr>
+      </w:r>
+      <w:r>
+        <w:rPr>
+          <w:noProof/>
+        </w:rPr>
+        <w:fldChar w:fldCharType="separate"/>
+      </w:r>
+      <w:r>
+        <w:rPr>
+          <w:noProof/>
+        </w:rPr>
+        <w:t>18</w:t>
+      </w:r>
+      <w:r>
+        <w:rPr>
+          <w:noProof/>
+        </w:rPr>
+        <w:fldChar w:fldCharType="end"/>
+      </w:r>
+    </w:p>
+    <w:p>
+      <w:pPr>
+        <w:pStyle w:val="TM2"/>
+        <w:tabs>
+          <w:tab w:val="left" w:pos="849"/>
+        </w:tabs>
+        <w:rPr>
+          <w:rFonts w:asciiTheme="minorHAnsi" w:eastAsiaTheme="minorEastAsia" w:hAnsiTheme="minorHAnsi" w:cstheme="minorBidi"/>
+          <w:noProof/>
+          <w:szCs w:val="22"/>
+        </w:rPr>
+      </w:pPr>
+      <w:r>
+        <w:rPr>
+          <w:noProof/>
+        </w:rPr>
+        <w:t>2.3</w:t>
+      </w:r>
+      <w:r>
+        <w:rPr>
+          <w:rFonts w:asciiTheme="minorHAnsi" w:eastAsiaTheme="minorEastAsia" w:hAnsiTheme="minorHAnsi" w:cstheme="minorBidi"/>
+          <w:noProof/>
+          <w:szCs w:val="22"/>
+        </w:rPr>
+        <w:tab/>
+      </w:r>
+      <w:r>
+        <w:rPr>
+          <w:noProof/>
+        </w:rPr>
+        <w:t>Phénotypage</w:t>
+      </w:r>
+      <w:r>
+        <w:rPr>
+          <w:noProof/>
+        </w:rPr>
+        <w:tab/>
+      </w:r>
+      <w:r>
+        <w:rPr>
+          <w:noProof/>
+        </w:rPr>
+        <w:fldChar w:fldCharType="begin"/>
+      </w:r>
+      <w:r>
+        <w:rPr>
+          <w:noProof/>
+        </w:rPr>
+        <w:instrText xml:space="preserve"> PAGEREF _Toc142555274 \h </w:instrText>
+      </w:r>
+      <w:r>
+        <w:rPr>
+          <w:noProof/>
+        </w:rPr>
+      </w:r>
+      <w:r>
+        <w:rPr>
+          <w:noProof/>
+        </w:rPr>
+        <w:fldChar w:fldCharType="separate"/>
+      </w:r>
+      <w:r>
+        <w:rPr>
+          <w:noProof/>
+        </w:rPr>
+        <w:t>19</w:t>
+      </w:r>
+      <w:r>
+        <w:rPr>
+          <w:noProof/>
+        </w:rPr>
+        <w:fldChar w:fldCharType="end"/>
+      </w:r>
+    </w:p>
+    <w:p>
+      <w:pPr>
+        <w:pStyle w:val="TM2"/>
+        <w:tabs>
+          <w:tab w:val="left" w:pos="849"/>
+        </w:tabs>
+        <w:rPr>
+          <w:rFonts w:asciiTheme="minorHAnsi" w:eastAsiaTheme="minorEastAsia" w:hAnsiTheme="minorHAnsi" w:cstheme="minorBidi"/>
+          <w:noProof/>
+          <w:szCs w:val="22"/>
+        </w:rPr>
+      </w:pPr>
+      <w:r>
+        <w:rPr>
+          <w:noProof/>
+        </w:rPr>
+        <w:t>2.4</w:t>
+      </w:r>
+      <w:r>
+        <w:rPr>
+          <w:rFonts w:asciiTheme="minorHAnsi" w:eastAsiaTheme="minorEastAsia" w:hAnsiTheme="minorHAnsi" w:cstheme="minorBidi"/>
+          <w:noProof/>
+          <w:szCs w:val="22"/>
+        </w:rPr>
+        <w:tab/>
+      </w:r>
+      <w:r>
+        <w:rPr>
+          <w:noProof/>
+        </w:rPr>
+        <w:t>Analyses</w:t>
+      </w:r>
+      <w:r>
+        <w:rPr>
+          <w:noProof/>
+        </w:rPr>
+        <w:tab/>
+      </w:r>
+      <w:r>
+        <w:rPr>
+          <w:noProof/>
+        </w:rPr>
+        <w:fldChar w:fldCharType="begin"/>
+      </w:r>
+      <w:r>
+        <w:rPr>
+          <w:noProof/>
+        </w:rPr>
+        <w:instrText xml:space="preserve"> PAGEREF _Toc142555275 \h </w:instrText>
+      </w:r>
+      <w:r>
+        <w:rPr>
+          <w:noProof/>
+        </w:rPr>
+      </w:r>
+      <w:r>
+        <w:rPr>
+          <w:noProof/>
+        </w:rPr>
+        <w:fldChar w:fldCharType="separate"/>
+      </w:r>
+      <w:r>
+        <w:rPr>
+          <w:noProof/>
+        </w:rPr>
+        <w:t>20</w:t>
+      </w:r>
+      <w:r>
+        <w:rPr>
+          <w:noProof/>
+        </w:rPr>
+        <w:fldChar w:fldCharType="end"/>
+      </w:r>
+    </w:p>
+    <w:p>
+      <w:pPr>
+        <w:pStyle w:val="TM3"/>
+        <w:tabs>
+          <w:tab w:val="left" w:pos="1415"/>
+        </w:tabs>
+        <w:rPr>
+          <w:rFonts w:asciiTheme="minorHAnsi" w:eastAsiaTheme="minorEastAsia" w:hAnsiTheme="minorHAnsi" w:cstheme="minorBidi"/>
+          <w:noProof/>
+          <w:szCs w:val="22"/>
+        </w:rPr>
+      </w:pPr>
+      <w:r>
+        <w:rPr>
+          <w:noProof/>
+        </w:rPr>
+        <w:t>2.4.1</w:t>
+      </w:r>
+      <w:r>
+        <w:rPr>
+          <w:rFonts w:asciiTheme="minorHAnsi" w:eastAsiaTheme="minorEastAsia" w:hAnsiTheme="minorHAnsi" w:cstheme="minorBidi"/>
+          <w:noProof/>
+          <w:szCs w:val="22"/>
+        </w:rPr>
+        <w:tab/>
+      </w:r>
+      <w:r>
+        <w:rPr>
+          <w:noProof/>
+        </w:rPr>
+        <w:t>Effet de la sélection sur la taille du grain</w:t>
+      </w:r>
+      <w:r>
+        <w:rPr>
+          <w:noProof/>
+        </w:rPr>
+        <w:tab/>
+      </w:r>
+      <w:r>
+        <w:rPr>
+          <w:noProof/>
+        </w:rPr>
+        <w:fldChar w:fldCharType="begin"/>
+      </w:r>
+      <w:r>
+        <w:rPr>
+          <w:noProof/>
+        </w:rPr>
+        <w:instrText xml:space="preserve"> PAGEREF _Toc142555276 \h </w:instrText>
+      </w:r>
+      <w:r>
+        <w:rPr>
+          <w:noProof/>
+        </w:rPr>
+      </w:r>
+      <w:r>
+        <w:rPr>
+          <w:noProof/>
+        </w:rPr>
+        <w:fldChar w:fldCharType="separate"/>
+      </w:r>
+      <w:r>
+        <w:rPr>
+          <w:noProof/>
+        </w:rPr>
+        <w:t>20</w:t>
+      </w:r>
+      <w:r>
+        <w:rPr>
+          <w:noProof/>
+        </w:rPr>
+        <w:fldChar w:fldCharType="end"/>
+      </w:r>
+    </w:p>
+    <w:p>
+      <w:pPr>
+        <w:pStyle w:val="TM3"/>
+        <w:tabs>
+          <w:tab w:val="left" w:pos="1415"/>
+        </w:tabs>
+        <w:rPr>
+          <w:rFonts w:asciiTheme="minorHAnsi" w:eastAsiaTheme="minorEastAsia" w:hAnsiTheme="minorHAnsi" w:cstheme="minorBidi"/>
+          <w:noProof/>
+          <w:szCs w:val="22"/>
+        </w:rPr>
+      </w:pPr>
+      <w:r>
+        <w:rPr>
+          <w:noProof/>
+        </w:rPr>
+        <w:t>2.4.2</w:t>
+      </w:r>
+      <w:r>
+        <w:rPr>
+          <w:rFonts w:asciiTheme="minorHAnsi" w:eastAsiaTheme="minorEastAsia" w:hAnsiTheme="minorHAnsi" w:cstheme="minorBidi"/>
+          <w:noProof/>
+          <w:szCs w:val="22"/>
+        </w:rPr>
+        <w:tab/>
+      </w:r>
+      <w:r>
+        <w:rPr>
+          <w:noProof/>
+        </w:rPr>
+        <w:t>Comparaison de la sélection sur grain et de la sélection sur épi</w:t>
+      </w:r>
+      <w:r>
+        <w:rPr>
+          <w:noProof/>
+        </w:rPr>
+        <w:tab/>
+      </w:r>
+      <w:r>
+        <w:rPr>
+          <w:noProof/>
+        </w:rPr>
+        <w:fldChar w:fldCharType="begin"/>
+      </w:r>
+      <w:r>
+        <w:rPr>
+          <w:noProof/>
+        </w:rPr>
+        <w:instrText xml:space="preserve"> PAGEREF _Toc142555277 \h </w:instrText>
+      </w:r>
+      <w:r>
+        <w:rPr>
+          <w:noProof/>
+        </w:rPr>
+      </w:r>
+      <w:r>
+        <w:rPr>
+          <w:noProof/>
+        </w:rPr>
+        <w:fldChar w:fldCharType="separate"/>
+      </w:r>
+      <w:r>
+        <w:rPr>
+          <w:noProof/>
+        </w:rPr>
+        <w:t>22</w:t>
+      </w:r>
+      <w:r>
+        <w:rPr>
+          <w:noProof/>
+        </w:rPr>
+        <w:fldChar w:fldCharType="end"/>
       </w:r>
     </w:p>
     <w:p>
       <w:pPr>
         <w:pStyle w:val="TM1"/>
         <w:tabs>
-          <w:tab w:val="clear" w:pos="9637"/>
-          <w:tab w:val="right" w:leader="dot" w:pos="9072"/>
+          <w:tab w:val="left" w:pos="566"/>
         </w:tabs>
         <w:rPr>
-          <w:rFonts w:ascii="Arial" w:hAnsi="Arial" w:cs="Arial"/>
-        </w:rPr>
-      </w:pPr>
-      <w:r>
-        <w:rPr>
-          <w:rFonts w:ascii="Arial" w:hAnsi="Arial" w:cs="Arial"/>
-        </w:rPr>
-        <w:t>Remerciements</w:t>
-      </w:r>
-      <w:r>
-        <w:rPr>
-          <w:rFonts w:ascii="Arial" w:hAnsi="Arial" w:cs="Arial"/>
+          <w:rFonts w:asciiTheme="minorHAnsi" w:eastAsiaTheme="minorEastAsia" w:hAnsiTheme="minorHAnsi" w:cstheme="minorBidi"/>
+          <w:noProof/>
+          <w:szCs w:val="22"/>
+        </w:rPr>
+      </w:pPr>
+      <w:r>
+        <w:rPr>
+          <w:noProof/>
+        </w:rPr>
+        <w:t>3</w:t>
+      </w:r>
+      <w:r>
+        <w:rPr>
+          <w:rFonts w:asciiTheme="minorHAnsi" w:eastAsiaTheme="minorEastAsia" w:hAnsiTheme="minorHAnsi" w:cstheme="minorBidi"/>
+          <w:noProof/>
+          <w:szCs w:val="22"/>
         </w:rPr>
         <w:tab/>
-        <w:t>5</w:t>
-      </w:r>
-    </w:p>
-    <w:p>
-      <w:pPr>
-        <w:pStyle w:val="TM1"/>
+      </w:r>
+      <w:r>
+        <w:rPr>
+          <w:noProof/>
+        </w:rPr>
+        <w:t>Résultats</w:t>
+      </w:r>
+      <w:r>
+        <w:rPr>
+          <w:noProof/>
+        </w:rPr>
+        <w:tab/>
+      </w:r>
+      <w:r>
+        <w:rPr>
+          <w:noProof/>
+        </w:rPr>
+        <w:fldChar w:fldCharType="begin"/>
+      </w:r>
+      <w:r>
+        <w:rPr>
+          <w:noProof/>
+        </w:rPr>
+        <w:instrText xml:space="preserve"> PAGEREF _Toc142555278 \h </w:instrText>
+      </w:r>
+      <w:r>
+        <w:rPr>
+          <w:noProof/>
+        </w:rPr>
+      </w:r>
+      <w:r>
+        <w:rPr>
+          <w:noProof/>
+        </w:rPr>
+        <w:fldChar w:fldCharType="separate"/>
+      </w:r>
+      <w:r>
+        <w:rPr>
+          <w:noProof/>
+        </w:rPr>
+        <w:t>24</w:t>
+      </w:r>
+      <w:r>
+        <w:rPr>
+          <w:noProof/>
+        </w:rPr>
+        <w:fldChar w:fldCharType="end"/>
+      </w:r>
+    </w:p>
+    <w:p>
+      <w:pPr>
+        <w:pStyle w:val="TM2"/>
         <w:tabs>
-          <w:tab w:val="clear" w:pos="9637"/>
-          <w:tab w:val="right" w:leader="dot" w:pos="9072"/>
+          <w:tab w:val="left" w:pos="849"/>
         </w:tabs>
         <w:rPr>
-          <w:rFonts w:ascii="Arial" w:hAnsi="Arial" w:cs="Arial"/>
-        </w:rPr>
-      </w:pPr>
-      <w:r>
-        <w:rPr>
-          <w:rFonts w:ascii="Arial" w:hAnsi="Arial" w:cs="Arial"/>
-        </w:rPr>
-        <w:t>Table des matières</w:t>
-      </w:r>
-      <w:r>
-        <w:rPr>
-          <w:rFonts w:ascii="Arial" w:hAnsi="Arial" w:cs="Arial"/>
+          <w:rFonts w:asciiTheme="minorHAnsi" w:eastAsiaTheme="minorEastAsia" w:hAnsiTheme="minorHAnsi" w:cstheme="minorBidi"/>
+          <w:noProof/>
+          <w:szCs w:val="22"/>
+        </w:rPr>
+      </w:pPr>
+      <w:r>
+        <w:rPr>
+          <w:noProof/>
+        </w:rPr>
+        <w:t>3.1</w:t>
+      </w:r>
+      <w:r>
+        <w:rPr>
+          <w:rFonts w:asciiTheme="minorHAnsi" w:eastAsiaTheme="minorEastAsia" w:hAnsiTheme="minorHAnsi" w:cstheme="minorBidi"/>
+          <w:noProof/>
+          <w:szCs w:val="22"/>
         </w:rPr>
         <w:tab/>
-        <w:t>6</w:t>
-      </w:r>
-    </w:p>
-    <w:p>
-      <w:pPr>
-        <w:pStyle w:val="TM1"/>
-        <w:tabs>
-          <w:tab w:val="clear" w:pos="9637"/>
-          <w:tab w:val="right" w:leader="dot" w:pos="9072"/>
-        </w:tabs>
-        <w:rPr>
-          <w:rFonts w:ascii="Arial" w:hAnsi="Arial" w:cs="Arial"/>
-        </w:rPr>
-      </w:pPr>
-      <w:r>
-        <w:rPr>
-          <w:rFonts w:ascii="Arial" w:hAnsi="Arial" w:cs="Arial"/>
-        </w:rPr>
-        <w:t>Avant-Propos</w:t>
-      </w:r>
-      <w:r>
-        <w:rPr>
-          <w:rFonts w:ascii="Arial" w:hAnsi="Arial" w:cs="Arial"/>
+      </w:r>
+      <w:r>
+        <w:rPr>
+          <w:noProof/>
+        </w:rPr>
+        <w:t>Morpho du grain</w:t>
+      </w:r>
+      <w:r>
+        <w:rPr>
+          <w:noProof/>
         </w:rPr>
         <w:tab/>
-        <w:t>7</w:t>
-      </w:r>
-    </w:p>
-    <w:p>
-      <w:pPr>
-        <w:pStyle w:val="TM1"/>
-        <w:tabs>
-          <w:tab w:val="clear" w:pos="9637"/>
-          <w:tab w:val="right" w:leader="dot" w:pos="9072"/>
-        </w:tabs>
-        <w:rPr>
-          <w:rFonts w:ascii="Arial" w:hAnsi="Arial" w:cs="Arial"/>
-        </w:rPr>
-      </w:pPr>
-      <w:r>
-        <w:rPr>
-          <w:rFonts w:ascii="Arial" w:hAnsi="Arial" w:cs="Arial"/>
-        </w:rPr>
-        <w:t>Glossaire</w:t>
-      </w:r>
-      <w:r>
-        <w:rPr>
-          <w:rFonts w:ascii="Arial" w:hAnsi="Arial" w:cs="Arial"/>
-        </w:rPr>
-        <w:tab/>
-        <w:t>8</w:t>
-      </w:r>
-    </w:p>
-    <w:p>
-      <w:pPr>
-        <w:pStyle w:val="TM1"/>
-        <w:tabs>
-          <w:tab w:val="clear" w:pos="9637"/>
-          <w:tab w:val="right" w:leader="dot" w:pos="9072"/>
-        </w:tabs>
-        <w:rPr>
-          <w:rFonts w:ascii="Arial" w:hAnsi="Arial" w:cs="Arial"/>
-        </w:rPr>
-      </w:pPr>
-      <w:r>
-        <w:rPr>
-          <w:rFonts w:ascii="Arial" w:hAnsi="Arial" w:cs="Arial"/>
-        </w:rPr>
-        <w:t>Sigles et acronymes</w:t>
-      </w:r>
-      <w:r>
-        <w:rPr>
-          <w:rFonts w:ascii="Arial" w:hAnsi="Arial" w:cs="Arial"/>
-        </w:rPr>
-        <w:tab/>
-        <w:t>9</w:t>
-      </w:r>
-    </w:p>
-    <w:p>
-      <w:pPr>
-        <w:pStyle w:val="TM1"/>
-        <w:tabs>
-          <w:tab w:val="clear" w:pos="9637"/>
-          <w:tab w:val="right" w:leader="dot" w:pos="9072"/>
-        </w:tabs>
-        <w:rPr>
-          <w:rFonts w:ascii="Arial" w:hAnsi="Arial" w:cs="Arial"/>
-        </w:rPr>
-      </w:pPr>
-      <w:r>
-        <w:rPr>
-          <w:rFonts w:ascii="Arial" w:hAnsi="Arial" w:cs="Arial"/>
-        </w:rPr>
-        <w:t>Introduction</w:t>
-      </w:r>
-      <w:r>
-        <w:rPr>
-          <w:rFonts w:ascii="Arial" w:hAnsi="Arial" w:cs="Arial"/>
-        </w:rPr>
-        <w:tab/>
-        <w:t>10</w:t>
-      </w:r>
-    </w:p>
-    <w:p>
-      <w:pPr>
-        <w:pStyle w:val="TM1"/>
-        <w:tabs>
-          <w:tab w:val="clear" w:pos="9637"/>
-          <w:tab w:val="right" w:leader="dot" w:pos="9072"/>
-        </w:tabs>
-        <w:rPr>
-          <w:rFonts w:ascii="Arial" w:hAnsi="Arial" w:cs="Arial"/>
-        </w:rPr>
-      </w:pPr>
-      <w:r>
-        <w:rPr>
-          <w:rFonts w:ascii="Arial" w:hAnsi="Arial" w:cs="Arial"/>
-        </w:rPr>
-        <w:t>Conclusion</w:t>
-      </w:r>
-      <w:r>
-        <w:rPr>
-          <w:rFonts w:ascii="Arial" w:hAnsi="Arial" w:cs="Arial"/>
-        </w:rPr>
-        <w:tab/>
-        <w:t>1</w:t>
-      </w:r>
-      <w:r>
-        <w:rPr>
-          <w:rFonts w:ascii="Arial" w:hAnsi="Arial" w:cs="Arial"/>
-        </w:rPr>
-        <w:t>2</w:t>
-      </w:r>
-    </w:p>
-    <w:p>
-      <w:pPr>
-        <w:pStyle w:val="TM1"/>
-        <w:tabs>
-          <w:tab w:val="clear" w:pos="9637"/>
-          <w:tab w:val="right" w:leader="dot" w:pos="9072"/>
-        </w:tabs>
-        <w:rPr>
-          <w:rFonts w:ascii="Arial" w:hAnsi="Arial" w:cs="Arial"/>
-        </w:rPr>
-      </w:pPr>
-      <w:r>
-        <w:rPr>
-          <w:rFonts w:ascii="Arial" w:hAnsi="Arial" w:cs="Arial"/>
-        </w:rPr>
-        <w:t>Références bibliographiques</w:t>
-      </w:r>
-      <w:r>
-        <w:rPr>
-          <w:rFonts w:ascii="Arial" w:hAnsi="Arial" w:cs="Arial"/>
-        </w:rPr>
-        <w:tab/>
-        <w:t>13</w:t>
-      </w:r>
-    </w:p>
-    <w:p>
-      <w:pPr>
-        <w:pStyle w:val="TM1"/>
-        <w:tabs>
-          <w:tab w:val="clear" w:pos="9637"/>
-          <w:tab w:val="right" w:leader="dot" w:pos="9072"/>
-        </w:tabs>
-        <w:rPr>
-          <w:rFonts w:ascii="Arial" w:hAnsi="Arial" w:cs="Arial"/>
-        </w:rPr>
-      </w:pPr>
-      <w:r>
-        <w:rPr>
-          <w:rFonts w:ascii="Arial" w:hAnsi="Arial" w:cs="Arial"/>
-        </w:rPr>
-        <w:t>Annexes</w:t>
-      </w:r>
-      <w:r>
-        <w:rPr>
-          <w:rFonts w:ascii="Arial" w:hAnsi="Arial" w:cs="Arial"/>
-        </w:rPr>
-        <w:tab/>
-        <w:t>14</w:t>
+      </w:r>
+      <w:r>
+        <w:rPr>
+          <w:noProof/>
+        </w:rPr>
+        <w:fldChar w:fldCharType="begin"/>
+      </w:r>
+      <w:r>
+        <w:rPr>
+          <w:noProof/>
+        </w:rPr>
+        <w:instrText xml:space="preserve"> PAGEREF _Toc142555279 \h </w:instrText>
+      </w:r>
+      <w:r>
+        <w:rPr>
+          <w:noProof/>
+        </w:rPr>
+      </w:r>
+      <w:r>
+        <w:rPr>
+          <w:noProof/>
+        </w:rPr>
+        <w:fldChar w:fldCharType="separate"/>
+      </w:r>
+      <w:r>
+        <w:rPr>
+          <w:noProof/>
+        </w:rPr>
+        <w:t>24</w:t>
+      </w:r>
+      <w:r>
+        <w:rPr>
+          <w:noProof/>
+        </w:rPr>
+        <w:fldChar w:fldCharType="end"/>
       </w:r>
     </w:p>
     <w:p>
@@ -2000,18 +2873,22 @@
       <w:pPr>
         <w:pStyle w:val="Titre1"/>
       </w:pPr>
+      <w:bookmarkStart w:id="0" w:name="_Toc142555265"/>
       <w:r>
         <w:lastRenderedPageBreak/>
         <w:t>Introduction</w:t>
       </w:r>
+      <w:bookmarkEnd w:id="0"/>
     </w:p>
     <w:p>
       <w:pPr>
         <w:pStyle w:val="Titre2"/>
       </w:pPr>
+      <w:bookmarkStart w:id="1" w:name="_Toc142555266"/>
       <w:r>
         <w:t>Le blé dur</w:t>
       </w:r>
+      <w:bookmarkEnd w:id="1"/>
     </w:p>
     <w:p>
       <w:r>
@@ -2245,9 +3122,11 @@
       <w:pPr>
         <w:pStyle w:val="Titre2"/>
       </w:pPr>
+      <w:bookmarkStart w:id="2" w:name="_Toc142555267"/>
       <w:r>
         <w:t>Le changement climatique</w:t>
       </w:r>
+      <w:bookmarkEnd w:id="2"/>
     </w:p>
     <w:p>
       <w:r>
@@ -2430,9 +3309,11 @@
       <w:pPr>
         <w:pStyle w:val="Titre2"/>
       </w:pPr>
+      <w:bookmarkStart w:id="3" w:name="_Toc142555268"/>
       <w:r>
         <w:t>Sélection massale et diversité génétique</w:t>
       </w:r>
+      <w:bookmarkEnd w:id="3"/>
     </w:p>
     <w:p>
       <w:r>
@@ -2519,9 +3400,11 @@
       <w:pPr>
         <w:pStyle w:val="Titre2"/>
       </w:pPr>
+      <w:bookmarkStart w:id="4" w:name="_Toc142555269"/>
       <w:r>
         <w:t>L’importance de la morphologie du grain</w:t>
       </w:r>
+      <w:bookmarkEnd w:id="4"/>
     </w:p>
     <w:p>
       <w:r>
@@ -2764,9 +3647,11 @@
       <w:pPr>
         <w:pStyle w:val="Titre2"/>
       </w:pPr>
+      <w:bookmarkStart w:id="5" w:name="_Toc142555270"/>
       <w:r>
         <w:t>Question posée</w:t>
       </w:r>
+      <w:bookmarkEnd w:id="5"/>
     </w:p>
     <w:p>
       <w:r>
@@ -5134,7 +6019,10 @@
         </w:numPr>
       </w:pPr>
       <w:r>
-        <w:t>La sélection massale sur la taille du grain est-elle efficace ?</w:t>
+        <w:t>Comment la sélection massale sur la taille du grain impacte la population</w:t>
+      </w:r>
+      <w:r>
+        <w:t> ?</w:t>
       </w:r>
     </w:p>
     <w:p>
@@ -5153,10 +6041,12 @@
       <w:pPr>
         <w:pStyle w:val="Titre1"/>
       </w:pPr>
+      <w:bookmarkStart w:id="6" w:name="_Toc142555271"/>
       <w:r>
         <w:lastRenderedPageBreak/>
         <w:t>Matériel et méthodes</w:t>
       </w:r>
+      <w:bookmarkEnd w:id="6"/>
     </w:p>
     <w:p>
       <w:r>
@@ -5217,9 +6107,11 @@
       <w:pPr>
         <w:pStyle w:val="Titre2"/>
       </w:pPr>
+      <w:bookmarkStart w:id="7" w:name="_Toc142555272"/>
       <w:r>
         <w:t>Matériel végétal</w:t>
       </w:r>
+      <w:bookmarkEnd w:id="7"/>
     </w:p>
     <w:p>
       <w:r>
@@ -5289,9 +6181,11 @@
       <w:pPr>
         <w:pStyle w:val="Titre2"/>
       </w:pPr>
+      <w:bookmarkStart w:id="8" w:name="_Toc142555273"/>
       <w:r>
         <w:t>Dispositif expérimental</w:t>
       </w:r>
+      <w:bookmarkEnd w:id="8"/>
     </w:p>
     <w:p>
       <w:r>
@@ -5340,6 +6234,9 @@
       <w:r>
         <w:t>Pour chacune de ces lignées, des lots de 12 grains ont été choisis pour participer au semis. Sur chaque grain, deux spectres NIRS ont été acquis par ASD, et chaque grain a été mesuré à l’Optomachine pour avoir ses caractéristiques morphologiques.</w:t>
       </w:r>
+      <w:r>
+        <w:t xml:space="preserve"> L’Optomachine est un appareil qui prend des photos de grain et calcule par analyse d’image un centaine d’indicateur pour chaque grain présent sur la photo. La caractéristique morphologique utilisée pendant le stage est la surface que le grain occupe sur l’image, que l’Optomachine mesure en mm². Cette surface est ce qui sera appelé "taille du grain" dans la suite du rapport. </w:t>
+      </w:r>
     </w:p>
     <w:p>
       <w:r>
@@ -5370,17 +6267,17 @@
         <w:t xml:space="preserve"> est connue</w:t>
       </w:r>
       <w:r>
-        <w:t xml:space="preserve">. Le semis a été fait le 6 janvier 2023. Certains grains n’ont pas germé ou se sont fait manger par des oiseaux. Un deuxième semis a donc eu lieu le 17 février pour combler les trous </w:t>
+        <w:t xml:space="preserve">. Le semis a été fait le 6 janvier 2023. Certains grains n’ont </w:t>
+      </w:r>
+      <w:r>
+        <w:lastRenderedPageBreak/>
+        <w:t xml:space="preserve">pas germé ou se sont fait manger par des oiseaux. Un deuxième semis a donc eu lieu le 17 février pour combler les trous </w:t>
       </w:r>
       <w:r>
         <w:t>avec les grains qui restaient dans les lots de départ.</w:t>
       </w:r>
       <w:r>
-        <w:t xml:space="preserve"> Le fait de semer les génotypes de façon "mélangée" complique énormément l’acquisition des données mais permet d’obtenir les valeurs des génotypes en population, et non en monoculture ou avec un nombre restreint de voisin (comme ce </w:t>
-      </w:r>
-      <w:r>
-        <w:lastRenderedPageBreak/>
-        <w:t>serait le cas si on avait semé les génotypes en lignes)</w:t>
+        <w:t xml:space="preserve"> Le fait de semer les génotypes de façon "mélangée" complique énormément l’acquisition des données mais permet d’obtenir les valeurs des génotypes en population, et non en monoculture ou avec un nombre restreint de voisin (comme ce serait le cas si on avait semé les génotypes en lignes)</w:t>
       </w:r>
       <w:r>
         <w:t>. Cela permet également d’observer l’ensemble des génotypes</w:t>
@@ -5435,13 +6332,13 @@
       <w:r>
         <w:t xml:space="preserve"> Ils ont été séparés entre les "gros" (&gt;35 mm), les "moyens" (34&lt; &lt;35), et les "petits" (&lt; 34 mm). Une partie des grains n’a pas été tamisée et constitue le groupe témoin. </w:t>
       </w:r>
-      <w:commentRangeStart w:id="0"/>
+      <w:commentRangeStart w:id="9"/>
       <w:r>
         <w:t>Il y a au total 12 micro parcelles dans lesquelles 3 répétitions de chaque traitement ont été placées au hasard.</w:t>
       </w:r>
-      <w:commentRangeEnd w:id="0"/>
-      <w:r>
-        <w:commentReference w:id="0"/>
+      <w:commentRangeEnd w:id="9"/>
+      <w:r>
+        <w:commentReference w:id="9"/>
       </w:r>
     </w:p>
     <w:p/>
@@ -5449,10 +6346,12 @@
       <w:pPr>
         <w:pStyle w:val="Titre2"/>
       </w:pPr>
+      <w:bookmarkStart w:id="10" w:name="_Toc142555274"/>
       <w:proofErr w:type="spellStart"/>
       <w:r>
         <w:t>Phénotypage</w:t>
       </w:r>
+      <w:bookmarkEnd w:id="10"/>
       <w:proofErr w:type="spellEnd"/>
     </w:p>
     <w:p>
@@ -5547,9 +6446,6 @@
       <w:r>
         <w:t>Nombre de grains par épi</w:t>
       </w:r>
-      <w:r>
-        <w:t xml:space="preserve"> </w:t>
-      </w:r>
     </w:p>
     <w:p>
       <w:pPr>
@@ -5576,7 +6472,10 @@
         <w:t xml:space="preserve">Taux de protéines </w:t>
       </w:r>
       <w:r>
-        <w:t>des grains (par NIRS des grains épi par épi</w:t>
+        <w:t xml:space="preserve">des grains (par NIRS </w:t>
+      </w:r>
+      <w:r>
+        <w:t>de tous les grains de l’épi simultanément</w:t>
       </w:r>
       <w:r>
         <w:t>)</w:t>
@@ -5590,7 +6489,53 @@
         </w:numPr>
       </w:pPr>
       <w:r>
-        <w:t>Mesures morphologiques à l’échelle des grains individuels par Optomachine</w:t>
+        <w:t xml:space="preserve">Taille </w:t>
+      </w:r>
+      <w:r>
+        <w:t>du plus petit grain</w:t>
+      </w:r>
+    </w:p>
+    <w:p>
+      <w:pPr>
+        <w:numPr>
+          <w:ilvl w:val="0"/>
+          <w:numId w:val="8"/>
+        </w:numPr>
+      </w:pPr>
+      <w:r>
+        <w:t>Taille du plus gros grain</w:t>
+      </w:r>
+    </w:p>
+    <w:p>
+      <w:pPr>
+        <w:numPr>
+          <w:ilvl w:val="0"/>
+          <w:numId w:val="8"/>
+        </w:numPr>
+      </w:pPr>
+      <w:r>
+        <w:t>Taille moyenne des grains</w:t>
+      </w:r>
+    </w:p>
+    <w:p>
+      <w:pPr>
+        <w:numPr>
+          <w:ilvl w:val="0"/>
+          <w:numId w:val="8"/>
+        </w:numPr>
+      </w:pPr>
+      <w:r>
+        <w:t>Variance de la taille des grains</w:t>
+      </w:r>
+    </w:p>
+    <w:p/>
+    <w:p>
+      <w:r>
+        <w:t xml:space="preserve">Les spectres des grains ont été acquis avec un spectromètre Perkin-Elmer et les spectres des feuilles par </w:t>
+      </w:r>
+      <w:r>
+        <w:lastRenderedPageBreak/>
+        <w:t>ASD.</w:t>
       </w:r>
       <w:r>
         <w:t xml:space="preserve"> </w:t>
@@ -5598,20 +6543,6 @@
     </w:p>
     <w:p/>
     <w:p>
-      <w:commentRangeStart w:id="1"/>
-      <w:r>
-        <w:t>Les spectres des grains ont été acquis avec un spectromètre Perkin-Elmer</w:t>
-      </w:r>
-      <w:commentRangeEnd w:id="1"/>
-      <w:r>
-        <w:commentReference w:id="1"/>
-      </w:r>
-      <w:r>
-        <w:t xml:space="preserve"> et les spectres des feuilles par ASD.</w:t>
-      </w:r>
-    </w:p>
-    <w:p/>
-    <w:p>
       <w:r>
         <w:t>Les bacs ont aussi permis d’estimer les différentes composantes de la variance évoquées plus tôt</w:t>
       </w:r>
@@ -5628,11 +6559,13 @@
         <w:t xml:space="preserve"> plantes par bac issues du premier semis (06/01)</w:t>
       </w:r>
       <w:r>
-        <w:t xml:space="preserve">, le nombre de grain par épi, le PMG, le taux de protéines et les mesures morphologiques des grains ont été mesurés pour deux épis par plante au lieu d’être seulement mesurés sur le brin maître (pour estimer la variance inter-épi). Les 35 plantes par bac ont été échantillonnées de manière à ce que 103 génotypes soient représentés (pour </w:t>
-      </w:r>
-      <w:r>
-        <w:lastRenderedPageBreak/>
-        <w:t xml:space="preserve">estimer la variance génétique), et que chaque génotype soit présent dans deux bacs différents (pour estimer la variance environnementale). </w:t>
+        <w:t xml:space="preserve">, le nombre de grain par épi, le PMG, le taux de protéines et </w:t>
+      </w:r>
+      <w:r>
+        <w:t>la taille</w:t>
+      </w:r>
+      <w:r>
+        <w:t xml:space="preserve"> des grains ont été mesurés pour deux épis par plante au lieu d’être seulement mesurés sur le brin maître (pour estimer la variance inter-épi). Les 35 plantes par bac ont été échantillonnées de manière à ce que 103 génotypes soient représentés (pour estimer la variance génétique), et que chaque génotype soit présent dans deux bacs différents (pour estimer la variance environnementale). </w:t>
       </w:r>
       <w:r>
         <w:t>La variance intra-épi a aussi pu être estimée car chaque grain a été mesuré individuellement</w:t>
@@ -5679,17 +6612,6 @@
     </w:p>
     <w:p>
       <w:pPr>
-        <w:numPr>
-          <w:ilvl w:val="0"/>
-          <w:numId w:val="13"/>
-        </w:numPr>
-      </w:pPr>
-      <w:r>
-        <w:t>Mesures morphologiques à l’échelle des grains individuels par Optomachine</w:t>
-      </w:r>
-    </w:p>
-    <w:p>
-      <w:pPr>
         <w:pStyle w:val="Paragraphedeliste"/>
         <w:numPr>
           <w:ilvl w:val="0"/>
@@ -5700,22 +6622,146 @@
         <w:t>PMG</w:t>
       </w:r>
     </w:p>
+    <w:p>
+      <w:pPr>
+        <w:pStyle w:val="Paragraphedeliste"/>
+        <w:numPr>
+          <w:ilvl w:val="0"/>
+          <w:numId w:val="13"/>
+        </w:numPr>
+      </w:pPr>
+      <w:r>
+        <w:t>Nombre d’épillets</w:t>
+      </w:r>
+      <w:bookmarkStart w:id="11" w:name="_GoBack"/>
+      <w:bookmarkEnd w:id="11"/>
+    </w:p>
+    <w:p>
+      <w:pPr>
+        <w:numPr>
+          <w:ilvl w:val="0"/>
+          <w:numId w:val="13"/>
+        </w:numPr>
+      </w:pPr>
+      <w:r>
+        <w:t>Taille du plus petit grain</w:t>
+      </w:r>
+    </w:p>
+    <w:p>
+      <w:pPr>
+        <w:numPr>
+          <w:ilvl w:val="0"/>
+          <w:numId w:val="13"/>
+        </w:numPr>
+      </w:pPr>
+      <w:r>
+        <w:t>Taille du plus gros grain</w:t>
+      </w:r>
+    </w:p>
+    <w:p>
+      <w:pPr>
+        <w:numPr>
+          <w:ilvl w:val="0"/>
+          <w:numId w:val="13"/>
+        </w:numPr>
+      </w:pPr>
+      <w:r>
+        <w:t>Taille moyenne des grains</w:t>
+      </w:r>
+    </w:p>
+    <w:p>
+      <w:pPr>
+        <w:numPr>
+          <w:ilvl w:val="0"/>
+          <w:numId w:val="13"/>
+        </w:numPr>
+      </w:pPr>
+      <w:r>
+        <w:t>Variance de la taille des grains</w:t>
+      </w:r>
+    </w:p>
     <w:p/>
     <w:p>
+      <w:r>
+        <w:t>Ci-dessous un schéma récapitulant le dispositif expérimental et les données récoltées :</w:t>
+      </w:r>
+    </w:p>
+    <w:p>
+      <w:pPr>
+        <w:jc w:val="center"/>
+      </w:pPr>
+      <w:r>
+        <w:rPr>
+          <w:noProof/>
+        </w:rPr>
+        <w:lastRenderedPageBreak/>
+        <w:drawing>
+          <wp:inline distT="0" distB="0" distL="0" distR="0" wp14:anchorId="0A28CDEB" wp14:editId="0A9A6934">
+            <wp:extent cx="5760720" cy="5760720"/>
+            <wp:effectExtent l="19050" t="19050" r="11430" b="11430"/>
+            <wp:docPr id="5" name="Image 5"/>
+            <wp:cNvGraphicFramePr>
+              <a:graphicFrameLocks xmlns:a="http://schemas.openxmlformats.org/drawingml/2006/main" noChangeAspect="1"/>
+            </wp:cNvGraphicFramePr>
+            <a:graphic xmlns:a="http://schemas.openxmlformats.org/drawingml/2006/main">
+              <a:graphicData uri="http://schemas.openxmlformats.org/drawingml/2006/picture">
+                <pic:pic xmlns:pic="http://schemas.openxmlformats.org/drawingml/2006/picture">
+                  <pic:nvPicPr>
+                    <pic:cNvPr id="5" name="schéma données.png"/>
+                    <pic:cNvPicPr/>
+                  </pic:nvPicPr>
+                  <pic:blipFill>
+                    <a:blip r:embed="rId19">
+                      <a:extLst>
+                        <a:ext uri="{28A0092B-C50C-407E-A947-70E740481C1C}">
+                          <a14:useLocalDpi xmlns:a14="http://schemas.microsoft.com/office/drawing/2010/main" val="0"/>
+                        </a:ext>
+                      </a:extLst>
+                    </a:blip>
+                    <a:stretch>
+                      <a:fillRect/>
+                    </a:stretch>
+                  </pic:blipFill>
+                  <pic:spPr>
+                    <a:xfrm>
+                      <a:off x="0" y="0"/>
+                      <a:ext cx="5760720" cy="5760720"/>
+                    </a:xfrm>
+                    <a:prstGeom prst="rect">
+                      <a:avLst/>
+                    </a:prstGeom>
+                    <a:ln>
+                      <a:solidFill>
+                        <a:schemeClr val="tx1"/>
+                      </a:solidFill>
+                    </a:ln>
+                  </pic:spPr>
+                </pic:pic>
+              </a:graphicData>
+            </a:graphic>
+          </wp:inline>
+        </w:drawing>
+      </w:r>
+    </w:p>
+    <w:p>
       <w:pPr>
         <w:pStyle w:val="Titre2"/>
       </w:pPr>
+      <w:bookmarkStart w:id="12" w:name="_Toc142555275"/>
       <w:r>
         <w:t>Analyses</w:t>
       </w:r>
+      <w:bookmarkEnd w:id="12"/>
     </w:p>
     <w:p>
       <w:pPr>
         <w:pStyle w:val="Titre3"/>
       </w:pPr>
+      <w:bookmarkStart w:id="13" w:name="_Toc142555276"/>
       <w:r>
         <w:t>Effet de la sélection sur la taille du grain</w:t>
       </w:r>
+      <w:bookmarkEnd w:id="13"/>
     </w:p>
     <w:p>
       <w:r>
@@ -5773,8 +6819,6 @@
       <w:r>
         <w:t xml:space="preserve">. </w:t>
       </w:r>
-      <w:bookmarkStart w:id="2" w:name="_GoBack"/>
-      <w:bookmarkEnd w:id="2"/>
     </w:p>
     <w:p>
       <w:r>
@@ -5786,7 +6830,11 @@
       </w:r>
       <w:proofErr w:type="spellEnd"/>
       <w:r>
-        <w:t xml:space="preserve"> partie dispositif expérimental) ont été calculées génotype par génotype. </w:t>
+        <w:t xml:space="preserve"> partie dispositif </w:t>
+      </w:r>
+      <w:r>
+        <w:lastRenderedPageBreak/>
+        <w:t xml:space="preserve">expérimental) ont été calculées génotype par génotype. </w:t>
       </w:r>
       <w:r>
         <w:t xml:space="preserve">On a considéré qu’un lot correspondait à un épi, et que l’on avait un épi par génotype. </w:t>
@@ -5874,19 +6922,7 @@
             <w:rPr>
               <w:rFonts w:ascii="Cambria Math" w:hAnsi="Cambria Math"/>
             </w:rPr>
-            <m:t>=</m:t>
-          </m:r>
-          <m:r>
-            <w:rPr>
-              <w:rFonts w:ascii="Cambria Math" w:hAnsi="Cambria Math"/>
-            </w:rPr>
-            <m:t>µ+</m:t>
-          </m:r>
-          <m:r>
-            <w:rPr>
-              <w:rFonts w:ascii="Cambria Math" w:hAnsi="Cambria Math"/>
-            </w:rPr>
-            <m:t>BA</m:t>
+            <m:t>=µ+BA</m:t>
           </m:r>
           <m:sSub>
             <m:sSubPr>
@@ -6234,13 +7270,7 @@
               <w:rPr>
                 <w:rFonts w:ascii="Cambria Math" w:hAnsi="Cambria Math"/>
               </w:rPr>
-              <m:t>0,</m:t>
-            </m:r>
-            <m:r>
-              <w:rPr>
-                <w:rFonts w:ascii="Cambria Math" w:hAnsi="Cambria Math"/>
-              </w:rPr>
-              <m:t>σ</m:t>
+              <m:t>0,σ</m:t>
             </m:r>
           </m:e>
         </m:d>
@@ -6802,11 +7832,7 @@
         <w:t xml:space="preserve"> (PMG, hauteur, taille des grains etc…)</w:t>
       </w:r>
       <w:r>
-        <w:t xml:space="preserve">, l’effet </w:t>
-      </w:r>
-      <w:r>
-        <w:lastRenderedPageBreak/>
-        <w:t>passage était significatif tandis que l’effet planche ne l’était pas</w:t>
+        <w:t>, l’effet passage était significatif tandis que l’effet planche ne l’était pas</w:t>
       </w:r>
       <w:r>
         <w:t>).</w:t>
@@ -6881,9 +7907,11 @@
       <w:pPr>
         <w:pStyle w:val="Titre3"/>
       </w:pPr>
+      <w:bookmarkStart w:id="14" w:name="_Toc142555277"/>
       <w:r>
         <w:t>Comparaison de la sélection sur grain et de la sélection sur épi</w:t>
       </w:r>
+      <w:bookmarkEnd w:id="14"/>
     </w:p>
     <w:p>
       <w:r>
@@ -6979,7 +8007,7 @@
                           <w:rFonts w:ascii="Cambria Math" w:hAnsi="Cambria Math"/>
                           <w:sz w:val="20"/>
                         </w:rPr>
-                        <m:t>epi</m:t>
+                        <m:t>grain</m:t>
                       </m:r>
                     </m:sub>
                   </m:sSub>
@@ -7010,7 +8038,7 @@
                           <w:rFonts w:ascii="Cambria Math" w:hAnsi="Cambria Math"/>
                           <w:sz w:val="20"/>
                         </w:rPr>
-                        <m:t>grain</m:t>
+                        <m:t>epi</m:t>
                       </m:r>
                     </m:sub>
                   </m:sSub>
@@ -7039,7 +8067,7 @@
                       <w:rFonts w:ascii="Cambria Math" w:hAnsi="Cambria Math"/>
                       <w:sz w:val="20"/>
                     </w:rPr>
-                    <m:t>NGE . NEO</m:t>
+                    <m:t>NGO</m:t>
                   </m:r>
                 </m:num>
                 <m:den>
@@ -7048,7 +8076,7 @@
                       <w:rFonts w:ascii="Cambria Math" w:hAnsi="Cambria Math"/>
                       <w:sz w:val="20"/>
                     </w:rPr>
-                    <m:t>NGO</m:t>
+                    <m:t>NGE . NEO</m:t>
                   </m:r>
                 </m:den>
               </m:f>
@@ -7195,7 +8223,14 @@
                                       <w:rFonts w:ascii="Cambria Math" w:hAnsi="Cambria Math"/>
                                       <w:sz w:val="20"/>
                                     </w:rPr>
-                                    <m:t>NGO</m:t>
+                                    <m:t>NG</m:t>
+                                  </m:r>
+                                  <m:r>
+                                    <w:rPr>
+                                      <w:rFonts w:ascii="Cambria Math" w:hAnsi="Cambria Math"/>
+                                      <w:sz w:val="20"/>
+                                    </w:rPr>
+                                    <m:t>E.NEO</m:t>
                                   </m:r>
                                 </m:den>
                               </m:f>
@@ -7302,7 +8337,14 @@
                                       <w:rFonts w:ascii="Cambria Math" w:hAnsi="Cambria Math"/>
                                       <w:sz w:val="20"/>
                                     </w:rPr>
-                                    <m:t>NGE.NEO</m:t>
+                                    <m:t>NG</m:t>
+                                  </m:r>
+                                  <m:r>
+                                    <w:rPr>
+                                      <w:rFonts w:ascii="Cambria Math" w:hAnsi="Cambria Math"/>
+                                      <w:sz w:val="20"/>
+                                    </w:rPr>
+                                    <m:t>O</m:t>
                                   </m:r>
                                 </m:den>
                               </m:f>
@@ -7773,7 +8815,6 @@
     </w:p>
     <w:p>
       <w:r>
-        <w:lastRenderedPageBreak/>
         <w:t>V</w:t>
       </w:r>
       <w:r>
@@ -8257,6 +9298,7 @@
           <w:rPr>
             <w:rFonts w:ascii="Cambria Math" w:hAnsi="Cambria Math"/>
           </w:rPr>
+          <w:lastRenderedPageBreak/>
           <m:t>in</m:t>
         </m:r>
         <m:sSub>
@@ -8410,13 +9452,7 @@
           <w:rPr>
             <w:rFonts w:ascii="Cambria Math" w:hAnsi="Cambria Math"/>
           </w:rPr>
-          <m:t xml:space="preserve"> ~ N(</m:t>
-        </m:r>
-        <m:r>
-          <w:rPr>
-            <w:rFonts w:ascii="Cambria Math" w:hAnsi="Cambria Math"/>
-          </w:rPr>
-          <m:t>0,</m:t>
+          <m:t xml:space="preserve"> ~ N(0,</m:t>
         </m:r>
         <m:sSub>
           <m:sSubPr>
@@ -8592,11 +9628,7 @@
       </w:r>
       <w:proofErr w:type="spellEnd"/>
       <w:r>
-        <w:t xml:space="preserve"> de 100 à 100.000, NGO de 10.000 à 1.000.000, et NGE </w:t>
-      </w:r>
-      <w:r>
-        <w:lastRenderedPageBreak/>
-        <w:t xml:space="preserve">de 20 à 100. </w:t>
+        <w:t xml:space="preserve"> de 100 à 100.000, NGO de 10.000 à 1.000.000, et NGE de 20 à 100. </w:t>
       </w:r>
       <w:r>
         <w:t>Nous avons fait l’hypothèse que les variances estimées dans les bacs pouvaient correspon</w:t>
@@ -8613,21 +9645,40 @@
       <w:pPr>
         <w:pStyle w:val="Titre1"/>
       </w:pPr>
+      <w:bookmarkStart w:id="15" w:name="_Toc142555278"/>
       <w:r>
         <w:t>Résultats</w:t>
       </w:r>
+      <w:bookmarkEnd w:id="15"/>
       <w:r>
         <w:t xml:space="preserve"> </w:t>
       </w:r>
     </w:p>
-    <w:p/>
+    <w:p>
+      <w:pPr>
+        <w:rPr>
+          <w:color w:val="FF0000"/>
+        </w:rPr>
+      </w:pPr>
+      <w:r>
+        <w:rPr>
+          <w:color w:val="FF0000"/>
+        </w:rPr>
+        <w:t>Comparer rendement dans sel in silico avec poids total d’épi</w:t>
+      </w:r>
+    </w:p>
     <w:p>
       <w:pPr>
         <w:pStyle w:val="Titre2"/>
       </w:pPr>
       <w:r>
-        <w:t>Morpho du grain</w:t>
-      </w:r>
+        <w:t>Impact de la sélection sur la taille du grain</w:t>
+      </w:r>
+    </w:p>
+    <w:p>
+      <w:pPr>
+        <w:pStyle w:val="Corpsdetexte"/>
+      </w:pPr>
     </w:p>
     <w:p>
       <w:pPr>
@@ -10393,6 +11444,7 @@
                 <w:sz w:val="14"/>
                 <w:szCs w:val="18"/>
               </w:rPr>
+              <w:lastRenderedPageBreak/>
               <w:t>1 pop à 10 parents</w:t>
             </w:r>
           </w:p>
@@ -11187,27 +12239,14 @@
       <w:r>
         <w:t xml:space="preserve">Tableau </w:t>
       </w:r>
-      <w:r>
-        <w:fldChar w:fldCharType="begin"/>
-      </w:r>
-      <w:r>
-        <w:instrText xml:space="preserve"> SEQ Tableau \* ARABIC </w:instrText>
-      </w:r>
-      <w:r>
-        <w:fldChar w:fldCharType="separate"/>
-      </w:r>
-      <w:r>
-        <w:rPr>
-          <w:noProof/>
-        </w:rPr>
-        <w:t>1</w:t>
-      </w:r>
-      <w:r>
-        <w:rPr>
-          <w:noProof/>
-        </w:rPr>
-        <w:fldChar w:fldCharType="end"/>
-      </w:r>
+      <w:fldSimple w:instr=" SEQ Tableau \* ARABIC ">
+        <w:r>
+          <w:rPr>
+            <w:noProof/>
+          </w:rPr>
+          <w:t>1</w:t>
+        </w:r>
+      </w:fldSimple>
       <w:r>
         <w:t xml:space="preserve"> : Résultats d'études sur la sélection massale pour le PMG dans des populations de blé</w:t>
       </w:r>
@@ -11237,11 +12276,7 @@
     <w:p/>
     <w:p>
       <w:r>
-        <w:t xml:space="preserve">On constate que dans la majorité des études, la sélection sur grain a eu un effet positif sur le PMG et le rendement en quelques cycles de sélection. Il semble que la taille des plants soit peu affectée, et les effets ne sont pas clairs sur la précocité, le nombre de grains par épi ou le taux de protéines. De plus, les </w:t>
-      </w:r>
-      <w:r>
-        <w:lastRenderedPageBreak/>
-        <w:t xml:space="preserve">études menées par </w:t>
+        <w:t xml:space="preserve">On constate que dans la majorité des études, la sélection sur grain a eu un effet positif sur le PMG et le rendement en quelques cycles de sélection. Il semble que la taille des plants soit peu affectée, et les effets ne sont pas clairs sur la précocité, le nombre de grains par épi ou le taux de protéines. De plus, les études menées par </w:t>
       </w:r>
       <w:r>
         <w:fldChar w:fldCharType="begin"/>
@@ -11337,7 +12372,7 @@
     <w:p>
       <w:pPr>
         <w:sectPr>
-          <w:footerReference w:type="default" r:id="rId19"/>
+          <w:footerReference w:type="default" r:id="rId20"/>
           <w:footnotePr>
             <w:pos w:val="beneathText"/>
           </w:footnotePr>
@@ -11416,7 +12451,7 @@
     <w:p>
       <w:pPr>
         <w:sectPr>
-          <w:footerReference w:type="default" r:id="rId20"/>
+          <w:footerReference w:type="default" r:id="rId21"/>
           <w:footnotePr>
             <w:pos w:val="beneathText"/>
           </w:footnotePr>
@@ -11472,467 +12507,6 @@
           <w:rFonts w:ascii="Arial" w:hAnsi="Arial" w:cs="Arial"/>
         </w:rPr>
       </w:pPr>
-    </w:p>
-    <w:p>
-      <w:pPr>
-        <w:sectPr>
-          <w:footerReference w:type="default" r:id="rId21"/>
-          <w:footnotePr>
-            <w:pos w:val="beneathText"/>
-          </w:footnotePr>
-          <w:pgSz w:w="11906" w:h="16838"/>
-          <w:pgMar w:top="1417" w:right="1417" w:bottom="1983" w:left="1417" w:header="720" w:footer="1417" w:gutter="0"/>
-          <w:cols w:space="720"/>
-        </w:sectPr>
-      </w:pPr>
-    </w:p>
-    <w:p>
-      <w:pPr>
-        <w:pStyle w:val="308TitreBibliographie"/>
-        <w:rPr>
-          <w:rFonts w:ascii="Arial" w:hAnsi="Arial" w:cs="Arial"/>
-        </w:rPr>
-      </w:pPr>
-      <w:r>
-        <w:rPr>
-          <w:rFonts w:ascii="Arial" w:hAnsi="Arial" w:cs="Arial"/>
-        </w:rPr>
-        <w:lastRenderedPageBreak/>
-        <w:t>Références bibliographiques</w:t>
-      </w:r>
-    </w:p>
-    <w:p>
-      <w:pPr>
-        <w:pStyle w:val="308TitreBibliographie"/>
-        <w:rPr>
-          <w:rFonts w:ascii="Arial" w:hAnsi="Arial" w:cs="Arial"/>
-        </w:rPr>
-      </w:pPr>
-    </w:p>
-    <w:p>
-      <w:pPr>
-        <w:pStyle w:val="Bibliographie"/>
-        <w:rPr>
-          <w:rFonts w:ascii="Arial" w:hAnsi="Arial" w:cs="Arial"/>
-        </w:rPr>
-      </w:pPr>
-      <w:r>
-        <w:rPr>
-          <w:rFonts w:ascii="Arial" w:hAnsi="Arial" w:cs="Arial"/>
-        </w:rPr>
-        <w:fldChar w:fldCharType="begin"/>
-      </w:r>
-      <w:r>
-        <w:rPr>
-          <w:rFonts w:ascii="Arial" w:hAnsi="Arial" w:cs="Arial"/>
-        </w:rPr>
-        <w:instrText xml:space="preserve"> ADDIN ZOTERO_BIBL {"uncited":[],"omitted":[],"custom":[]} CSL_BIBLIOGRAPHY </w:instrText>
-      </w:r>
-      <w:r>
-        <w:rPr>
-          <w:rFonts w:ascii="Arial" w:hAnsi="Arial" w:cs="Arial"/>
-        </w:rPr>
-        <w:fldChar w:fldCharType="separate"/>
-      </w:r>
-      <w:r>
-        <w:rPr>
-          <w:rFonts w:ascii="Arial" w:hAnsi="Arial" w:cs="Arial"/>
-        </w:rPr>
-        <w:t>Andrée, P., Clark, J.K., Levkoe, C.Z., Lowitt, K. (Eds.), 2019. Civil Society and Social Movements in Food System Governance. Taylor &amp; Francis.</w:t>
-      </w:r>
-    </w:p>
-    <w:p>
-      <w:pPr>
-        <w:pStyle w:val="Bibliographie"/>
-        <w:rPr>
-          <w:rFonts w:ascii="Arial" w:hAnsi="Arial" w:cs="Arial"/>
-        </w:rPr>
-      </w:pPr>
-      <w:r>
-        <w:rPr>
-          <w:rFonts w:ascii="Arial" w:hAnsi="Arial" w:cs="Arial"/>
-        </w:rPr>
-        <w:t>Asseng, S., Ewert, F., Martre, P., Rötter, R.P., Lobell, D.B., Cammarano, D., Kimball, B.A., Ottman, M.J., Wall, G.W., White, J.W., Reynolds, M.P., Alderman, P.D., Prasad, P.V.V., Aggarwal, P.K., Anothai, J., Basso, B., Biernath, C., Challinor, A.J., De Sanctis, G., Doltra, J., Fereres, E., Garcia-Vila, M., Gayler, S., Hoogenboom, G., Hunt, L.A., Izaurralde, R.C., Jabloun, M., Jones, C.D., Kersebaum, K.C., Koehler, A.-K., Müller, C., Naresh Kumar, S., Nendel, C., O’Leary, G., Olesen, J.E., Palosuo, T., Priesack, E., Eyshi Rezaei, E., Ruane, A.C., Semenov, M.A., Shcherbak, I., Stöckle, C., Stratonovitch, P., Streck, T., Supit, I., Tao, F., Thorburn, P.J., Waha, K., Wang, E., Wallach, D., Wolf, J., Zhao, Z., Zhu, Y., 2015. Rising temperatures reduce global wheat production. Nat. Clim. Change 5, 143–147. https://doi.org/10.1038/nclimate2470</w:t>
-      </w:r>
-    </w:p>
-    <w:p>
-      <w:pPr>
-        <w:pStyle w:val="Bibliographie"/>
-        <w:rPr>
-          <w:rFonts w:ascii="Arial" w:hAnsi="Arial" w:cs="Arial"/>
-        </w:rPr>
-      </w:pPr>
-      <w:r>
-        <w:rPr>
-          <w:rFonts w:ascii="Arial" w:hAnsi="Arial" w:cs="Arial"/>
-        </w:rPr>
-        <w:t>Bates, D., Mächler, M., Bolker, B., Walker, S., 2015. Fitting Linear Mixed-Effects Models Using lme4. J. Stat. Softw. 67, 1–48. https://doi.org/10.18637/jss.v067.i01</w:t>
-      </w:r>
-    </w:p>
-    <w:p>
-      <w:pPr>
-        <w:pStyle w:val="Bibliographie"/>
-        <w:rPr>
-          <w:rFonts w:ascii="Arial" w:hAnsi="Arial" w:cs="Arial"/>
-        </w:rPr>
-      </w:pPr>
-      <w:r>
-        <w:rPr>
-          <w:rFonts w:ascii="Arial" w:hAnsi="Arial" w:cs="Arial"/>
-        </w:rPr>
-        <w:t>Blum, A., Shpiler, L., Golan, G., Mayer, J., Sinmena, B., 1991. Mass selection of wheat for grain filling without transient photosynthesis. Euphytica 54, 111–116. https://doi.org/10.1007/BF00145637</w:t>
-      </w:r>
-    </w:p>
-    <w:p>
-      <w:pPr>
-        <w:pStyle w:val="Bibliographie"/>
-        <w:rPr>
-          <w:rFonts w:ascii="Arial" w:hAnsi="Arial" w:cs="Arial"/>
-        </w:rPr>
-      </w:pPr>
-      <w:r>
-        <w:rPr>
-          <w:rFonts w:ascii="Arial" w:hAnsi="Arial" w:cs="Arial"/>
-        </w:rPr>
-        <w:t>Busch, R.H., Kofoid, K., 1982. Recurrent Selection for Kernel Weight in Spring Wheat. Crop Sci. 22. https://doi.org/10.2135/cropsci1982.0011183X002200030032x</w:t>
-      </w:r>
-    </w:p>
-    <w:p>
-      <w:pPr>
-        <w:pStyle w:val="Bibliographie"/>
-        <w:rPr>
-          <w:rFonts w:ascii="Arial" w:hAnsi="Arial" w:cs="Arial"/>
-        </w:rPr>
-      </w:pPr>
-      <w:r>
-        <w:rPr>
-          <w:rFonts w:ascii="Arial" w:hAnsi="Arial" w:cs="Arial"/>
-        </w:rPr>
-        <w:t>Charmet, G., 2011. Wheat domestication: Lessons for the future. C. R. Biol., On the trail of domestications, migrations and invasions in agriculture 334, 212–220. https://doi.org/10.1016/j.crvi.2010.12.013</w:t>
-      </w:r>
-    </w:p>
-    <w:p>
-      <w:pPr>
-        <w:pStyle w:val="Bibliographie"/>
-        <w:rPr>
-          <w:rFonts w:ascii="Arial" w:hAnsi="Arial" w:cs="Arial"/>
-        </w:rPr>
-      </w:pPr>
-      <w:r>
-        <w:rPr>
-          <w:rFonts w:ascii="Arial" w:hAnsi="Arial" w:cs="Arial"/>
-        </w:rPr>
-        <w:t>Dawson, J.C., Goldringer, I., 2012. Breeding for Genetically Diverse Populations: Variety Mixtures and Evolutionary Populations, in: Organic Crop Breeding. John Wiley &amp; Sons, Ltd, pp. 77–98. https://doi.org/10.1002/9781119945932.ch5</w:t>
-      </w:r>
-    </w:p>
-    <w:p>
-      <w:pPr>
-        <w:pStyle w:val="Bibliographie"/>
-        <w:rPr>
-          <w:rFonts w:ascii="Arial" w:hAnsi="Arial" w:cs="Arial"/>
-        </w:rPr>
-      </w:pPr>
-      <w:r>
-        <w:rPr>
-          <w:rFonts w:ascii="Arial" w:hAnsi="Arial" w:cs="Arial"/>
-        </w:rPr>
-        <w:t>Derera, N.F., Bhatt, G.M., 1972. Effectiveness of mechanical mass selection in wheat (Triticum aestivum L.). Aust. J. Agric. Res. 23, 761–768. https://doi.org/10.1071/ar9720761</w:t>
-      </w:r>
-    </w:p>
-    <w:p>
-      <w:pPr>
-        <w:pStyle w:val="Bibliographie"/>
-        <w:rPr>
-          <w:rFonts w:ascii="Arial" w:hAnsi="Arial" w:cs="Arial"/>
-        </w:rPr>
-      </w:pPr>
-      <w:r>
-        <w:rPr>
-          <w:rFonts w:ascii="Arial" w:hAnsi="Arial" w:cs="Arial"/>
-        </w:rPr>
-        <w:t>Desclaux, D., Ceccarelli, S., Navazio, J., Coley, M., Trouche, G., Aguirre, S., Weltzien, E., Lançon, J., 2012. Centralized or Decentralized Breeding: The Potentials of Participatory Approaches for Low-Input and Organic Agriculture, in: Organic Crop Breeding. John Wiley &amp; Sons, Ltd, pp. 99–123. https://doi.org/10.1002/9781119945932.ch6</w:t>
-      </w:r>
-    </w:p>
-    <w:p>
-      <w:pPr>
-        <w:pStyle w:val="Bibliographie"/>
-        <w:rPr>
-          <w:rFonts w:ascii="Arial" w:hAnsi="Arial" w:cs="Arial"/>
-        </w:rPr>
-      </w:pPr>
-      <w:r>
-        <w:rPr>
-          <w:rFonts w:ascii="Arial" w:hAnsi="Arial" w:cs="Arial"/>
-        </w:rPr>
-        <w:t>Donald, C., 1981. 14 COMPETITIVE PLANTS, COMMUNAL PLANTS, AND YIELD IN WHEAT CROPS. Wheat Sci.-Today Tomorrow 223.</w:t>
-      </w:r>
-    </w:p>
-    <w:p>
-      <w:pPr>
-        <w:pStyle w:val="Bibliographie"/>
-        <w:rPr>
-          <w:rFonts w:ascii="Arial" w:hAnsi="Arial" w:cs="Arial"/>
-        </w:rPr>
-      </w:pPr>
-      <w:r>
-        <w:rPr>
-          <w:rFonts w:ascii="Arial" w:hAnsi="Arial" w:cs="Arial"/>
-        </w:rPr>
-        <w:t>Finch-Savage, W.E., Bassel, G.W., 2016. Seed vigour and crop establishment: extending performance beyond adaptation. J. Exp. Bot. 67, 567–591. https://doi.org/10.1093/jxb/erv490</w:t>
-      </w:r>
-    </w:p>
-    <w:p>
-      <w:pPr>
-        <w:pStyle w:val="Bibliographie"/>
-        <w:rPr>
-          <w:rFonts w:ascii="Arial" w:hAnsi="Arial" w:cs="Arial"/>
-        </w:rPr>
-      </w:pPr>
-      <w:r>
-        <w:rPr>
-          <w:rFonts w:ascii="Arial" w:hAnsi="Arial" w:cs="Arial"/>
-        </w:rPr>
-        <w:t>GIE Blé dur, 2017. Description et spécificités - GIE Blé dur Description, spécificités du blé dur. GIE Blé Dur. URL https://www.gie-bledur.fr/la-filiere-ble-dur/description-du-ble-dur/ (accessed 6.7.23).</w:t>
-      </w:r>
-    </w:p>
-    <w:p>
-      <w:pPr>
-        <w:pStyle w:val="Bibliographie"/>
-        <w:rPr>
-          <w:rFonts w:ascii="Arial" w:hAnsi="Arial" w:cs="Arial"/>
-        </w:rPr>
-      </w:pPr>
-      <w:r>
-        <w:rPr>
-          <w:rFonts w:ascii="Arial" w:hAnsi="Arial" w:cs="Arial"/>
-        </w:rPr>
-        <w:t>Houser, M., Stuart, D., 2020. An accelerating treadmill and an overlooked contradiction in industrial agriculture: Climate change and nitrogen fertilizer. J. Agrar. Change 20, 215–237. https://doi.org/10.1111/joac.12341</w:t>
-      </w:r>
-    </w:p>
-    <w:p>
-      <w:pPr>
-        <w:pStyle w:val="Bibliographie"/>
-        <w:rPr>
-          <w:rFonts w:ascii="Arial" w:hAnsi="Arial" w:cs="Arial"/>
-        </w:rPr>
-      </w:pPr>
-      <w:r>
-        <w:rPr>
-          <w:rFonts w:ascii="Arial" w:hAnsi="Arial" w:cs="Arial"/>
-        </w:rPr>
-        <w:t>Ishaque, W., Osman, R., Hafiza, B.S., Malghani, S., Zhao, B., Xu, M., Ata-Ul-Karim, S.T., 2023. Quantifying the impacts of climate change on wheat phenology, yield, and evapotranspiration under irrigated and rainfed conditions. Agric. Water Manag. 275, 108017. https://doi.org/10.1016/j.agwat.2022.108017</w:t>
-      </w:r>
-    </w:p>
-    <w:p>
-      <w:pPr>
-        <w:pStyle w:val="Bibliographie"/>
-        <w:rPr>
-          <w:rFonts w:ascii="Arial" w:hAnsi="Arial" w:cs="Arial"/>
-        </w:rPr>
-      </w:pPr>
-      <w:r>
-        <w:rPr>
-          <w:rFonts w:ascii="Arial" w:hAnsi="Arial" w:cs="Arial"/>
-        </w:rPr>
-        <w:t>Juroszek, P., von Tiedemann, A., 2013. Climate change and potential future risks through wheat diseases: a review. Eur. J. Plant Pathol. 136, 21–33. https://doi.org/10.1007/s10658-012-0144-9</w:t>
-      </w:r>
-    </w:p>
-    <w:p>
-      <w:pPr>
-        <w:pStyle w:val="Bibliographie"/>
-        <w:rPr>
-          <w:rFonts w:ascii="Arial" w:hAnsi="Arial" w:cs="Arial"/>
-        </w:rPr>
-      </w:pPr>
-      <w:r>
-        <w:rPr>
-          <w:rFonts w:ascii="Arial" w:hAnsi="Arial" w:cs="Arial"/>
-        </w:rPr>
-        <w:lastRenderedPageBreak/>
-        <w:t>Lang, L., Balla, L., Bedo, Z., 1989. Machine mass selection of winter wheat hybrid populations. Novenytermeles Hung.</w:t>
-      </w:r>
-    </w:p>
-    <w:p>
-      <w:pPr>
-        <w:pStyle w:val="Bibliographie"/>
-        <w:rPr>
-          <w:rFonts w:ascii="Arial" w:hAnsi="Arial" w:cs="Arial"/>
-        </w:rPr>
-      </w:pPr>
-      <w:r>
-        <w:rPr>
-          <w:rFonts w:ascii="Arial" w:hAnsi="Arial" w:cs="Arial"/>
-        </w:rPr>
-        <w:t>Nass, H.G., 1987. Selection for grain yield of spring wheat utilizing seed size and other selection criteria. Can. J. Plant Sci. 67, 605–610. https://doi.org/10.4141/cjps87-086</w:t>
-      </w:r>
-    </w:p>
-    <w:p>
-      <w:pPr>
-        <w:pStyle w:val="Bibliographie"/>
-        <w:rPr>
-          <w:rFonts w:ascii="Arial" w:hAnsi="Arial" w:cs="Arial"/>
-        </w:rPr>
-      </w:pPr>
-      <w:r>
-        <w:rPr>
-          <w:rFonts w:ascii="Arial" w:hAnsi="Arial" w:cs="Arial"/>
-        </w:rPr>
-        <w:t>Pingali, P.L., 2012. Green Revolution: Impacts, limits, and the path ahead. Proc. Natl. Acad. Sci. 109, 12302–12308. https://doi.org/10.1073/pnas.0912953109</w:t>
-      </w:r>
-    </w:p>
-    <w:p>
-      <w:pPr>
-        <w:pStyle w:val="Bibliographie"/>
-        <w:rPr>
-          <w:rFonts w:ascii="Arial" w:hAnsi="Arial" w:cs="Arial"/>
-        </w:rPr>
-      </w:pPr>
-      <w:r>
-        <w:rPr>
-          <w:rFonts w:ascii="Arial" w:hAnsi="Arial" w:cs="Arial"/>
-        </w:rPr>
-        <w:t>Rivière, P., Goldringer, I., Berthellot, J.-F., Galic, N., Pin, S., Kochko, P.D., Dawson, J.C., 2015. Response to farmer mass selection in early generation progeny of bread wheat landrace crosses. Renew. Agric. Food Syst. 30, 190–201. https://doi.org/10.1017/S1742170513000343</w:t>
-      </w:r>
-    </w:p>
-    <w:p>
-      <w:pPr>
-        <w:pStyle w:val="Bibliographie"/>
-        <w:rPr>
-          <w:rFonts w:ascii="Arial" w:hAnsi="Arial" w:cs="Arial"/>
-        </w:rPr>
-      </w:pPr>
-      <w:r>
-        <w:rPr>
-          <w:rFonts w:ascii="Arial" w:hAnsi="Arial" w:cs="Arial"/>
-        </w:rPr>
-        <w:t>Sadras, V.O., 2007. Evolutionary aspects of the trade-off between seed size and number in crops. Field Crops Res. 100, 125–138. https://doi.org/10.1016/j.fcr.2006.07.004</w:t>
-      </w:r>
-    </w:p>
-    <w:p>
-      <w:pPr>
-        <w:pStyle w:val="Bibliographie"/>
-        <w:rPr>
-          <w:rFonts w:ascii="Arial" w:hAnsi="Arial" w:cs="Arial"/>
-        </w:rPr>
-      </w:pPr>
-      <w:r>
-        <w:rPr>
-          <w:rFonts w:ascii="Arial" w:hAnsi="Arial" w:cs="Arial"/>
-        </w:rPr>
-        <w:t>Sharma, R.C., Tiwary, A.K., Ortiz-Ferrara, G., 2008. Reduction in kernel weight as a potential indirect selection criterion for wheat grain yield under terminal heat stress. Plant Breed. 127, 241–248. https://doi.org/10.1111/j.1439-0523.2007.01460.x</w:t>
-      </w:r>
-    </w:p>
-    <w:p>
-      <w:pPr>
-        <w:pStyle w:val="Bibliographie"/>
-        <w:rPr>
-          <w:rFonts w:ascii="Arial" w:hAnsi="Arial" w:cs="Arial"/>
-        </w:rPr>
-      </w:pPr>
-      <w:r>
-        <w:rPr>
-          <w:rFonts w:ascii="Arial" w:hAnsi="Arial" w:cs="Arial"/>
-        </w:rPr>
-        <w:t>Sharma, S.K., Singh, K.P., Singh, I., 1995. SELECTION RESPONSES FOR GRAIN WEIGHT IN SOME MASS SELECTED AND INTERMATED POPULATIONS OF WHEAT (TRITICUM AESTIVUM L.). INDIAN J. Genet. PLANT Breed. 55, 365–373.</w:t>
-      </w:r>
-    </w:p>
-    <w:p>
-      <w:pPr>
-        <w:pStyle w:val="Bibliographie"/>
-        <w:rPr>
-          <w:rFonts w:ascii="Arial" w:hAnsi="Arial" w:cs="Arial"/>
-        </w:rPr>
-      </w:pPr>
-      <w:r>
-        <w:rPr>
-          <w:rFonts w:ascii="Arial" w:hAnsi="Arial" w:cs="Arial"/>
-        </w:rPr>
-        <w:t>Truncated normal distribution [WWW Document], 2023. . Wikipedia. URL https://en.wikipedia.org/w/index.php?title=Truncated_normal_distribution&amp;oldid=1152823526#cite_note-5 (accessed 6.9.23).</w:t>
-      </w:r>
-    </w:p>
-    <w:p>
-      <w:pPr>
-        <w:pStyle w:val="Bibliographie"/>
-        <w:rPr>
-          <w:rFonts w:ascii="Arial" w:hAnsi="Arial" w:cs="Arial"/>
-        </w:rPr>
-      </w:pPr>
-      <w:r>
-        <w:rPr>
-          <w:rFonts w:ascii="Arial" w:hAnsi="Arial" w:cs="Arial"/>
-        </w:rPr>
-        <w:t>Wang, J., Vanga, S.K., Saxena, R., Orsat, V., Raghavan, V., 2018. Effect of Climate Change on the Yield of Cereal Crops: A Review. Climate 6, 41. https://doi.org/10.3390/cli6020041</w:t>
-      </w:r>
-    </w:p>
-    <w:p>
-      <w:pPr>
-        <w:pStyle w:val="Bibliographie"/>
-        <w:rPr>
-          <w:rFonts w:ascii="Arial" w:hAnsi="Arial" w:cs="Arial"/>
-        </w:rPr>
-      </w:pPr>
-      <w:r>
-        <w:rPr>
-          <w:rFonts w:ascii="Arial" w:hAnsi="Arial" w:cs="Arial"/>
-        </w:rPr>
-        <w:t>Wang, K., Fu, B.X., 2020. Inter-Relationships between Test Weight, Thousand Kernel Weight, Kernel Size Distribution and Their Effects on Durum Wheat Milling, Semolina Composition and Pasta Processing Quality. Foods 9, 1308. https://doi.org/10.3390/foods9091308</w:t>
-      </w:r>
-    </w:p>
-    <w:p>
-      <w:pPr>
-        <w:pStyle w:val="Bibliographie"/>
-        <w:rPr>
-          <w:rFonts w:ascii="Arial" w:hAnsi="Arial" w:cs="Arial"/>
-        </w:rPr>
-      </w:pPr>
-      <w:r>
-        <w:rPr>
-          <w:rFonts w:ascii="Arial" w:hAnsi="Arial" w:cs="Arial"/>
-        </w:rPr>
-        <w:t>Wiersma, J.J., Busch, R.H., Fulcher, G.G., Hareland, G.A., 2001. Recurrent Selection for Kernel Weight in Spring Wheat. Crop Sci. 41, 999–1005. https://doi.org/10.2135/cropsci2001.414999x</w:t>
-      </w:r>
-    </w:p>
-    <w:p>
-      <w:pPr>
-        <w:pStyle w:val="Bibliographie"/>
-        <w:rPr>
-          <w:rFonts w:ascii="Arial" w:hAnsi="Arial" w:cs="Arial"/>
-        </w:rPr>
-      </w:pPr>
-      <w:r>
-        <w:rPr>
-          <w:rFonts w:ascii="Arial" w:hAnsi="Arial" w:cs="Arial"/>
-        </w:rPr>
-        <w:t>Wilcox, J., Makowski, D., 2014. A meta-analysis of the predicted effects of climate change on wheat yields using simulation studies. Field Crops Res. 156, 180–190. https://doi.org/10.1016/j.fcr.2013.11.008</w:t>
-      </w:r>
-    </w:p>
-    <w:p>
-      <w:pPr>
-        <w:pStyle w:val="Bibliographie"/>
-        <w:rPr>
-          <w:rFonts w:ascii="Arial" w:hAnsi="Arial" w:cs="Arial"/>
-        </w:rPr>
-      </w:pPr>
-      <w:r>
-        <w:rPr>
-          <w:rFonts w:ascii="Arial" w:hAnsi="Arial" w:cs="Arial"/>
-        </w:rPr>
-        <w:t>Zahra, N., Hafeez, M.B., Wahid, A., Al Masruri, M.H., Ullah, A., Siddique, K.H.M., Farooq, M., 2023. Impact of climate change on wheat grain composition and quality. J. Sci. Food Agric. 103, 2745–2751. https://doi.org/10.1002/jsfa.12289</w:t>
-      </w:r>
-    </w:p>
-    <w:p>
-      <w:pPr>
-        <w:pStyle w:val="Corpsdetexte"/>
-        <w:rPr>
-          <w:rFonts w:ascii="Arial" w:hAnsi="Arial" w:cs="Arial"/>
-        </w:rPr>
-      </w:pPr>
-      <w:r>
-        <w:rPr>
-          <w:rFonts w:ascii="Arial" w:hAnsi="Arial" w:cs="Arial"/>
-        </w:rPr>
-        <w:fldChar w:fldCharType="end"/>
-      </w:r>
     </w:p>
     <w:p>
       <w:pPr>
@@ -11949,9 +12523,470 @@
     </w:p>
     <w:p>
       <w:pPr>
+        <w:pStyle w:val="308TitreBibliographie"/>
+        <w:rPr>
+          <w:rFonts w:ascii="Arial" w:hAnsi="Arial" w:cs="Arial"/>
+        </w:rPr>
+      </w:pPr>
+      <w:r>
+        <w:rPr>
+          <w:rFonts w:ascii="Arial" w:hAnsi="Arial" w:cs="Arial"/>
+        </w:rPr>
+        <w:lastRenderedPageBreak/>
+        <w:t>Références bibliographiques</w:t>
+      </w:r>
+    </w:p>
+    <w:p>
+      <w:pPr>
+        <w:pStyle w:val="308TitreBibliographie"/>
+        <w:rPr>
+          <w:rFonts w:ascii="Arial" w:hAnsi="Arial" w:cs="Arial"/>
+        </w:rPr>
+      </w:pPr>
+    </w:p>
+    <w:p>
+      <w:pPr>
+        <w:pStyle w:val="Bibliographie"/>
+        <w:rPr>
+          <w:rFonts w:ascii="Arial" w:hAnsi="Arial" w:cs="Arial"/>
+        </w:rPr>
+      </w:pPr>
+      <w:r>
+        <w:rPr>
+          <w:rFonts w:ascii="Arial" w:hAnsi="Arial" w:cs="Arial"/>
+        </w:rPr>
+        <w:fldChar w:fldCharType="begin"/>
+      </w:r>
+      <w:r>
+        <w:rPr>
+          <w:rFonts w:ascii="Arial" w:hAnsi="Arial" w:cs="Arial"/>
+        </w:rPr>
+        <w:instrText xml:space="preserve"> ADDIN ZOTERO_BIBL {"uncited":[],"omitted":[],"custom":[]} CSL_BIBLIOGRAPHY </w:instrText>
+      </w:r>
+      <w:r>
+        <w:rPr>
+          <w:rFonts w:ascii="Arial" w:hAnsi="Arial" w:cs="Arial"/>
+        </w:rPr>
+        <w:fldChar w:fldCharType="separate"/>
+      </w:r>
+      <w:r>
+        <w:rPr>
+          <w:rFonts w:ascii="Arial" w:hAnsi="Arial" w:cs="Arial"/>
+        </w:rPr>
+        <w:t>Andrée, P., Clark, J.K., Levkoe, C.Z., Lowitt, K. (Eds.), 2019. Civil Society and Social Movements in Food System Governance. Taylor &amp; Francis.</w:t>
+      </w:r>
+    </w:p>
+    <w:p>
+      <w:pPr>
+        <w:pStyle w:val="Bibliographie"/>
+        <w:rPr>
+          <w:rFonts w:ascii="Arial" w:hAnsi="Arial" w:cs="Arial"/>
+        </w:rPr>
+      </w:pPr>
+      <w:r>
+        <w:rPr>
+          <w:rFonts w:ascii="Arial" w:hAnsi="Arial" w:cs="Arial"/>
+        </w:rPr>
+        <w:t>Asseng, S., Ewert, F., Martre, P., Rötter, R.P., Lobell, D.B., Cammarano, D., Kimball, B.A., Ottman, M.J., Wall, G.W., White, J.W., Reynolds, M.P., Alderman, P.D., Prasad, P.V.V., Aggarwal, P.K., Anothai, J., Basso, B., Biernath, C., Challinor, A.J., De Sanctis, G., Doltra, J., Fereres, E., Garcia-Vila, M., Gayler, S., Hoogenboom, G., Hunt, L.A., Izaurralde, R.C., Jabloun, M., Jones, C.D., Kersebaum, K.C., Koehler, A.-K., Müller, C., Naresh Kumar, S., Nendel, C., O’Leary, G., Olesen, J.E., Palosuo, T., Priesack, E., Eyshi Rezaei, E., Ruane, A.C., Semenov, M.A., Shcherbak, I., Stöckle, C., Stratonovitch, P., Streck, T., Supit, I., Tao, F., Thorburn, P.J., Waha, K., Wang, E., Wallach, D., Wolf, J., Zhao, Z., Zhu, Y., 2015. Rising temperatures reduce global wheat production. Nat. Clim. Change 5, 143–147. https://doi.org/10.1038/nclimate2470</w:t>
+      </w:r>
+    </w:p>
+    <w:p>
+      <w:pPr>
+        <w:pStyle w:val="Bibliographie"/>
+        <w:rPr>
+          <w:rFonts w:ascii="Arial" w:hAnsi="Arial" w:cs="Arial"/>
+        </w:rPr>
+      </w:pPr>
+      <w:r>
+        <w:rPr>
+          <w:rFonts w:ascii="Arial" w:hAnsi="Arial" w:cs="Arial"/>
+        </w:rPr>
+        <w:t>Bates, D., Mächler, M., Bolker, B., Walker, S., 2015. Fitting Linear Mixed-Effects Models Using lme4. J. Stat. Softw. 67, 1–48. https://doi.org/10.18637/jss.v067.i01</w:t>
+      </w:r>
+    </w:p>
+    <w:p>
+      <w:pPr>
+        <w:pStyle w:val="Bibliographie"/>
+        <w:rPr>
+          <w:rFonts w:ascii="Arial" w:hAnsi="Arial" w:cs="Arial"/>
+        </w:rPr>
+      </w:pPr>
+      <w:r>
+        <w:rPr>
+          <w:rFonts w:ascii="Arial" w:hAnsi="Arial" w:cs="Arial"/>
+        </w:rPr>
+        <w:t>Blum, A., Shpiler, L., Golan, G., Mayer, J., Sinmena, B., 1991. Mass selection of wheat for grain filling without transient photosynthesis. Euphytica 54, 111–116. https://doi.org/10.1007/BF00145637</w:t>
+      </w:r>
+    </w:p>
+    <w:p>
+      <w:pPr>
+        <w:pStyle w:val="Bibliographie"/>
+        <w:rPr>
+          <w:rFonts w:ascii="Arial" w:hAnsi="Arial" w:cs="Arial"/>
+        </w:rPr>
+      </w:pPr>
+      <w:r>
+        <w:rPr>
+          <w:rFonts w:ascii="Arial" w:hAnsi="Arial" w:cs="Arial"/>
+        </w:rPr>
+        <w:t>Busch, R.H., Kofoid, K., 1982. Recurrent Selection for Kernel Weight in Spring Wheat. Crop Sci. 22. https://doi.org/10.2135/cropsci1982.0011183X002200030032x</w:t>
+      </w:r>
+    </w:p>
+    <w:p>
+      <w:pPr>
+        <w:pStyle w:val="Bibliographie"/>
+        <w:rPr>
+          <w:rFonts w:ascii="Arial" w:hAnsi="Arial" w:cs="Arial"/>
+        </w:rPr>
+      </w:pPr>
+      <w:r>
+        <w:rPr>
+          <w:rFonts w:ascii="Arial" w:hAnsi="Arial" w:cs="Arial"/>
+        </w:rPr>
+        <w:t>Charmet, G., 2011. Wheat domestication: Lessons for the future. C. R. Biol., On the trail of domestications, migrations and invasions in agriculture 334, 212–220. https://doi.org/10.1016/j.crvi.2010.12.013</w:t>
+      </w:r>
+    </w:p>
+    <w:p>
+      <w:pPr>
+        <w:pStyle w:val="Bibliographie"/>
+        <w:rPr>
+          <w:rFonts w:ascii="Arial" w:hAnsi="Arial" w:cs="Arial"/>
+        </w:rPr>
+      </w:pPr>
+      <w:r>
+        <w:rPr>
+          <w:rFonts w:ascii="Arial" w:hAnsi="Arial" w:cs="Arial"/>
+        </w:rPr>
+        <w:t>Dawson, J.C., Goldringer, I., 2012. Breeding for Genetically Diverse Populations: Variety Mixtures and Evolutionary Populations, in: Organic Crop Breeding. John Wiley &amp; Sons, Ltd, pp. 77–98. https://doi.org/10.1002/9781119945932.ch5</w:t>
+      </w:r>
+    </w:p>
+    <w:p>
+      <w:pPr>
+        <w:pStyle w:val="Bibliographie"/>
+        <w:rPr>
+          <w:rFonts w:ascii="Arial" w:hAnsi="Arial" w:cs="Arial"/>
+        </w:rPr>
+      </w:pPr>
+      <w:r>
+        <w:rPr>
+          <w:rFonts w:ascii="Arial" w:hAnsi="Arial" w:cs="Arial"/>
+        </w:rPr>
+        <w:t>Derera, N.F., Bhatt, G.M., 1972. Effectiveness of mechanical mass selection in wheat (Triticum aestivum L.). Aust. J. Agric. Res. 23, 761–768. https://doi.org/10.1071/ar9720761</w:t>
+      </w:r>
+    </w:p>
+    <w:p>
+      <w:pPr>
+        <w:pStyle w:val="Bibliographie"/>
+        <w:rPr>
+          <w:rFonts w:ascii="Arial" w:hAnsi="Arial" w:cs="Arial"/>
+        </w:rPr>
+      </w:pPr>
+      <w:r>
+        <w:rPr>
+          <w:rFonts w:ascii="Arial" w:hAnsi="Arial" w:cs="Arial"/>
+        </w:rPr>
+        <w:t>Desclaux, D., Ceccarelli, S., Navazio, J., Coley, M., Trouche, G., Aguirre, S., Weltzien, E., Lançon, J., 2012. Centralized or Decentralized Breeding: The Potentials of Participatory Approaches for Low-Input and Organic Agriculture, in: Organic Crop Breeding. John Wiley &amp; Sons, Ltd, pp. 99–123. https://doi.org/10.1002/9781119945932.ch6</w:t>
+      </w:r>
+    </w:p>
+    <w:p>
+      <w:pPr>
+        <w:pStyle w:val="Bibliographie"/>
+        <w:rPr>
+          <w:rFonts w:ascii="Arial" w:hAnsi="Arial" w:cs="Arial"/>
+        </w:rPr>
+      </w:pPr>
+      <w:r>
+        <w:rPr>
+          <w:rFonts w:ascii="Arial" w:hAnsi="Arial" w:cs="Arial"/>
+        </w:rPr>
+        <w:t>Donald, C., 1981. 14 COMPETITIVE PLANTS, COMMUNAL PLANTS, AND YIELD IN WHEAT CROPS. Wheat Sci.-Today Tomorrow 223.</w:t>
+      </w:r>
+    </w:p>
+    <w:p>
+      <w:pPr>
+        <w:pStyle w:val="Bibliographie"/>
+        <w:rPr>
+          <w:rFonts w:ascii="Arial" w:hAnsi="Arial" w:cs="Arial"/>
+        </w:rPr>
+      </w:pPr>
+      <w:r>
+        <w:rPr>
+          <w:rFonts w:ascii="Arial" w:hAnsi="Arial" w:cs="Arial"/>
+        </w:rPr>
+        <w:t>Finch-Savage, W.E., Bassel, G.W., 2016. Seed vigour and crop establishment: extending performance beyond adaptation. J. Exp. Bot. 67, 567–591. https://doi.org/10.1093/jxb/erv490</w:t>
+      </w:r>
+    </w:p>
+    <w:p>
+      <w:pPr>
+        <w:pStyle w:val="Bibliographie"/>
+        <w:rPr>
+          <w:rFonts w:ascii="Arial" w:hAnsi="Arial" w:cs="Arial"/>
+        </w:rPr>
+      </w:pPr>
+      <w:r>
+        <w:rPr>
+          <w:rFonts w:ascii="Arial" w:hAnsi="Arial" w:cs="Arial"/>
+        </w:rPr>
+        <w:t>GIE Blé dur, 2017. Description et spécificités - GIE Blé dur Description, spécificités du blé dur. GIE Blé Dur. URL https://www.gie-bledur.fr/la-filiere-ble-dur/description-du-ble-dur/ (accessed 6.7.23).</w:t>
+      </w:r>
+    </w:p>
+    <w:p>
+      <w:pPr>
+        <w:pStyle w:val="Bibliographie"/>
+        <w:rPr>
+          <w:rFonts w:ascii="Arial" w:hAnsi="Arial" w:cs="Arial"/>
+        </w:rPr>
+      </w:pPr>
+      <w:r>
+        <w:rPr>
+          <w:rFonts w:ascii="Arial" w:hAnsi="Arial" w:cs="Arial"/>
+        </w:rPr>
+        <w:t>Houser, M., Stuart, D., 2020. An accelerating treadmill and an overlooked contradiction in industrial agriculture: Climate change and nitrogen fertilizer. J. Agrar. Change 20, 215–237. https://doi.org/10.1111/joac.12341</w:t>
+      </w:r>
+    </w:p>
+    <w:p>
+      <w:pPr>
+        <w:pStyle w:val="Bibliographie"/>
+        <w:rPr>
+          <w:rFonts w:ascii="Arial" w:hAnsi="Arial" w:cs="Arial"/>
+        </w:rPr>
+      </w:pPr>
+      <w:r>
+        <w:rPr>
+          <w:rFonts w:ascii="Arial" w:hAnsi="Arial" w:cs="Arial"/>
+        </w:rPr>
+        <w:t>Ishaque, W., Osman, R., Hafiza, B.S., Malghani, S., Zhao, B., Xu, M., Ata-Ul-Karim, S.T., 2023. Quantifying the impacts of climate change on wheat phenology, yield, and evapotranspiration under irrigated and rainfed conditions. Agric. Water Manag. 275, 108017. https://doi.org/10.1016/j.agwat.2022.108017</w:t>
+      </w:r>
+    </w:p>
+    <w:p>
+      <w:pPr>
+        <w:pStyle w:val="Bibliographie"/>
+        <w:rPr>
+          <w:rFonts w:ascii="Arial" w:hAnsi="Arial" w:cs="Arial"/>
+        </w:rPr>
+      </w:pPr>
+      <w:r>
+        <w:rPr>
+          <w:rFonts w:ascii="Arial" w:hAnsi="Arial" w:cs="Arial"/>
+        </w:rPr>
+        <w:t>Juroszek, P., von Tiedemann, A., 2013. Climate change and potential future risks through wheat diseases: a review. Eur. J. Plant Pathol. 136, 21–33. https://doi.org/10.1007/s10658-012-0144-9</w:t>
+      </w:r>
+    </w:p>
+    <w:p>
+      <w:pPr>
+        <w:pStyle w:val="Bibliographie"/>
+        <w:rPr>
+          <w:rFonts w:ascii="Arial" w:hAnsi="Arial" w:cs="Arial"/>
+        </w:rPr>
+      </w:pPr>
+      <w:r>
+        <w:rPr>
+          <w:rFonts w:ascii="Arial" w:hAnsi="Arial" w:cs="Arial"/>
+        </w:rPr>
+        <w:lastRenderedPageBreak/>
+        <w:t>Lang, L., Balla, L., Bedo, Z., 1989. Machine mass selection of winter wheat hybrid populations. Novenytermeles Hung.</w:t>
+      </w:r>
+    </w:p>
+    <w:p>
+      <w:pPr>
+        <w:pStyle w:val="Bibliographie"/>
+        <w:rPr>
+          <w:rFonts w:ascii="Arial" w:hAnsi="Arial" w:cs="Arial"/>
+        </w:rPr>
+      </w:pPr>
+      <w:r>
+        <w:rPr>
+          <w:rFonts w:ascii="Arial" w:hAnsi="Arial" w:cs="Arial"/>
+        </w:rPr>
+        <w:t>Nass, H.G., 1987. Selection for grain yield of spring wheat utilizing seed size and other selection criteria. Can. J. Plant Sci. 67, 605–610. https://doi.org/10.4141/cjps87-086</w:t>
+      </w:r>
+    </w:p>
+    <w:p>
+      <w:pPr>
+        <w:pStyle w:val="Bibliographie"/>
+        <w:rPr>
+          <w:rFonts w:ascii="Arial" w:hAnsi="Arial" w:cs="Arial"/>
+        </w:rPr>
+      </w:pPr>
+      <w:r>
+        <w:rPr>
+          <w:rFonts w:ascii="Arial" w:hAnsi="Arial" w:cs="Arial"/>
+        </w:rPr>
+        <w:t>Pingali, P.L., 2012. Green Revolution: Impacts, limits, and the path ahead. Proc. Natl. Acad. Sci. 109, 12302–12308. https://doi.org/10.1073/pnas.0912953109</w:t>
+      </w:r>
+    </w:p>
+    <w:p>
+      <w:pPr>
+        <w:pStyle w:val="Bibliographie"/>
+        <w:rPr>
+          <w:rFonts w:ascii="Arial" w:hAnsi="Arial" w:cs="Arial"/>
+        </w:rPr>
+      </w:pPr>
+      <w:r>
+        <w:rPr>
+          <w:rFonts w:ascii="Arial" w:hAnsi="Arial" w:cs="Arial"/>
+        </w:rPr>
+        <w:t>Rivière, P., Goldringer, I., Berthellot, J.-F., Galic, N., Pin, S., Kochko, P.D., Dawson, J.C., 2015. Response to farmer mass selection in early generation progeny of bread wheat landrace crosses. Renew. Agric. Food Syst. 30, 190–201. https://doi.org/10.1017/S1742170513000343</w:t>
+      </w:r>
+    </w:p>
+    <w:p>
+      <w:pPr>
+        <w:pStyle w:val="Bibliographie"/>
+        <w:rPr>
+          <w:rFonts w:ascii="Arial" w:hAnsi="Arial" w:cs="Arial"/>
+        </w:rPr>
+      </w:pPr>
+      <w:r>
+        <w:rPr>
+          <w:rFonts w:ascii="Arial" w:hAnsi="Arial" w:cs="Arial"/>
+        </w:rPr>
+        <w:t>Sadras, V.O., 2007. Evolutionary aspects of the trade-off between seed size and number in crops. Field Crops Res. 100, 125–138. https://doi.org/10.1016/j.fcr.2006.07.004</w:t>
+      </w:r>
+    </w:p>
+    <w:p>
+      <w:pPr>
+        <w:pStyle w:val="Bibliographie"/>
+        <w:rPr>
+          <w:rFonts w:ascii="Arial" w:hAnsi="Arial" w:cs="Arial"/>
+        </w:rPr>
+      </w:pPr>
+      <w:r>
+        <w:rPr>
+          <w:rFonts w:ascii="Arial" w:hAnsi="Arial" w:cs="Arial"/>
+        </w:rPr>
+        <w:t>Sharma, R.C., Tiwary, A.K., Ortiz-Ferrara, G., 2008. Reduction in kernel weight as a potential indirect selection criterion for wheat grain yield under terminal heat stress. Plant Breed. 127, 241–248. https://doi.org/10.1111/j.1439-0523.2007.01460.x</w:t>
+      </w:r>
+    </w:p>
+    <w:p>
+      <w:pPr>
+        <w:pStyle w:val="Bibliographie"/>
+        <w:rPr>
+          <w:rFonts w:ascii="Arial" w:hAnsi="Arial" w:cs="Arial"/>
+        </w:rPr>
+      </w:pPr>
+      <w:r>
+        <w:rPr>
+          <w:rFonts w:ascii="Arial" w:hAnsi="Arial" w:cs="Arial"/>
+        </w:rPr>
+        <w:t>Sharma, S.K., Singh, K.P., Singh, I., 1995. SELECTION RESPONSES FOR GRAIN WEIGHT IN SOME MASS SELECTED AND INTERMATED POPULATIONS OF WHEAT (TRITICUM AESTIVUM L.). INDIAN J. Genet. PLANT Breed. 55, 365–373.</w:t>
+      </w:r>
+    </w:p>
+    <w:p>
+      <w:pPr>
+        <w:pStyle w:val="Bibliographie"/>
+        <w:rPr>
+          <w:rFonts w:ascii="Arial" w:hAnsi="Arial" w:cs="Arial"/>
+        </w:rPr>
+      </w:pPr>
+      <w:r>
+        <w:rPr>
+          <w:rFonts w:ascii="Arial" w:hAnsi="Arial" w:cs="Arial"/>
+        </w:rPr>
+        <w:t>Truncated normal distribution [WWW Document], 2023. . Wikipedia. URL https://en.wikipedia.org/w/index.php?title=Truncated_normal_distribution&amp;oldid=1152823526#cite_note-5 (accessed 6.9.23).</w:t>
+      </w:r>
+    </w:p>
+    <w:p>
+      <w:pPr>
+        <w:pStyle w:val="Bibliographie"/>
+        <w:rPr>
+          <w:rFonts w:ascii="Arial" w:hAnsi="Arial" w:cs="Arial"/>
+        </w:rPr>
+      </w:pPr>
+      <w:r>
+        <w:rPr>
+          <w:rFonts w:ascii="Arial" w:hAnsi="Arial" w:cs="Arial"/>
+        </w:rPr>
+        <w:t>Wang, J., Vanga, S.K., Saxena, R., Orsat, V., Raghavan, V., 2018. Effect of Climate Change on the Yield of Cereal Crops: A Review. Climate 6, 41. https://doi.org/10.3390/cli6020041</w:t>
+      </w:r>
+    </w:p>
+    <w:p>
+      <w:pPr>
+        <w:pStyle w:val="Bibliographie"/>
+        <w:rPr>
+          <w:rFonts w:ascii="Arial" w:hAnsi="Arial" w:cs="Arial"/>
+        </w:rPr>
+      </w:pPr>
+      <w:r>
+        <w:rPr>
+          <w:rFonts w:ascii="Arial" w:hAnsi="Arial" w:cs="Arial"/>
+        </w:rPr>
+        <w:t>Wang, K., Fu, B.X., 2020. Inter-Relationships between Test Weight, Thousand Kernel Weight, Kernel Size Distribution and Their Effects on Durum Wheat Milling, Semolina Composition and Pasta Processing Quality. Foods 9, 1308. https://doi.org/10.3390/foods9091308</w:t>
+      </w:r>
+    </w:p>
+    <w:p>
+      <w:pPr>
+        <w:pStyle w:val="Bibliographie"/>
+        <w:rPr>
+          <w:rFonts w:ascii="Arial" w:hAnsi="Arial" w:cs="Arial"/>
+        </w:rPr>
+      </w:pPr>
+      <w:r>
+        <w:rPr>
+          <w:rFonts w:ascii="Arial" w:hAnsi="Arial" w:cs="Arial"/>
+        </w:rPr>
+        <w:t>Wiersma, J.J., Busch, R.H., Fulcher, G.G., Hareland, G.A., 2001. Recurrent Selection for Kernel Weight in Spring Wheat. Crop Sci. 41, 999–1005. https://doi.org/10.2135/cropsci2001.414999x</w:t>
+      </w:r>
+    </w:p>
+    <w:p>
+      <w:pPr>
+        <w:pStyle w:val="Bibliographie"/>
+        <w:rPr>
+          <w:rFonts w:ascii="Arial" w:hAnsi="Arial" w:cs="Arial"/>
+        </w:rPr>
+      </w:pPr>
+      <w:r>
+        <w:rPr>
+          <w:rFonts w:ascii="Arial" w:hAnsi="Arial" w:cs="Arial"/>
+        </w:rPr>
+        <w:t>Wilcox, J., Makowski, D., 2014. A meta-analysis of the predicted effects of climate change on wheat yields using simulation studies. Field Crops Res. 156, 180–190. https://doi.org/10.1016/j.fcr.2013.11.008</w:t>
+      </w:r>
+    </w:p>
+    <w:p>
+      <w:pPr>
+        <w:pStyle w:val="Bibliographie"/>
+        <w:rPr>
+          <w:rFonts w:ascii="Arial" w:hAnsi="Arial" w:cs="Arial"/>
+        </w:rPr>
+      </w:pPr>
+      <w:r>
+        <w:rPr>
+          <w:rFonts w:ascii="Arial" w:hAnsi="Arial" w:cs="Arial"/>
+        </w:rPr>
+        <w:t>Zahra, N., Hafeez, M.B., Wahid, A., Al Masruri, M.H., Ullah, A., Siddique, K.H.M., Farooq, M., 2023. Impact of climate change on wheat grain composition and quality. J. Sci. Food Agric. 103, 2745–2751. https://doi.org/10.1002/jsfa.12289</w:t>
+      </w:r>
+    </w:p>
+    <w:p>
+      <w:pPr>
+        <w:pStyle w:val="Corpsdetexte"/>
+        <w:rPr>
+          <w:rFonts w:ascii="Arial" w:hAnsi="Arial" w:cs="Arial"/>
+        </w:rPr>
+      </w:pPr>
+      <w:r>
+        <w:rPr>
+          <w:rFonts w:ascii="Arial" w:hAnsi="Arial" w:cs="Arial"/>
+        </w:rPr>
+        <w:fldChar w:fldCharType="end"/>
+      </w:r>
+    </w:p>
+    <w:p>
+      <w:pPr>
+        <w:sectPr>
+          <w:footerReference w:type="default" r:id="rId23"/>
+          <w:footnotePr>
+            <w:pos w:val="beneathText"/>
+          </w:footnotePr>
+          <w:pgSz w:w="11906" w:h="16838"/>
+          <w:pgMar w:top="1417" w:right="1417" w:bottom="1983" w:left="1417" w:header="720" w:footer="1417" w:gutter="0"/>
+          <w:cols w:space="720"/>
+        </w:sectPr>
+      </w:pPr>
+    </w:p>
+    <w:p>
+      <w:pPr>
         <w:pStyle w:val="----Corpsdetexte----"/>
         <w:sectPr>
-          <w:footerReference w:type="default" r:id="rId23"/>
+          <w:footerReference w:type="default" r:id="rId24"/>
           <w:footnotePr>
             <w:pos w:val="beneathText"/>
           </w:footnotePr>
@@ -12123,7 +13158,7 @@
     <w:p>
       <w:pPr>
         <w:sectPr>
-          <w:footerReference w:type="default" r:id="rId24"/>
+          <w:footerReference w:type="default" r:id="rId25"/>
           <w:footnotePr>
             <w:pos w:val="beneathText"/>
           </w:footnotePr>
@@ -12550,7 +13585,7 @@
                     </pic:cNvPicPr>
                   </pic:nvPicPr>
                   <pic:blipFill>
-                    <a:blip r:embed="rId25">
+                    <a:blip r:embed="rId26">
                       <a:extLst>
                         <a:ext uri="{28A0092B-C50C-407E-A947-70E740481C1C}">
                           <a14:useLocalDpi xmlns:a14="http://schemas.microsoft.com/office/drawing/2010/main" val="0"/>
@@ -12606,7 +13641,7 @@
                     </pic:cNvPicPr>
                   </pic:nvPicPr>
                   <pic:blipFill>
-                    <a:blip r:embed="rId26">
+                    <a:blip r:embed="rId27">
                       <a:extLst>
                         <a:ext uri="{28A0092B-C50C-407E-A947-70E740481C1C}">
                           <a14:useLocalDpi xmlns:a14="http://schemas.microsoft.com/office/drawing/2010/main" val="0"/>
@@ -12663,7 +13698,7 @@
                     </pic:cNvPicPr>
                   </pic:nvPicPr>
                   <pic:blipFill>
-                    <a:blip r:embed="rId27">
+                    <a:blip r:embed="rId28">
                       <a:extLst>
                         <a:ext uri="{28A0092B-C50C-407E-A947-70E740481C1C}">
                           <a14:useLocalDpi xmlns:a14="http://schemas.microsoft.com/office/drawing/2010/main" val="0"/>
@@ -12732,9 +13767,9 @@
             <o:lock v:ext="edit" aspectratio="t"/>
           </v:shapetype>
           <v:shape id="_x0000_i1025" type="#_x0000_t75" style="width:148.75pt;height:41.45pt" o:ole="">
-            <v:imagedata r:id="rId28" o:title=""/>
+            <v:imagedata r:id="rId29" o:title=""/>
           </v:shape>
-          <o:OLEObject Type="Embed" ProgID="MSPhotoEd.3" ShapeID="_x0000_i1025" DrawAspect="Content" ObjectID="_1753103113" r:id="rId29"/>
+          <o:OLEObject Type="Embed" ProgID="MSPhotoEd.3" ShapeID="_x0000_i1025" DrawAspect="Content" ObjectID="_1753180787" r:id="rId30"/>
         </w:object>
       </w:r>
     </w:p>
@@ -12774,7 +13809,7 @@
                     </pic:cNvPicPr>
                   </pic:nvPicPr>
                   <pic:blipFill>
-                    <a:blip r:embed="rId30">
+                    <a:blip r:embed="rId31">
                       <a:extLst>
                         <a:ext uri="{28A0092B-C50C-407E-A947-70E740481C1C}">
                           <a14:useLocalDpi xmlns:a14="http://schemas.microsoft.com/office/drawing/2010/main" val="0"/>
@@ -12819,7 +13854,7 @@
 
 <file path=word/comments.xml><?xml version="1.0" encoding="utf-8"?>
 <w:comments xmlns:wpc="http://schemas.microsoft.com/office/word/2010/wordprocessingCanvas" xmlns:cx="http://schemas.microsoft.com/office/drawing/2014/chartex" xmlns:cx1="http://schemas.microsoft.com/office/drawing/2015/9/8/chartex" xmlns:mc="http://schemas.openxmlformats.org/markup-compatibility/2006" xmlns:o="urn:schemas-microsoft-com:office:office" xmlns:r="http://schemas.openxmlformats.org/officeDocument/2006/relationships" xmlns:m="http://schemas.openxmlformats.org/officeDocument/2006/math" xmlns:v="urn:schemas-microsoft-com:vml" xmlns:wp14="http://schemas.microsoft.com/office/word/2010/wordprocessingDrawing" xmlns:wp="http://schemas.openxmlformats.org/drawingml/2006/wordprocessingDrawing" xmlns:w10="urn:schemas-microsoft-com:office:word" xmlns:w="http://schemas.openxmlformats.org/wordprocessingml/2006/main" xmlns:w14="http://schemas.microsoft.com/office/word/2010/wordml" xmlns:w15="http://schemas.microsoft.com/office/word/2012/wordml" xmlns:w16se="http://schemas.microsoft.com/office/word/2015/wordml/symex" xmlns:wpg="http://schemas.microsoft.com/office/word/2010/wordprocessingGroup" xmlns:wpi="http://schemas.microsoft.com/office/word/2010/wordprocessingInk" xmlns:wne="http://schemas.microsoft.com/office/word/2006/wordml" xmlns:wps="http://schemas.microsoft.com/office/word/2010/wordprocessingShape" mc:Ignorable="w14 w15 w16se wp14">
-  <w:comment w:id="0" w:author="bienvenu" w:date="2023-06-19T14:47:00Z" w:initials="b">
+  <w:comment w:id="9" w:author="bienvenu" w:date="2023-06-19T14:47:00Z" w:initials="b">
     <w:p>
       <w:pPr>
         <w:pStyle w:val="Commentaire"/>
@@ -12848,30 +13883,6 @@
       <w:proofErr w:type="spellEnd"/>
       <w:r>
         <w:t xml:space="preserve"> etc…)</w:t>
-      </w:r>
-    </w:p>
-  </w:comment>
-  <w:comment w:id="1" w:author="bienvenu" w:date="2023-06-12T16:40:00Z" w:initials="b">
-    <w:p>
-      <w:pPr>
-        <w:pStyle w:val="Commentaire"/>
-      </w:pPr>
-      <w:r>
-        <w:rPr>
-          <w:rStyle w:val="Marquedecommentaire"/>
-        </w:rPr>
-        <w:annotationRef/>
-      </w:r>
-      <w:r>
-        <w:t xml:space="preserve">A modifier en fonction du </w:t>
-      </w:r>
-      <w:proofErr w:type="spellStart"/>
-      <w:r>
-        <w:t>spectro</w:t>
-      </w:r>
-      <w:proofErr w:type="spellEnd"/>
-      <w:r>
-        <w:t xml:space="preserve"> utilisé</w:t>
       </w:r>
     </w:p>
   </w:comment>
@@ -12881,7 +13892,6 @@
 <file path=word/commentsExtended.xml><?xml version="1.0" encoding="utf-8"?>
 <w15:commentsEx xmlns:wpc="http://schemas.microsoft.com/office/word/2010/wordprocessingCanvas" xmlns:cx="http://schemas.microsoft.com/office/drawing/2014/chartex" xmlns:cx1="http://schemas.microsoft.com/office/drawing/2015/9/8/chartex" xmlns:mc="http://schemas.openxmlformats.org/markup-compatibility/2006" xmlns:o="urn:schemas-microsoft-com:office:office" xmlns:r="http://schemas.openxmlformats.org/officeDocument/2006/relationships" xmlns:m="http://schemas.openxmlformats.org/officeDocument/2006/math" xmlns:v="urn:schemas-microsoft-com:vml" xmlns:wp14="http://schemas.microsoft.com/office/word/2010/wordprocessingDrawing" xmlns:wp="http://schemas.openxmlformats.org/drawingml/2006/wordprocessingDrawing" xmlns:w10="urn:schemas-microsoft-com:office:word" xmlns:w="http://schemas.openxmlformats.org/wordprocessingml/2006/main" xmlns:w14="http://schemas.microsoft.com/office/word/2010/wordml" xmlns:w15="http://schemas.microsoft.com/office/word/2012/wordml" xmlns:w16se="http://schemas.microsoft.com/office/word/2015/wordml/symex" xmlns:wpg="http://schemas.microsoft.com/office/word/2010/wordprocessingGroup" xmlns:wpi="http://schemas.microsoft.com/office/word/2010/wordprocessingInk" xmlns:wne="http://schemas.microsoft.com/office/word/2006/wordml" xmlns:wps="http://schemas.microsoft.com/office/word/2010/wordprocessingShape" mc:Ignorable="w14 w15 w16se wp14">
   <w15:commentEx w15:paraId="4A4675EE" w15:done="0"/>
-  <w15:commentEx w15:paraId="0C270FB8" w15:done="0"/>
 </w15:commentsEx>
 </file>
 
@@ -12953,7 +13963,7 @@
       <w:rPr>
         <w:noProof/>
       </w:rPr>
-      <w:t>27</w:t>
+      <w:t>28</w:t>
     </w:r>
     <w:r>
       <w:fldChar w:fldCharType="end"/>
@@ -12982,7 +13992,7 @@
       <w:rPr>
         <w:noProof/>
       </w:rPr>
-      <w:t>29</w:t>
+      <w:t>30</w:t>
     </w:r>
     <w:r>
       <w:fldChar w:fldCharType="end"/>
@@ -13011,7 +14021,7 @@
       <w:rPr>
         <w:noProof/>
       </w:rPr>
-      <w:t>30</w:t>
+      <w:t>31</w:t>
     </w:r>
     <w:r>
       <w:fldChar w:fldCharType="end"/>
@@ -13224,7 +14234,7 @@
       <w:rPr>
         <w:noProof/>
       </w:rPr>
-      <w:t>25</w:t>
+      <w:t>20</w:t>
     </w:r>
     <w:r>
       <w:fldChar w:fldCharType="end"/>
@@ -13252,7 +14262,7 @@
       <w:rPr>
         <w:noProof/>
       </w:rPr>
-      <w:t>26</w:t>
+      <w:t>27</w:t>
     </w:r>
     <w:r>
       <w:fldChar w:fldCharType="end"/>
@@ -15657,7 +16667,7 @@
   <w:style w:type="paragraph" w:styleId="TM1">
     <w:name w:val="toc 1"/>
     <w:basedOn w:val="Index"/>
-    <w:semiHidden/>
+    <w:uiPriority w:val="39"/>
     <w:pPr>
       <w:tabs>
         <w:tab w:val="right" w:leader="dot" w:pos="9637"/>
@@ -15667,7 +16677,7 @@
   <w:style w:type="paragraph" w:styleId="TM2">
     <w:name w:val="toc 2"/>
     <w:basedOn w:val="Index"/>
-    <w:semiHidden/>
+    <w:uiPriority w:val="39"/>
     <w:pPr>
       <w:tabs>
         <w:tab w:val="right" w:leader="dot" w:pos="9354"/>
@@ -15678,7 +16688,7 @@
   <w:style w:type="paragraph" w:styleId="TM3">
     <w:name w:val="toc 3"/>
     <w:basedOn w:val="Index"/>
-    <w:semiHidden/>
+    <w:uiPriority w:val="39"/>
     <w:pPr>
       <w:tabs>
         <w:tab w:val="right" w:leader="dot" w:pos="9071"/>
@@ -16886,7 +17896,7 @@
 </file>
 
 <file path=customXml/itemProps1.xml><?xml version="1.0" encoding="utf-8"?>
-<ds:datastoreItem xmlns:ds="http://schemas.openxmlformats.org/officeDocument/2006/customXml" ds:itemID="{B1C5C331-97FB-4696-9A6F-8D3055D4EA55}">
+<ds:datastoreItem xmlns:ds="http://schemas.openxmlformats.org/officeDocument/2006/customXml" ds:itemID="{7052AF6C-5F04-450F-AB5C-A9D2EBD15E47}">
   <ds:schemaRefs>
     <ds:schemaRef ds:uri="http://schemas.openxmlformats.org/officeDocument/2006/bibliography"/>
   </ds:schemaRefs>

</xml_diff>

<commit_message>
redac + nouveat test sel in silico
</commit_message>
<xml_diff>
--- a/rapport de stage.docx
+++ b/rapport de stage.docx
@@ -9796,24 +9796,42 @@
     </w:p>
     <w:p>
       <w:pPr>
-        <w:pStyle w:val="Corpsdetexte"/>
-      </w:pPr>
+        <w:pStyle w:val="Titre3"/>
+      </w:pPr>
+      <w:r>
+        <w:t>Sélection sur grain par tamisage</w:t>
+      </w:r>
     </w:p>
     <w:p>
       <w:r>
         <w:t xml:space="preserve">Au </w:t>
       </w:r>
       <w:r>
-        <w:t>champ, parmi</w:t>
-      </w:r>
-      <w:r>
-        <w:t xml:space="preserve"> tous les traits mesurés, ceux impactés par la sélection sur la taille du grain ont é</w:t>
+        <w:t xml:space="preserve">champ, </w:t>
+      </w:r>
+      <w:r>
+        <w:t>les</w:t>
+      </w:r>
+      <w:r>
+        <w:t xml:space="preserve"> traits</w:t>
+      </w:r>
+      <w:r>
+        <w:t xml:space="preserve"> impactés par la sélection sur la taille du grain ont é</w:t>
       </w:r>
       <w:r>
         <w:t>té le PMG, le taux de protéine, et la hauteur des plantes. La taille des grains elle-même ne semble pas avoir été impactée.</w:t>
       </w:r>
       <w:r>
-        <w:t xml:space="preserve"> Ci-dessous un tableau récapitulant le progrès effectué sur 6 traits et la p-value indiquant si le progrès est statistiquement significatif.</w:t>
+        <w:t xml:space="preserve"> Ci-dessous un </w:t>
+      </w:r>
+      <w:r>
+        <w:t>graphique</w:t>
+      </w:r>
+      <w:r>
+        <w:t xml:space="preserve"> récapitulant le progrès effectué sur 6 traits</w:t>
+      </w:r>
+      <w:r>
+        <w:t> :</w:t>
       </w:r>
     </w:p>
     <w:p>
@@ -9826,10 +9844,10 @@
         </w:rPr>
         <w:lastRenderedPageBreak/>
         <w:drawing>
-          <wp:inline distT="0" distB="0" distL="0" distR="0" wp14:anchorId="3B2C76E7" wp14:editId="41847BA2">
-            <wp:extent cx="4228981" cy="2984740"/>
-            <wp:effectExtent l="19050" t="19050" r="19685" b="25400"/>
-            <wp:docPr id="8" name="Image 8"/>
+          <wp:inline distT="0" distB="0" distL="0" distR="0" wp14:anchorId="1DA9AAC0" wp14:editId="5037867B">
+            <wp:extent cx="4157687" cy="3648974"/>
+            <wp:effectExtent l="19050" t="19050" r="14605" b="27940"/>
+            <wp:docPr id="10" name="Image 10"/>
             <wp:cNvGraphicFramePr>
               <a:graphicFrameLocks xmlns:a="http://schemas.openxmlformats.org/drawingml/2006/main" noChangeAspect="1"/>
             </wp:cNvGraphicFramePr>
@@ -9837,7 +9855,7 @@
               <a:graphicData uri="http://schemas.openxmlformats.org/drawingml/2006/picture">
                 <pic:pic xmlns:pic="http://schemas.openxmlformats.org/drawingml/2006/picture">
                   <pic:nvPicPr>
-                    <pic:cNvPr id="8" name="progres_champ.png"/>
+                    <pic:cNvPr id="10" name="progres_champ.png"/>
                     <pic:cNvPicPr/>
                   </pic:nvPicPr>
                   <pic:blipFill>
@@ -9855,7 +9873,7 @@
                   <pic:spPr>
                     <a:xfrm>
                       <a:off x="0" y="0"/>
-                      <a:ext cx="4235841" cy="2989582"/>
+                      <a:ext cx="4181521" cy="3669892"/>
                     </a:xfrm>
                     <a:prstGeom prst="rect">
                       <a:avLst/>
@@ -9876,22 +9894,10 @@
     <w:p/>
     <w:p>
       <w:r>
-        <w:t xml:space="preserve">On voit que les progrès sur la taille moyenne et la taille </w:t>
-      </w:r>
-      <w:r>
-        <w:t>du plus petit grain</w:t>
-      </w:r>
-      <w:r>
-        <w:t xml:space="preserve"> sont presque significatifs au seuil de 5%.</w:t>
-      </w:r>
-      <w:r>
-        <w:t xml:space="preserve"> </w:t>
-      </w:r>
-      <w:r>
-        <w:t>Avec les tests</w:t>
-      </w:r>
-      <w:r>
-        <w:t xml:space="preserve"> </w:t>
+        <w:t xml:space="preserve">On voit que pour le PMG et la taille des grains, la sélection des petits grains semble avoir eu un impact tandis que la sélection des gros grains non. A l’inverse pour la hauteur des plantes et le taux de protéines des grains, la sélection des gros grains semble avoir eu un impact mais pas la sélection des petits. </w:t>
+      </w:r>
+      <w:r>
+        <w:t xml:space="preserve">Enfin, on voit que la sélection n’a pas eu d’impact sur le nombre de grains par épi, la variance de la taille des grains dans l’épi ou le nombre d’épillets (les trois modalités ont des progrès proches). Pour comparer entre elles les modalités de sélection, des tests de </w:t>
       </w:r>
       <w:proofErr w:type="spellStart"/>
       <w:r>
@@ -9899,9 +9905,10 @@
       </w:r>
       <w:proofErr w:type="spellEnd"/>
       <w:r>
-        <w:t xml:space="preserve"> pour comparer les modalités de sélection deux à deux, on obtient les résultats suivants :</w:t>
-      </w:r>
-    </w:p>
+        <w:t xml:space="preserve"> ont été réalisés : </w:t>
+      </w:r>
+    </w:p>
+    <w:p/>
     <w:p>
       <w:pPr>
         <w:jc w:val="center"/>
@@ -9910,6 +9917,7 @@
         <w:rPr>
           <w:noProof/>
         </w:rPr>
+        <w:lastRenderedPageBreak/>
         <w:drawing>
           <wp:inline distT="0" distB="0" distL="0" distR="0" wp14:anchorId="03E80FCD" wp14:editId="5DCDFCD4">
             <wp:extent cx="4546121" cy="3003687"/>
@@ -9961,7 +9969,10 @@
     <w:p/>
     <w:p>
       <w:r>
-        <w:t>On constate bien que l’effet de la sélection sur la taille des grains n’est pas marqué</w:t>
+        <w:t xml:space="preserve">On constate </w:t>
+      </w:r>
+      <w:r>
+        <w:t>que l’effet de la sélection sur la taille des grains n’est pas marqué</w:t>
       </w:r>
       <w:r>
         <w:t xml:space="preserve"> car il n’y a pas de différences significatives entre les modalités de sélection à part la différence entre le grains petits et non triés pour la taille moyenne des grains</w:t>
@@ -9970,14 +9981,16 @@
         <w:t xml:space="preserve">. Pour le PMG, la hauteur et le taux de protéines, </w:t>
       </w:r>
       <w:r>
-        <w:t>on voit que les différences significatives se trouvent tout le temps entre les plantes issues de gros grains et les plantes issues de petits grains.</w:t>
-      </w:r>
-      <w:r>
-        <w:t xml:space="preserve"> Cela montre bien un effet de la sélection mais qui est assez faible.  De plus, on </w:t>
-      </w:r>
-      <w:r>
-        <w:lastRenderedPageBreak/>
-        <w:t xml:space="preserve">constate des résultats plutôt attendus : Les gros grains ont donné un PMG et une hauteur plus élevés, un taux de protéines plus faible que les grains non triés. Les petits grains ont donné un PMG plus faible que les grains non triés, une hauteur plus basse que les gros grains, et un taux de protéine </w:t>
+        <w:t>on voit que les différences signific</w:t>
+      </w:r>
+      <w:r>
+        <w:t>atives se trouvent</w:t>
+      </w:r>
+      <w:r>
+        <w:t xml:space="preserve"> entre les plantes issues de gros grains et les plantes issues de petits grains.</w:t>
+      </w:r>
+      <w:r>
+        <w:t xml:space="preserve"> Cela montre bien un effet de la sélection.  De plus, on constate des résultats plutôt attendus : Les gros grains ont donné un PMG et une hauteur plus élevés, un taux de protéines plus faible que les grains non triés. Les petits grains ont donné un PMG plus faible que les grains non triés, une hauteur plus basse que les gros grains, et un taux de protéine </w:t>
       </w:r>
       <w:r>
         <w:t>supérieur aux</w:t>
@@ -9986,15 +9999,12 @@
         <w:t xml:space="preserve"> gros grains. </w:t>
       </w:r>
     </w:p>
+    <w:p>
+      <w:r>
+        <w:t>Pour confirmer qu’un progrès a bien été effectué, les héritabilités réalisées ont été calculées. Ci-dessous un tableau récapitulant les valeurs calculées :</w:t>
+      </w:r>
+    </w:p>
     <w:p/>
-    <w:p>
-      <w:r>
-        <w:t xml:space="preserve">Héritabilités </w:t>
-      </w:r>
-      <w:r>
-        <w:t>réalisées</w:t>
-      </w:r>
-    </w:p>
     <w:tbl>
       <w:tblPr>
         <w:tblStyle w:val="Grilledutableau"/>
@@ -10020,6 +10030,9 @@
           <w:p>
             <w:pPr>
               <w:jc w:val="center"/>
+              <w:rPr>
+                <w:highlight w:val="yellow"/>
+              </w:rPr>
             </w:pPr>
           </w:p>
         </w:tc>
@@ -10032,8 +10045,14 @@
           <w:p>
             <w:pPr>
               <w:jc w:val="center"/>
+              <w:rPr>
+                <w:highlight w:val="yellow"/>
+              </w:rPr>
             </w:pPr>
             <w:r>
+              <w:rPr>
+                <w:highlight w:val="yellow"/>
+              </w:rPr>
               <w:t>gros</w:t>
             </w:r>
           </w:p>
@@ -10047,8 +10066,14 @@
           <w:p>
             <w:pPr>
               <w:jc w:val="center"/>
+              <w:rPr>
+                <w:highlight w:val="yellow"/>
+              </w:rPr>
             </w:pPr>
             <w:r>
+              <w:rPr>
+                <w:highlight w:val="yellow"/>
+              </w:rPr>
               <w:t>moyen</w:t>
             </w:r>
           </w:p>
@@ -10062,8 +10087,14 @@
           <w:p>
             <w:pPr>
               <w:jc w:val="center"/>
+              <w:rPr>
+                <w:highlight w:val="yellow"/>
+              </w:rPr>
             </w:pPr>
             <w:r>
+              <w:rPr>
+                <w:highlight w:val="yellow"/>
+              </w:rPr>
               <w:t>petit</w:t>
             </w:r>
           </w:p>
@@ -10082,8 +10113,14 @@
           <w:p>
             <w:pPr>
               <w:jc w:val="center"/>
+              <w:rPr>
+                <w:highlight w:val="yellow"/>
+              </w:rPr>
             </w:pPr>
             <w:r>
+              <w:rPr>
+                <w:highlight w:val="yellow"/>
+              </w:rPr>
               <w:t>Taille moyenne des grains</w:t>
             </w:r>
           </w:p>
@@ -10097,8 +10134,14 @@
           <w:p>
             <w:pPr>
               <w:jc w:val="center"/>
+              <w:rPr>
+                <w:highlight w:val="yellow"/>
+              </w:rPr>
             </w:pPr>
             <w:r>
+              <w:rPr>
+                <w:highlight w:val="yellow"/>
+              </w:rPr>
               <w:t>-0.023</w:t>
             </w:r>
           </w:p>
@@ -10112,8 +10155,14 @@
           <w:p>
             <w:pPr>
               <w:jc w:val="center"/>
+              <w:rPr>
+                <w:highlight w:val="yellow"/>
+              </w:rPr>
             </w:pPr>
             <w:r>
+              <w:rPr>
+                <w:highlight w:val="yellow"/>
+              </w:rPr>
               <w:t>1.095</w:t>
             </w:r>
           </w:p>
@@ -10127,9 +10176,21 @@
           <w:p>
             <w:pPr>
               <w:jc w:val="center"/>
+              <w:rPr>
+                <w:highlight w:val="yellow"/>
+              </w:rPr>
             </w:pPr>
             <w:r>
+              <w:rPr>
+                <w:highlight w:val="yellow"/>
+              </w:rPr>
               <w:t>0.207</w:t>
+            </w:r>
+            <w:r>
+              <w:rPr>
+                <w:highlight w:val="yellow"/>
+              </w:rPr>
+              <w:t xml:space="preserve"> **</w:t>
             </w:r>
           </w:p>
         </w:tc>
@@ -10147,8 +10208,14 @@
           <w:p>
             <w:pPr>
               <w:jc w:val="center"/>
+              <w:rPr>
+                <w:highlight w:val="yellow"/>
+              </w:rPr>
             </w:pPr>
             <w:r>
+              <w:rPr>
+                <w:highlight w:val="yellow"/>
+              </w:rPr>
               <w:t>Taille du plus petit grain</w:t>
             </w:r>
           </w:p>
@@ -10162,8 +10229,14 @@
           <w:p>
             <w:pPr>
               <w:jc w:val="center"/>
+              <w:rPr>
+                <w:highlight w:val="yellow"/>
+              </w:rPr>
             </w:pPr>
             <w:r>
+              <w:rPr>
+                <w:highlight w:val="yellow"/>
+              </w:rPr>
               <w:t>-0.064</w:t>
             </w:r>
           </w:p>
@@ -10177,8 +10250,14 @@
           <w:p>
             <w:pPr>
               <w:jc w:val="center"/>
+              <w:rPr>
+                <w:highlight w:val="yellow"/>
+              </w:rPr>
             </w:pPr>
             <w:r>
+              <w:rPr>
+                <w:highlight w:val="yellow"/>
+              </w:rPr>
               <w:t>-0.109</w:t>
             </w:r>
           </w:p>
@@ -10192,9 +10271,21 @@
           <w:p>
             <w:pPr>
               <w:jc w:val="center"/>
+              <w:rPr>
+                <w:highlight w:val="yellow"/>
+              </w:rPr>
             </w:pPr>
             <w:r>
+              <w:rPr>
+                <w:highlight w:val="yellow"/>
+              </w:rPr>
               <w:t>-0.419</w:t>
+            </w:r>
+            <w:r>
+              <w:rPr>
+                <w:highlight w:val="yellow"/>
+              </w:rPr>
+              <w:t xml:space="preserve"> **</w:t>
             </w:r>
           </w:p>
         </w:tc>
@@ -10212,8 +10303,14 @@
           <w:p>
             <w:pPr>
               <w:jc w:val="center"/>
+              <w:rPr>
+                <w:highlight w:val="yellow"/>
+              </w:rPr>
             </w:pPr>
             <w:r>
+              <w:rPr>
+                <w:highlight w:val="yellow"/>
+              </w:rPr>
               <w:t>Taille du plus gros grain</w:t>
             </w:r>
           </w:p>
@@ -10227,8 +10324,14 @@
           <w:p>
             <w:pPr>
               <w:jc w:val="center"/>
+              <w:rPr>
+                <w:highlight w:val="yellow"/>
+              </w:rPr>
             </w:pPr>
             <w:r>
+              <w:rPr>
+                <w:highlight w:val="yellow"/>
+              </w:rPr>
               <w:t>-1.744</w:t>
             </w:r>
           </w:p>
@@ -10242,8 +10345,14 @@
           <w:p>
             <w:pPr>
               <w:jc w:val="center"/>
+              <w:rPr>
+                <w:highlight w:val="yellow"/>
+              </w:rPr>
             </w:pPr>
             <w:r>
+              <w:rPr>
+                <w:highlight w:val="yellow"/>
+              </w:rPr>
               <w:t>0.287</w:t>
             </w:r>
           </w:p>
@@ -10257,9 +10366,21 @@
           <w:p>
             <w:pPr>
               <w:jc w:val="center"/>
+              <w:rPr>
+                <w:highlight w:val="yellow"/>
+              </w:rPr>
             </w:pPr>
             <w:r>
+              <w:rPr>
+                <w:highlight w:val="yellow"/>
+              </w:rPr>
               <w:t>0.12</w:t>
+            </w:r>
+            <w:r>
+              <w:rPr>
+                <w:highlight w:val="yellow"/>
+              </w:rPr>
+              <w:t xml:space="preserve"> *</w:t>
             </w:r>
           </w:p>
         </w:tc>
@@ -10277,8 +10398,14 @@
           <w:p>
             <w:pPr>
               <w:jc w:val="center"/>
+              <w:rPr>
+                <w:highlight w:val="yellow"/>
+              </w:rPr>
             </w:pPr>
             <w:r>
+              <w:rPr>
+                <w:highlight w:val="yellow"/>
+              </w:rPr>
               <w:t>PMG</w:t>
             </w:r>
           </w:p>
@@ -10292,8 +10419,14 @@
           <w:p>
             <w:pPr>
               <w:jc w:val="center"/>
+              <w:rPr>
+                <w:highlight w:val="yellow"/>
+              </w:rPr>
             </w:pPr>
             <w:r>
+              <w:rPr>
+                <w:highlight w:val="yellow"/>
+              </w:rPr>
               <w:t>0.11</w:t>
             </w:r>
           </w:p>
@@ -10307,8 +10440,14 @@
           <w:p>
             <w:pPr>
               <w:jc w:val="center"/>
+              <w:rPr>
+                <w:highlight w:val="yellow"/>
+              </w:rPr>
             </w:pPr>
             <w:r>
+              <w:rPr>
+                <w:highlight w:val="yellow"/>
+              </w:rPr>
               <w:t>0.761</w:t>
             </w:r>
           </w:p>
@@ -10322,9 +10461,21 @@
           <w:p>
             <w:pPr>
               <w:jc w:val="center"/>
+              <w:rPr>
+                <w:highlight w:val="yellow"/>
+              </w:rPr>
             </w:pPr>
             <w:r>
+              <w:rPr>
+                <w:highlight w:val="yellow"/>
+              </w:rPr>
               <w:t>0.233</w:t>
+            </w:r>
+            <w:r>
+              <w:rPr>
+                <w:highlight w:val="yellow"/>
+              </w:rPr>
+              <w:t xml:space="preserve"> **</w:t>
             </w:r>
           </w:p>
         </w:tc>
@@ -10333,29 +10484,54 @@
     <w:p/>
     <w:p/>
     <w:p>
-      <w:r>
-        <w:t xml:space="preserve">Avec la sélection </w:t>
+      <w:pPr>
+        <w:pStyle w:val="Titre3"/>
+      </w:pPr>
+      <w:r>
+        <w:t>Sélection in silico</w:t>
+      </w:r>
+    </w:p>
+    <w:p>
+      <w:r>
+        <w:t xml:space="preserve">La sélection sur grain et la sélection sur épi ont été simulée par </w:t>
       </w:r>
       <w:r>
         <w:rPr>
           <w:i/>
         </w:rPr>
-        <w:t>in silico,</w:t>
-      </w:r>
-      <w:r>
-        <w:t xml:space="preserve"> les traits impactés par la sélection ont été le PMG, la taille moyenne des grains, </w:t>
-      </w:r>
-      <w:r>
-        <w:t xml:space="preserve">la taille du plus petit grain et la taille du plus </w:t>
-      </w:r>
-      <w:bookmarkStart w:id="15" w:name="_GoBack"/>
-      <w:bookmarkEnd w:id="15"/>
-      <w:r>
-        <w:t>gros grain</w:t>
+        <w:t>in silico</w:t>
+      </w:r>
+      <w:r>
+        <w:t xml:space="preserve">. On regarde donc l’effet de la </w:t>
+      </w:r>
+      <w:r>
+        <w:lastRenderedPageBreak/>
+        <w:t xml:space="preserve">sélection selon les deux méthodes. </w:t>
+      </w:r>
+      <w:r>
+        <w:t xml:space="preserve">Différentes simulations ont été faites pour différentes combinaisons de paramètres (nombre d’épi observés x nombre de grains sélectionnés). Pour voir s’il y a bien un effet nous avons choisi de regarder les résultats pour le nombre d’épi observé le plus grand possible (NEO = 177) car c’est ce qui permet d’avoir la plus grande intensité de sélection possible en sélection sur épi. Nous avons choisi un nombre de grains sélectionné à 400. Comme la population non sélectionnées compte 859 grains, sélectionner 400 grains n’amène pas à une forte intensité de sélection, mais permet de bien estimer les progrès réalisés car il y a beaucoup d’individus pour faire l’estimation. </w:t>
+      </w:r>
+      <w:r>
+        <w:t>L</w:t>
+      </w:r>
+      <w:r>
+        <w:t>es traits impactés par la sélection ont</w:t>
+      </w:r>
+      <w:r>
+        <w:t xml:space="preserve"> donc</w:t>
+      </w:r>
+      <w:r>
+        <w:t xml:space="preserve"> été le PMG, la taille moyenne des grains, </w:t>
+      </w:r>
+      <w:r>
+        <w:t>la taille du plus petit grain et la taille du plus gros grain</w:t>
       </w:r>
       <w:r>
         <w:t>.</w:t>
       </w:r>
+      <w:r>
+        <w:t xml:space="preserve"> Ci-dessous, un graphique représentant le progrès effectué en sélection sur grain ou en sélection sur épi pour tous les traits mesurés. </w:t>
+      </w:r>
     </w:p>
     <w:p>
       <w:pPr>
@@ -10366,10 +10542,10 @@
           <w:noProof/>
         </w:rPr>
         <w:drawing>
-          <wp:inline distT="0" distB="0" distL="0" distR="0" wp14:anchorId="26A8F71C" wp14:editId="3E11D1F0">
-            <wp:extent cx="4925683" cy="3801767"/>
-            <wp:effectExtent l="19050" t="19050" r="27940" b="27305"/>
-            <wp:docPr id="14" name="Image 14"/>
+          <wp:inline distT="0" distB="0" distL="0" distR="0" wp14:anchorId="4ED2AFB8" wp14:editId="16B5BB81">
+            <wp:extent cx="4416725" cy="3221015"/>
+            <wp:effectExtent l="19050" t="19050" r="22225" b="17780"/>
+            <wp:docPr id="13" name="Image 13"/>
             <wp:cNvGraphicFramePr>
               <a:graphicFrameLocks xmlns:a="http://schemas.openxmlformats.org/drawingml/2006/main" noChangeAspect="1"/>
             </wp:cNvGraphicFramePr>
@@ -10377,7 +10553,7 @@
               <a:graphicData uri="http://schemas.openxmlformats.org/drawingml/2006/picture">
                 <pic:pic xmlns:pic="http://schemas.openxmlformats.org/drawingml/2006/picture">
                   <pic:nvPicPr>
-                    <pic:cNvPr id="14" name="progres_in_silico.png"/>
+                    <pic:cNvPr id="13" name="progres_in_silico.png"/>
                     <pic:cNvPicPr/>
                   </pic:nvPicPr>
                   <pic:blipFill>
@@ -10395,7 +10571,7 @@
                   <pic:spPr>
                     <a:xfrm>
                       <a:off x="0" y="0"/>
-                      <a:ext cx="4927710" cy="3803332"/>
+                      <a:ext cx="4427214" cy="3228665"/>
                     </a:xfrm>
                     <a:prstGeom prst="rect">
                       <a:avLst/>
@@ -10413,9 +10589,113 @@
         </w:drawing>
       </w:r>
     </w:p>
+    <w:p>
+      <w:r>
+        <w:t xml:space="preserve">Des résultats similaires sont obtenus en regardant le progrès effectué avec d’autres paramètres. La sélection sur épis perd en significativité lorsque NEO baisse, et les deux méthodes de sélections sont de plus en plus significatives à mesure que </w:t>
+      </w:r>
+      <w:proofErr w:type="spellStart"/>
+      <w:r>
+        <w:t>nsel</w:t>
+      </w:r>
+      <w:proofErr w:type="spellEnd"/>
+      <w:r>
+        <w:t xml:space="preserve"> est faible, ce qui est logique. Ainsi, le PMG et les tailles moyennes, maximum et minimum des grains sont toujours impactés par la sélections sur grain par pas toujours par la sélection sur épi lorsque NEO devient trop faible. </w:t>
+      </w:r>
+      <w:bookmarkStart w:id="15" w:name="_GoBack"/>
+      <w:bookmarkEnd w:id="15"/>
+    </w:p>
     <w:p/>
     <w:p>
       <w:pPr>
+        <w:pStyle w:val="Titre3"/>
+      </w:pPr>
+      <w:r>
+        <w:t>Conclusion partielle sur l’effet de la sélection sur la taille du grain</w:t>
+      </w:r>
+    </w:p>
+    <w:p>
+      <w:pPr>
+        <w:pStyle w:val="Corpsdetexte"/>
+      </w:pPr>
+      <w:r>
+        <w:t>L’effet de</w:t>
+      </w:r>
+      <w:r>
+        <w:t xml:space="preserve"> </w:t>
+      </w:r>
+      <w:r>
+        <w:t>la</w:t>
+      </w:r>
+      <w:r>
+        <w:t xml:space="preserve"> sélection est ambigu sur </w:t>
+      </w:r>
+      <w:r>
+        <w:t xml:space="preserve">le PMG et </w:t>
+      </w:r>
+      <w:r>
+        <w:t xml:space="preserve">la taille du grain en elle-même. Il y a un effet clair en sélection </w:t>
+      </w:r>
+      <w:r>
+        <w:rPr>
+          <w:i/>
+        </w:rPr>
+        <w:t>in silico</w:t>
+      </w:r>
+      <w:r>
+        <w:t>, mais en sélection réelle par tamis, il semble que seule la sélection des petits grains permet</w:t>
+      </w:r>
+      <w:r>
+        <w:t>te</w:t>
+      </w:r>
+      <w:r>
+        <w:t xml:space="preserve"> de réduire</w:t>
+      </w:r>
+      <w:r>
+        <w:t xml:space="preserve"> le PMG et</w:t>
+      </w:r>
+      <w:r>
+        <w:t xml:space="preserve"> les tailles moyenne, minimum et maximum des grains d’un épi.</w:t>
+      </w:r>
+      <w:r>
+        <w:t xml:space="preserve"> Cela n’est pas très intéressant dans l’optique de sélectionner pour obtenir de plus gros grains.</w:t>
+      </w:r>
+      <w:r>
+        <w:t xml:space="preserve"> De plus, la </w:t>
+      </w:r>
+      <w:r>
+        <w:lastRenderedPageBreak/>
+        <w:t>sélection sur la taille du grain ne semble pas impacter la variance intra-épi pour la taille du grain.</w:t>
+      </w:r>
+      <w:r>
+        <w:t xml:space="preserve"> </w:t>
+      </w:r>
+      <w:r>
+        <w:t xml:space="preserve">Enfin, il y a aussi un effet ambigu sur la hauteur des plantes et le taux de protéines de leurs grains. La sélection de gros grains par tamis a permis d’augmenter la hauteur des plantes et de diminuer le taux de protéine des grains de la génération suivante mais pas la sélection </w:t>
+      </w:r>
+      <w:r>
+        <w:rPr>
+          <w:i/>
+        </w:rPr>
+        <w:t>in silico</w:t>
+      </w:r>
+      <w:r>
+        <w:t xml:space="preserve">. Pour </w:t>
+      </w:r>
+      <w:r>
+        <w:t xml:space="preserve">la précocité, le poids total d’épis, le nombre d’épis et le taux d’azote dans la feuille drapeau, seule la sélection </w:t>
+      </w:r>
+      <w:r>
+        <w:rPr>
+          <w:i/>
+        </w:rPr>
+        <w:t>in silico</w:t>
+      </w:r>
+      <w:r>
+        <w:t xml:space="preserve"> a été réalisée, et ces traits ne semblent pas impactés par la sélection. </w:t>
+      </w:r>
+    </w:p>
+    <w:p>
+      <w:pPr>
         <w:pStyle w:val="Titre2"/>
       </w:pPr>
       <w:r>
@@ -10427,11 +10707,7 @@
         <w:pStyle w:val="Corpsdetexte"/>
       </w:pPr>
       <w:r>
-        <w:t xml:space="preserve">Pour comparer la sélection sur grain et la sélection sur épi, le développement analytique a été utilisé. </w:t>
-      </w:r>
-      <w:r>
-        <w:lastRenderedPageBreak/>
-        <w:t xml:space="preserve">Mais en premier lieu nous avons vérifié que ce développement analytique donnait des résultats cohérents avec les données récoltées. </w:t>
+        <w:t xml:space="preserve">Pour comparer la sélection sur grain et la sélection sur épi, le développement analytique a été utilisé. Mais en premier lieu nous avons vérifié que ce développement analytique donnait des résultats cohérents avec les données récoltées. </w:t>
       </w:r>
     </w:p>
     <w:p>
@@ -10443,9 +10719,245 @@
       </w:r>
     </w:p>
     <w:p>
-      <w:pPr>
-        <w:pStyle w:val="Corpsdetexte"/>
-      </w:pPr>
+      <w:r>
+        <w:t xml:space="preserve">Il est important de voir que l’équation développée reste une multiplication de de membres : le rapport des intensités de sélection appliquées sur grain et sur épi multiplié par le rapport des héritabilités sur grain et sur épi. Comme de façon générale </w:t>
+      </w:r>
+      <m:oMath>
+        <m:f>
+          <m:fPr>
+            <m:ctrlPr>
+              <w:rPr>
+                <w:rFonts w:ascii="Cambria Math" w:hAnsi="Cambria Math"/>
+                <w:i/>
+              </w:rPr>
+            </m:ctrlPr>
+          </m:fPr>
+          <m:num>
+            <m:sSub>
+              <m:sSubPr>
+                <m:ctrlPr>
+                  <w:rPr>
+                    <w:rFonts w:ascii="Cambria Math" w:hAnsi="Cambria Math"/>
+                    <w:i/>
+                  </w:rPr>
+                </m:ctrlPr>
+              </m:sSubPr>
+              <m:e>
+                <m:r>
+                  <w:rPr>
+                    <w:rFonts w:ascii="Cambria Math" w:hAnsi="Cambria Math"/>
+                  </w:rPr>
+                  <m:t>i</m:t>
+                </m:r>
+              </m:e>
+              <m:sub>
+                <m:r>
+                  <w:rPr>
+                    <w:rFonts w:ascii="Cambria Math" w:hAnsi="Cambria Math"/>
+                  </w:rPr>
+                  <m:t>grain</m:t>
+                </m:r>
+              </m:sub>
+            </m:sSub>
+          </m:num>
+          <m:den>
+            <m:sSub>
+              <m:sSubPr>
+                <m:ctrlPr>
+                  <w:rPr>
+                    <w:rFonts w:ascii="Cambria Math" w:hAnsi="Cambria Math"/>
+                    <w:i/>
+                  </w:rPr>
+                </m:ctrlPr>
+              </m:sSubPr>
+              <m:e>
+                <m:r>
+                  <w:rPr>
+                    <w:rFonts w:ascii="Cambria Math" w:hAnsi="Cambria Math"/>
+                  </w:rPr>
+                  <m:t>i</m:t>
+                </m:r>
+              </m:e>
+              <m:sub>
+                <m:r>
+                  <w:rPr>
+                    <w:rFonts w:ascii="Cambria Math" w:hAnsi="Cambria Math"/>
+                  </w:rPr>
+                  <m:t>epi</m:t>
+                </m:r>
+              </m:sub>
+            </m:sSub>
+          </m:den>
+        </m:f>
+        <m:r>
+          <w:rPr>
+            <w:rFonts w:ascii="Cambria Math" w:hAnsi="Cambria Math"/>
+          </w:rPr>
+          <m:t>&lt;1</m:t>
+        </m:r>
+      </m:oMath>
+      <w:r>
+        <w:t xml:space="preserve"> et que </w:t>
+      </w:r>
+      <m:oMath>
+        <m:f>
+          <m:fPr>
+            <m:ctrlPr>
+              <w:rPr>
+                <w:rFonts w:ascii="Cambria Math" w:hAnsi="Cambria Math"/>
+                <w:i/>
+              </w:rPr>
+            </m:ctrlPr>
+          </m:fPr>
+          <m:num>
+            <m:sSubSup>
+              <m:sSubSupPr>
+                <m:ctrlPr>
+                  <w:rPr>
+                    <w:rFonts w:ascii="Cambria Math" w:hAnsi="Cambria Math"/>
+                    <w:i/>
+                  </w:rPr>
+                </m:ctrlPr>
+              </m:sSubSupPr>
+              <m:e>
+                <m:r>
+                  <w:rPr>
+                    <w:rFonts w:ascii="Cambria Math" w:hAnsi="Cambria Math"/>
+                  </w:rPr>
+                  <m:t>H</m:t>
+                </m:r>
+              </m:e>
+              <m:sub>
+                <m:r>
+                  <w:rPr>
+                    <w:rFonts w:ascii="Cambria Math" w:hAnsi="Cambria Math"/>
+                  </w:rPr>
+                  <m:t>grain</m:t>
+                </m:r>
+              </m:sub>
+              <m:sup>
+                <m:r>
+                  <w:rPr>
+                    <w:rFonts w:ascii="Cambria Math" w:hAnsi="Cambria Math"/>
+                  </w:rPr>
+                  <m:t>2</m:t>
+                </m:r>
+              </m:sup>
+            </m:sSubSup>
+          </m:num>
+          <m:den>
+            <m:sSubSup>
+              <m:sSubSupPr>
+                <m:ctrlPr>
+                  <w:rPr>
+                    <w:rFonts w:ascii="Cambria Math" w:hAnsi="Cambria Math"/>
+                    <w:i/>
+                  </w:rPr>
+                </m:ctrlPr>
+              </m:sSubSupPr>
+              <m:e>
+                <m:r>
+                  <w:rPr>
+                    <w:rFonts w:ascii="Cambria Math" w:hAnsi="Cambria Math"/>
+                  </w:rPr>
+                  <m:t>H</m:t>
+                </m:r>
+              </m:e>
+              <m:sub>
+                <m:r>
+                  <w:rPr>
+                    <w:rFonts w:ascii="Cambria Math" w:hAnsi="Cambria Math"/>
+                  </w:rPr>
+                  <m:t>epi</m:t>
+                </m:r>
+              </m:sub>
+              <m:sup>
+                <m:r>
+                  <w:rPr>
+                    <w:rFonts w:ascii="Cambria Math" w:hAnsi="Cambria Math"/>
+                  </w:rPr>
+                  <m:t>2</m:t>
+                </m:r>
+              </m:sup>
+            </m:sSubSup>
+          </m:den>
+        </m:f>
+        <m:r>
+          <w:rPr>
+            <w:rFonts w:ascii="Cambria Math" w:hAnsi="Cambria Math"/>
+          </w:rPr>
+          <m:t>&gt;1</m:t>
+        </m:r>
+      </m:oMath>
+      <w:r>
+        <w:t xml:space="preserve"> on retrouve bien le compromis entre l’intensité de sélection réalisable et la précision de l’estimation de la valeur des grains.</w:t>
+      </w:r>
+    </w:p>
+    <w:p/>
+    <w:p>
+      <w:r>
+        <w:rPr>
+          <w:noProof/>
+        </w:rPr>
+        <w:drawing>
+          <wp:inline distT="0" distB="0" distL="0" distR="0" wp14:anchorId="7D22EE76" wp14:editId="5F2C1F32">
+            <wp:extent cx="5760720" cy="953135"/>
+            <wp:effectExtent l="0" t="0" r="0" b="0"/>
+            <wp:docPr id="12" name="Image 12"/>
+            <wp:cNvGraphicFramePr>
+              <a:graphicFrameLocks xmlns:a="http://schemas.openxmlformats.org/drawingml/2006/main" noChangeAspect="1"/>
+            </wp:cNvGraphicFramePr>
+            <a:graphic xmlns:a="http://schemas.openxmlformats.org/drawingml/2006/main">
+              <a:graphicData uri="http://schemas.openxmlformats.org/drawingml/2006/picture">
+                <pic:pic xmlns:pic="http://schemas.openxmlformats.org/drawingml/2006/picture">
+                  <pic:nvPicPr>
+                    <pic:cNvPr id="12" name="formule.png"/>
+                    <pic:cNvPicPr/>
+                  </pic:nvPicPr>
+                  <pic:blipFill>
+                    <a:blip r:embed="rId24">
+                      <a:extLst>
+                        <a:ext uri="{28A0092B-C50C-407E-A947-70E740481C1C}">
+                          <a14:useLocalDpi xmlns:a14="http://schemas.microsoft.com/office/drawing/2010/main" val="0"/>
+                        </a:ext>
+                      </a:extLst>
+                    </a:blip>
+                    <a:stretch>
+                      <a:fillRect/>
+                    </a:stretch>
+                  </pic:blipFill>
+                  <pic:spPr>
+                    <a:xfrm>
+                      <a:off x="0" y="0"/>
+                      <a:ext cx="5760720" cy="953135"/>
+                    </a:xfrm>
+                    <a:prstGeom prst="rect">
+                      <a:avLst/>
+                    </a:prstGeom>
+                  </pic:spPr>
+                </pic:pic>
+              </a:graphicData>
+            </a:graphic>
+          </wp:inline>
+        </w:drawing>
+      </w:r>
+    </w:p>
+    <w:p/>
+    <w:p>
+      <w:r>
+        <w:t>De plus, il faut aussi remarquer que le terme du rapport d’héritabilité peut aussi contenir un rapport d’</w:t>
+      </w:r>
+      <w:proofErr w:type="spellStart"/>
+      <w:r>
+        <w:t>accuracy</w:t>
+      </w:r>
+      <w:proofErr w:type="spellEnd"/>
+      <w:r>
+        <w:t xml:space="preserve"> de prédiction si l’on veut utiliser une méthode de prédiction des traits du grain qui puisse être appliquée soit sur le grain individuel soit sur l’épi. </w:t>
+      </w:r>
+      <w:r>
+        <w:t>On peut notamment penser à la prédiction phénomique sur le spectre d’un grain ou sur le spectre moyen de grains d’un épi. Ce sujet sera plus amplement abordé en discussion.</w:t>
+      </w:r>
     </w:p>
     <w:p>
       <w:pPr>
@@ -10472,6 +10984,7 @@
         <w:rPr>
           <w:noProof/>
         </w:rPr>
+        <w:lastRenderedPageBreak/>
         <w:drawing>
           <wp:inline distT="0" distB="0" distL="0" distR="0" wp14:anchorId="390CAB13" wp14:editId="2385C00B">
             <wp:extent cx="3683480" cy="2693984"/>
@@ -10488,7 +11001,7 @@
                     <pic:cNvPicPr/>
                   </pic:nvPicPr>
                   <pic:blipFill>
-                    <a:blip r:embed="rId24">
+                    <a:blip r:embed="rId25">
                       <a:extLst>
                         <a:ext uri="{28A0092B-C50C-407E-A947-70E740481C1C}">
                           <a14:useLocalDpi xmlns:a14="http://schemas.microsoft.com/office/drawing/2010/main" val="0"/>
@@ -10549,7 +11062,13 @@
         <w:t xml:space="preserve">et sans biais </w:t>
       </w:r>
       <w:r>
-        <w:t xml:space="preserve">le rapport entre le progrès effectué en sélection sur grain et le rapport effectué en sélection sur épi. </w:t>
+        <w:t xml:space="preserve">le rapport entre le progrès effectué en sélection sur grain et le </w:t>
+      </w:r>
+      <w:r>
+        <w:t>progrès</w:t>
+      </w:r>
+      <w:r>
+        <w:t xml:space="preserve"> effectué en sélection sur épi. </w:t>
       </w:r>
       <w:r>
         <w:t xml:space="preserve">Néanmoins, cette corrélation a été obtenue avec des valeurs assez irréalistes de paramètres (NGE=5, NGO=859, un épi par génotype). On ne sait donc pas si l’équation a le même pouvoir prédictif pour des valeurs de paramètres réalistes et il faudrait </w:t>
@@ -10597,9 +11116,238 @@
       </w:r>
     </w:p>
     <w:p>
+      <w:r>
+        <w:t xml:space="preserve">Pour se représenter différentes situations possibles en sélection, la valeur du rapport </w:t>
+      </w:r>
+      <w:proofErr w:type="spellStart"/>
+      <w:r>
+        <w:t>R_grain</w:t>
+      </w:r>
+      <w:proofErr w:type="spellEnd"/>
+      <w:r>
+        <w:t>/</w:t>
+      </w:r>
+      <w:proofErr w:type="spellStart"/>
+      <w:r>
+        <w:t>R_epi</w:t>
+      </w:r>
+      <w:proofErr w:type="spellEnd"/>
+      <w:r>
+        <w:t xml:space="preserve"> a été calculée et représentée pour différentes combinaisons de paramètres : </w:t>
+      </w:r>
+    </w:p>
+    <w:p>
+      <w:pPr>
+        <w:pStyle w:val="Paragraphedeliste"/>
+        <w:numPr>
+          <w:ilvl w:val="0"/>
+          <w:numId w:val="12"/>
+        </w:numPr>
+      </w:pPr>
+      <w:proofErr w:type="spellStart"/>
+      <w:proofErr w:type="gramStart"/>
+      <w:r>
+        <w:t>nsel</w:t>
+      </w:r>
+      <w:proofErr w:type="spellEnd"/>
+      <w:proofErr w:type="gramEnd"/>
+      <w:r>
+        <w:t xml:space="preserve"> allant de 400 à 1.000.000</w:t>
+      </w:r>
+    </w:p>
+    <w:p>
+      <w:pPr>
+        <w:pStyle w:val="Paragraphedeliste"/>
+        <w:numPr>
+          <w:ilvl w:val="0"/>
+          <w:numId w:val="12"/>
+        </w:numPr>
+      </w:pPr>
+      <w:r>
+        <w:t>NGO allant de 10.000 à 5.000.000</w:t>
+      </w:r>
+    </w:p>
+    <w:p>
+      <w:pPr>
+        <w:pStyle w:val="Paragraphedeliste"/>
+        <w:numPr>
+          <w:ilvl w:val="0"/>
+          <w:numId w:val="12"/>
+        </w:numPr>
+      </w:pPr>
+      <w:r>
+        <w:t>NEO allant de 100 à 5.000</w:t>
+      </w:r>
+    </w:p>
+    <w:p>
+      <w:pPr>
+        <w:pStyle w:val="Paragraphedeliste"/>
+        <w:numPr>
+          <w:ilvl w:val="0"/>
+          <w:numId w:val="12"/>
+        </w:numPr>
+      </w:pPr>
+      <w:r>
+        <w:t>NGE allant de 40 à 80</w:t>
+      </w:r>
+    </w:p>
+    <w:p/>
+    <w:p>
+      <w:r>
+        <w:t xml:space="preserve">Les paramètres de variances ont été laissés fixes et égaux aux estimations réalisées avec les données des bacs. </w:t>
+      </w:r>
+      <w:r>
+        <w:t xml:space="preserve">Ci-dessous, un graphique représentant le rapport </w:t>
+      </w:r>
+      <w:proofErr w:type="spellStart"/>
+      <w:r>
+        <w:t>R_grain</w:t>
+      </w:r>
+      <w:proofErr w:type="spellEnd"/>
+      <w:r>
+        <w:t>/</w:t>
+      </w:r>
+      <w:proofErr w:type="spellStart"/>
+      <w:r>
+        <w:t>R_epi</w:t>
+      </w:r>
+      <w:proofErr w:type="spellEnd"/>
+      <w:r>
+        <w:t xml:space="preserve"> en fonction du nombre de grains </w:t>
+      </w:r>
+      <w:r>
+        <w:lastRenderedPageBreak/>
+        <w:t xml:space="preserve">observés pour les différentes valeurs de </w:t>
+      </w:r>
+      <w:proofErr w:type="spellStart"/>
+      <w:r>
+        <w:t>nsel</w:t>
+      </w:r>
+      <w:proofErr w:type="spellEnd"/>
+      <w:r>
+        <w:t xml:space="preserve">, NEO et NGE. </w:t>
+      </w:r>
+    </w:p>
+    <w:p>
       <w:pPr>
         <w:pStyle w:val="Corpsdetexte"/>
-      </w:pPr>
+        <w:jc w:val="center"/>
+      </w:pPr>
+      <w:r>
+        <w:rPr>
+          <w:noProof/>
+        </w:rPr>
+        <w:drawing>
+          <wp:inline distT="0" distB="0" distL="0" distR="0" wp14:anchorId="7CB06ACE" wp14:editId="576D3631">
+            <wp:extent cx="5760720" cy="4488180"/>
+            <wp:effectExtent l="19050" t="19050" r="11430" b="26670"/>
+            <wp:docPr id="7" name="Image 7"/>
+            <wp:cNvGraphicFramePr>
+              <a:graphicFrameLocks xmlns:a="http://schemas.openxmlformats.org/drawingml/2006/main" noChangeAspect="1"/>
+            </wp:cNvGraphicFramePr>
+            <a:graphic xmlns:a="http://schemas.openxmlformats.org/drawingml/2006/main">
+              <a:graphicData uri="http://schemas.openxmlformats.org/drawingml/2006/picture">
+                <pic:pic xmlns:pic="http://schemas.openxmlformats.org/drawingml/2006/picture">
+                  <pic:nvPicPr>
+                    <pic:cNvPr id="7" name="analytique.png"/>
+                    <pic:cNvPicPr/>
+                  </pic:nvPicPr>
+                  <pic:blipFill>
+                    <a:blip r:embed="rId26">
+                      <a:extLst>
+                        <a:ext uri="{28A0092B-C50C-407E-A947-70E740481C1C}">
+                          <a14:useLocalDpi xmlns:a14="http://schemas.microsoft.com/office/drawing/2010/main" val="0"/>
+                        </a:ext>
+                      </a:extLst>
+                    </a:blip>
+                    <a:stretch>
+                      <a:fillRect/>
+                    </a:stretch>
+                  </pic:blipFill>
+                  <pic:spPr>
+                    <a:xfrm>
+                      <a:off x="0" y="0"/>
+                      <a:ext cx="5760720" cy="4488180"/>
+                    </a:xfrm>
+                    <a:prstGeom prst="rect">
+                      <a:avLst/>
+                    </a:prstGeom>
+                    <a:ln>
+                      <a:solidFill>
+                        <a:schemeClr val="tx1"/>
+                      </a:solidFill>
+                    </a:ln>
+                  </pic:spPr>
+                </pic:pic>
+              </a:graphicData>
+            </a:graphic>
+          </wp:inline>
+        </w:drawing>
+      </w:r>
+    </w:p>
+    <w:p>
+      <w:r>
+        <w:t xml:space="preserve">On peut en premier lieu vérifier que les résultats correspondent bien aux attendus théoriques. On voit que plus le nombre de grain observé est grand, plus le rapport et grand. Cela est logique car plus on observe de grains, plus on peut aller loin dans l’intensité de sélection sur grain, plus </w:t>
+      </w:r>
+      <w:proofErr w:type="spellStart"/>
+      <w:r>
+        <w:t>R_grain</w:t>
+      </w:r>
+      <w:proofErr w:type="spellEnd"/>
+      <w:r>
+        <w:t xml:space="preserve"> augmente. On voit que plus NGE est grand, plus le rapport baisse. C’est logique car un plus grand nombre de grain par épi augmente l’héritabilité lorsqu’on sélectionne sur épi ce qui fait augmenter </w:t>
+      </w:r>
+      <w:proofErr w:type="spellStart"/>
+      <w:r>
+        <w:t>R_epi</w:t>
+      </w:r>
+      <w:proofErr w:type="spellEnd"/>
+      <w:r>
+        <w:t xml:space="preserve">. De même plus NEO est grand, plus le rapport est bas, car plus on peut observer d’épis, plus on peut aller loin dans l’intensité de sélection sur épi, plus </w:t>
+      </w:r>
+      <w:proofErr w:type="spellStart"/>
+      <w:r>
+        <w:t>R_epi</w:t>
+      </w:r>
+      <w:proofErr w:type="spellEnd"/>
+      <w:r>
+        <w:t xml:space="preserve"> augmente. </w:t>
+      </w:r>
+    </w:p>
+    <w:p/>
+    <w:p>
+      <w:r>
+        <w:t>Pour bien utiliser ces résultats, il faut comprendre et imaginer à quelle situation réelle correspond chaque jeu de paramètres. Si l’</w:t>
+      </w:r>
+      <w:r>
+        <w:t xml:space="preserve">on prend la colonne </w:t>
+      </w:r>
+      <w:proofErr w:type="spellStart"/>
+      <w:r>
+        <w:t>nsel</w:t>
+      </w:r>
+      <w:proofErr w:type="spellEnd"/>
+      <w:r>
+        <w:t xml:space="preserve"> = 10</w:t>
+      </w:r>
+      <w:r>
+        <w:t>00. Ce nombre de grain sélectionné correspond à une très faible surface à replanter</w:t>
+      </w:r>
+      <w:r>
+        <w:t>, de l’ordre de 3 à 4 m² pour une densité autour de 300 grains/m²</w:t>
+      </w:r>
+      <w:r>
+        <w:t xml:space="preserve">. </w:t>
+      </w:r>
+      <w:r>
+        <w:t>On peut imaginer deux situations. La première serait un agriculteur qui améliore sa/ses populations sur des petites surfaces constantes d’année en année.</w:t>
+      </w:r>
+    </w:p>
+    <w:p/>
+    <w:p>
+      <w:r>
+        <w:t>En stress : moins de NGE</w:t>
+      </w:r>
     </w:p>
     <w:p>
       <w:pPr>
@@ -10737,7 +11485,7 @@
       <w:pPr>
         <w:pStyle w:val="Titre2"/>
         <w:sectPr>
-          <w:footerReference w:type="default" r:id="rId25"/>
+          <w:footerReference w:type="default" r:id="rId27"/>
           <w:footnotePr>
             <w:pos w:val="beneathText"/>
           </w:footnotePr>
@@ -10816,7 +11564,7 @@
     <w:p>
       <w:pPr>
         <w:sectPr>
-          <w:footerReference w:type="default" r:id="rId26"/>
+          <w:footerReference w:type="default" r:id="rId28"/>
           <w:footnotePr>
             <w:pos w:val="beneathText"/>
           </w:footnotePr>
@@ -10876,7 +11624,7 @@
     <w:p>
       <w:pPr>
         <w:sectPr>
-          <w:footerReference w:type="default" r:id="rId27"/>
+          <w:footerReference w:type="default" r:id="rId29"/>
           <w:footnotePr>
             <w:pos w:val="beneathText"/>
           </w:footnotePr>
@@ -11231,7 +11979,7 @@
     <w:p>
       <w:pPr>
         <w:sectPr>
-          <w:footerReference w:type="default" r:id="rId28"/>
+          <w:footerReference w:type="default" r:id="rId30"/>
           <w:footnotePr>
             <w:pos w:val="beneathText"/>
           </w:footnotePr>
@@ -11245,7 +11993,7 @@
       <w:pPr>
         <w:pStyle w:val="----Corpsdetexte----"/>
         <w:sectPr>
-          <w:footerReference w:type="default" r:id="rId29"/>
+          <w:footerReference w:type="default" r:id="rId31"/>
           <w:footnotePr>
             <w:pos w:val="beneathText"/>
           </w:footnotePr>
@@ -11417,7 +12165,7 @@
     <w:p>
       <w:pPr>
         <w:sectPr>
-          <w:footerReference w:type="default" r:id="rId30"/>
+          <w:footerReference w:type="default" r:id="rId32"/>
           <w:footnotePr>
             <w:pos w:val="beneathText"/>
           </w:footnotePr>
@@ -11844,7 +12592,7 @@
                     </pic:cNvPicPr>
                   </pic:nvPicPr>
                   <pic:blipFill>
-                    <a:blip r:embed="rId31">
+                    <a:blip r:embed="rId33">
                       <a:extLst>
                         <a:ext uri="{28A0092B-C50C-407E-A947-70E740481C1C}">
                           <a14:useLocalDpi xmlns:a14="http://schemas.microsoft.com/office/drawing/2010/main" val="0"/>
@@ -11900,7 +12648,7 @@
                     </pic:cNvPicPr>
                   </pic:nvPicPr>
                   <pic:blipFill>
-                    <a:blip r:embed="rId32">
+                    <a:blip r:embed="rId34">
                       <a:extLst>
                         <a:ext uri="{28A0092B-C50C-407E-A947-70E740481C1C}">
                           <a14:useLocalDpi xmlns:a14="http://schemas.microsoft.com/office/drawing/2010/main" val="0"/>
@@ -11957,7 +12705,7 @@
                     </pic:cNvPicPr>
                   </pic:nvPicPr>
                   <pic:blipFill>
-                    <a:blip r:embed="rId33">
+                    <a:blip r:embed="rId35">
                       <a:extLst>
                         <a:ext uri="{28A0092B-C50C-407E-A947-70E740481C1C}">
                           <a14:useLocalDpi xmlns:a14="http://schemas.microsoft.com/office/drawing/2010/main" val="0"/>
@@ -12026,9 +12774,9 @@
             <o:lock v:ext="edit" aspectratio="t"/>
           </v:shapetype>
           <v:shape id="_x0000_i1025" type="#_x0000_t75" style="width:148.75pt;height:41.45pt" o:ole="">
-            <v:imagedata r:id="rId34" o:title=""/>
+            <v:imagedata r:id="rId36" o:title=""/>
           </v:shape>
-          <o:OLEObject Type="Embed" ProgID="MSPhotoEd.3" ShapeID="_x0000_i1025" DrawAspect="Content" ObjectID="_1753534846" r:id="rId35"/>
+          <o:OLEObject Type="Embed" ProgID="MSPhotoEd.3" ShapeID="_x0000_i1025" DrawAspect="Content" ObjectID="_1753706262" r:id="rId37"/>
         </w:object>
       </w:r>
     </w:p>
@@ -12068,7 +12816,7 @@
                     </pic:cNvPicPr>
                   </pic:nvPicPr>
                   <pic:blipFill>
-                    <a:blip r:embed="rId36">
+                    <a:blip r:embed="rId38">
                       <a:extLst>
                         <a:ext uri="{28A0092B-C50C-407E-A947-70E740481C1C}">
                           <a14:useLocalDpi xmlns:a14="http://schemas.microsoft.com/office/drawing/2010/main" val="0"/>
@@ -12222,7 +12970,7 @@
       <w:rPr>
         <w:noProof/>
       </w:rPr>
-      <w:t>33</w:t>
+      <w:t>36</w:t>
     </w:r>
     <w:r>
       <w:fldChar w:fldCharType="end"/>
@@ -12251,7 +12999,7 @@
       <w:rPr>
         <w:noProof/>
       </w:rPr>
-      <w:t>35</w:t>
+      <w:t>38</w:t>
     </w:r>
     <w:r>
       <w:fldChar w:fldCharType="end"/>
@@ -12280,7 +13028,7 @@
       <w:rPr>
         <w:noProof/>
       </w:rPr>
-      <w:t>36</w:t>
+      <w:t>39</w:t>
     </w:r>
     <w:r>
       <w:fldChar w:fldCharType="end"/>
@@ -12493,7 +13241,7 @@
       <w:rPr>
         <w:noProof/>
       </w:rPr>
-      <w:t>31</w:t>
+      <w:t>29</w:t>
     </w:r>
     <w:r>
       <w:fldChar w:fldCharType="end"/>
@@ -12521,7 +13269,7 @@
       <w:rPr>
         <w:noProof/>
       </w:rPr>
-      <w:t>32</w:t>
+      <w:t>35</w:t>
     </w:r>
     <w:r>
       <w:fldChar w:fldCharType="end"/>
@@ -14712,6 +15460,7 @@
   <w:style w:type="character" w:default="1" w:styleId="Policepardfaut">
     <w:name w:val="Default Paragraph Font"/>
     <w:uiPriority w:val="1"/>
+    <w:semiHidden/>
     <w:unhideWhenUsed/>
   </w:style>
   <w:style w:type="table" w:default="1" w:styleId="TableauNormal">
@@ -16154,7 +16903,7 @@
 </file>
 
 <file path=customXml/itemProps1.xml><?xml version="1.0" encoding="utf-8"?>
-<ds:datastoreItem xmlns:ds="http://schemas.openxmlformats.org/officeDocument/2006/customXml" ds:itemID="{2DE1BA8A-7F53-497E-89C4-7DCEF1F096FB}">
+<ds:datastoreItem xmlns:ds="http://schemas.openxmlformats.org/officeDocument/2006/customXml" ds:itemID="{4E5577B5-9006-46C5-A3CE-5BB61295C88E}">
   <ds:schemaRefs>
     <ds:schemaRef ds:uri="http://schemas.openxmlformats.org/officeDocument/2006/bibliography"/>
   </ds:schemaRefs>

</xml_diff>

<commit_message>
toujours la redac et un peu d'analyse
</commit_message>
<xml_diff>
--- a/rapport de stage.docx
+++ b/rapport de stage.docx
@@ -10601,8 +10601,6 @@
       <w:r>
         <w:t xml:space="preserve"> est faible, ce qui est logique. Ainsi, le PMG et les tailles moyennes, maximum et minimum des grains sont toujours impactés par la sélections sur grain par pas toujours par la sélection sur épi lorsque NEO devient trop faible. </w:t>
       </w:r>
-      <w:bookmarkStart w:id="15" w:name="_GoBack"/>
-      <w:bookmarkEnd w:id="15"/>
     </w:p>
     <w:p/>
     <w:p>
@@ -10958,6 +10956,8 @@
       <w:r>
         <w:t>On peut notamment penser à la prédiction phénomique sur le spectre d’un grain ou sur le spectre moyen de grains d’un épi. Ce sujet sera plus amplement abordé en discussion.</w:t>
       </w:r>
+      <w:bookmarkStart w:id="15" w:name="_GoBack"/>
+      <w:bookmarkEnd w:id="15"/>
     </w:p>
     <w:p>
       <w:pPr>
@@ -11340,7 +11340,26 @@
         <w:t xml:space="preserve">. </w:t>
       </w:r>
       <w:r>
-        <w:t>On peut imaginer deux situations. La première serait un agriculteur qui améliore sa/ses populations sur des petites surfaces constantes d’année en année.</w:t>
+        <w:t>On peut imaginer deux situations. La première serait un agriculteur qui améliore sa/ses populations sur des petites surfaces constantes d’année en année</w:t>
+      </w:r>
+      <w:r>
+        <w:t xml:space="preserve"> et passe par une phase de multiplication de sa population améliorée chaque année pour le semis de l’année suivante</w:t>
+      </w:r>
+      <w:r>
+        <w:t xml:space="preserve"> (2 années de multi et 200 m² pour NGE = 60 et densité à 300)</w:t>
+      </w:r>
+      <w:r>
+        <w:t>.</w:t>
+      </w:r>
+      <w:r>
+        <w:t xml:space="preserve"> Petite surface soit pour grosse intensité de sélection en partant de la récolte ouais mais </w:t>
+      </w:r>
+      <w:r>
+        <w:lastRenderedPageBreak/>
+        <w:t>nan là on épuise la pop.</w:t>
+      </w:r>
+      <w:r>
+        <w:t xml:space="preserve"> (c’était la situation 2)</w:t>
       </w:r>
     </w:p>
     <w:p/>
@@ -11354,8 +11373,117 @@
         <w:pStyle w:val="Titre1"/>
       </w:pPr>
       <w:r>
+        <w:t>Discussion</w:t>
+      </w:r>
+    </w:p>
+    <w:p>
+      <w:pPr>
+        <w:pStyle w:val="Titre2"/>
+      </w:pPr>
+      <w:r>
+        <w:t xml:space="preserve">Prise </w:t>
+      </w:r>
+      <w:r>
+        <w:t>de recul sur l’équation</w:t>
+      </w:r>
+    </w:p>
+    <w:p>
+      <w:r>
+        <w:t xml:space="preserve">Dans le cadre du stage, l’équation a seulement été utilisée </w:t>
+      </w:r>
+      <w:r>
+        <w:t xml:space="preserve">pour la taille du grain car c’est le seul trait pour lequel nous avons pu estimer les composantes de la variance nécessaires pour les calculs. Cependant, cette équation peut être utilisée pour n’importe quel trait qui concerne le grain individuel. De plus, cette </w:t>
+      </w:r>
+      <w:r>
+        <w:t>équation pourrait être améliorée. Une des améliorations les plus évidentes est la prise en compte des compromis qui existes entre les traits du grain, par exemple le compromis entre la taille et le nombre de grains. Ce compromis ferait changer la valeur de NGE</w:t>
+      </w:r>
+      <w:r>
+        <w:t xml:space="preserve"> en fonction de l’intensité de sélection appliquée car plus l’intensité de sélection serait forte, plus les grains sélectionnés seraient gros, et plus ils viendraient d’épis avec un faible nombre de grain. Au final, la prise en comp</w:t>
+      </w:r>
+      <w:r>
+        <w:t>te de ce compromis changerait le</w:t>
+      </w:r>
+      <w:r>
+        <w:t xml:space="preserve"> </w:t>
+      </w:r>
+      <w:r>
+        <w:t xml:space="preserve">rapport entre les intensités de sélection, et le rapport entre les héritabilités sur grain et sur épi. </w:t>
+      </w:r>
+      <w:r>
+        <w:t xml:space="preserve">En revanche, la prise en compte de compromis implique surement de perdre la généralité de l’équation et de devoir avoir une équation pour chaque trade off. </w:t>
+      </w:r>
+    </w:p>
+    <w:p/>
+    <w:p>
+      <w:r>
+        <w:t xml:space="preserve">Un autre élément important de discussion est la nécessité d’estimer les paramètres de la variance pour utiliser l’équation. </w:t>
+      </w:r>
+      <w:r>
+        <w:t xml:space="preserve">Etant donné que ces paramètres sont contraints (on ne peut pas les adapter ou les choisir comme NEO, NGO ou </w:t>
+      </w:r>
+      <w:proofErr w:type="spellStart"/>
+      <w:r>
+        <w:t>nsel</w:t>
+      </w:r>
+      <w:proofErr w:type="spellEnd"/>
+      <w:r>
+        <w:t xml:space="preserve">), il est nécessaire de les estimer pour utiliser l’équation. </w:t>
+      </w:r>
+      <w:r>
+        <w:t>L’estimation de ces paramètres requiert un travail conséquent et/ou l’utilisation de technologie avancée (Optomachine) du fait de la nécessité de mesure</w:t>
+      </w:r>
+      <w:r>
+        <w:t>r</w:t>
+      </w:r>
+      <w:r>
+        <w:t xml:space="preserve"> des grains individuellement. Dans le cadre d’une sélection massale menée par un groupement d’agriculteur, il est raisonnable de penser que ni le temps ni la technologie ne sont disponibles. </w:t>
+      </w:r>
+      <w:r>
+        <w:t>De plus, comme ces paramètres changent</w:t>
+      </w:r>
+      <w:r>
+        <w:t xml:space="preserve"> en fonction du lieu, de l’année et du trait observé</w:t>
+      </w:r>
+      <w:r>
+        <w:t>, il faudrait surement "</w:t>
+      </w:r>
+      <w:proofErr w:type="spellStart"/>
+      <w:r>
+        <w:t>recalibrer</w:t>
+      </w:r>
+      <w:proofErr w:type="spellEnd"/>
+      <w:r>
+        <w:t xml:space="preserve">" régulièrement l’équation, c’est-à-dire ré-estimer régulièrement les paramètres de variance pour s’en servir. </w:t>
+      </w:r>
+    </w:p>
+    <w:p>
+      <w:pPr>
+        <w:pStyle w:val="Titre2"/>
+      </w:pPr>
+      <w:r>
+        <w:t>Phénomique</w:t>
+      </w:r>
+    </w:p>
+    <w:p>
+      <w:r>
+        <w:t>Dire c’est quoi la phénomique</w:t>
+      </w:r>
+    </w:p>
+    <w:p>
+      <w:r>
+        <w:t>Cool pour sélectionner sur autre chose que le grain</w:t>
+      </w:r>
+    </w:p>
+    <w:p>
+      <w:r>
+        <w:t xml:space="preserve">Etant donné que l’équation peut être utilisée pour n’importe quel trait mesurable sur grain individuel, elle peut apporter des éléments de discussion intéressants pour la sélection phénomique. En effet, </w:t>
+      </w:r>
+      <w:r>
+        <w:t xml:space="preserve">si l’on peut mesurer des spectres de grains individuels dans le but de prédire un trait, il sera toujours préférable </w:t>
+      </w:r>
+      <w:r>
         <w:lastRenderedPageBreak/>
-        <w:t>Discussion</w:t>
+        <w:t xml:space="preserve">de moyenner les spectres des grains issus d’un même épi pour faire la prédiction si possible. </w:t>
       </w:r>
     </w:p>
     <w:p>
@@ -11363,113 +11491,6 @@
         <w:pStyle w:val="Titre2"/>
       </w:pPr>
       <w:r>
-        <w:t xml:space="preserve">Prise </w:t>
-      </w:r>
-      <w:r>
-        <w:t>de recul sur l’équation</w:t>
-      </w:r>
-    </w:p>
-    <w:p>
-      <w:r>
-        <w:t xml:space="preserve">Dans le cadre du stage, l’équation a seulement été utilisée </w:t>
-      </w:r>
-      <w:r>
-        <w:t xml:space="preserve">pour la taille du grain car c’est le seul trait pour lequel nous avons pu estimer les composantes de la variance nécessaires pour les calculs. Cependant, cette équation peut être utilisée pour n’importe quel trait qui concerne le grain individuel. De plus, cette </w:t>
-      </w:r>
-      <w:r>
-        <w:t>équation pourrait être améliorée. Une des améliorations les plus évidentes est la prise en compte des compromis qui existes entre les traits du grain, par exemple le compromis entre la taille et le nombre de grains. Ce compromis ferait changer la valeur de NGE</w:t>
-      </w:r>
-      <w:r>
-        <w:t xml:space="preserve"> en fonction de l’intensité de sélection appliquée car plus l’intensité de sélection serait forte, plus les grains sélectionnés seraient gros, et plus ils viendraient d’épis avec un faible nombre de grain. Au final, la prise en comp</w:t>
-      </w:r>
-      <w:r>
-        <w:t>te de ce compromis changerait le</w:t>
-      </w:r>
-      <w:r>
-        <w:t xml:space="preserve"> </w:t>
-      </w:r>
-      <w:r>
-        <w:t xml:space="preserve">rapport entre les intensités de sélection, et le rapport entre les héritabilités sur grain et sur épi. </w:t>
-      </w:r>
-      <w:r>
-        <w:t xml:space="preserve">En revanche, la prise en compte de compromis implique surement de perdre la généralité de l’équation et de devoir avoir une équation pour chaque trade off. </w:t>
-      </w:r>
-    </w:p>
-    <w:p/>
-    <w:p>
-      <w:r>
-        <w:t xml:space="preserve">Un autre élément important de discussion est la nécessité d’estimer les paramètres de la variance pour utiliser l’équation. </w:t>
-      </w:r>
-      <w:r>
-        <w:t xml:space="preserve">Etant donné que ces paramètres sont contraints (on ne peut pas les adapter ou les choisir comme NEO, NGO ou </w:t>
-      </w:r>
-      <w:proofErr w:type="spellStart"/>
-      <w:r>
-        <w:t>nsel</w:t>
-      </w:r>
-      <w:proofErr w:type="spellEnd"/>
-      <w:r>
-        <w:t xml:space="preserve">), il est nécessaire de les estimer pour utiliser l’équation. </w:t>
-      </w:r>
-      <w:r>
-        <w:t>L’estimation de ces paramètres requiert un travail conséquent et/ou l’utilisation de technologie avancée (Optomachine) du fait de la nécessité de mesure</w:t>
-      </w:r>
-      <w:r>
-        <w:t>r</w:t>
-      </w:r>
-      <w:r>
-        <w:t xml:space="preserve"> des grains individuellement. Dans le cadre d’une sélection massale menée par un groupement d’agriculteur, il est raisonnable de penser que ni le temps ni la technologie ne sont disponibles. </w:t>
-      </w:r>
-      <w:r>
-        <w:t>De plus, comme ces paramètres changent</w:t>
-      </w:r>
-      <w:r>
-        <w:t xml:space="preserve"> en fonction du lieu, de l’année et du trait observé</w:t>
-      </w:r>
-      <w:r>
-        <w:t>, il faudrait surement "</w:t>
-      </w:r>
-      <w:proofErr w:type="spellStart"/>
-      <w:r>
-        <w:t>recalibrer</w:t>
-      </w:r>
-      <w:proofErr w:type="spellEnd"/>
-      <w:r>
-        <w:t xml:space="preserve">" régulièrement l’équation, c’est-à-dire ré-estimer régulièrement les paramètres de variance pour s’en servir. </w:t>
-      </w:r>
-    </w:p>
-    <w:p>
-      <w:pPr>
-        <w:pStyle w:val="Titre2"/>
-      </w:pPr>
-      <w:r>
-        <w:t>Phénomique</w:t>
-      </w:r>
-    </w:p>
-    <w:p>
-      <w:r>
-        <w:t>Dire c’est quoi la phénomique</w:t>
-      </w:r>
-    </w:p>
-    <w:p>
-      <w:r>
-        <w:t>Cool pour sélectionner sur autre chose que le grain</w:t>
-      </w:r>
-    </w:p>
-    <w:p>
-      <w:r>
-        <w:t xml:space="preserve">Etant donné que l’équation peut être utilisée pour n’importe quel trait mesurable sur grain individuel, elle peut apporter des éléments de discussion intéressants pour la sélection phénomique. En effet, </w:t>
-      </w:r>
-      <w:r>
-        <w:t xml:space="preserve">si l’on peut mesurer des spectres de grains individuels dans le but de prédire un trait, il sera toujours préférable de moyenner les spectres des grains issus d’un même épi pour faire la prédiction si possible. </w:t>
-      </w:r>
-    </w:p>
-    <w:p>
-      <w:pPr>
-        <w:pStyle w:val="Titre2"/>
-      </w:pPr>
-      <w:r>
-        <w:lastRenderedPageBreak/>
         <w:t>Sélection participative et difficultés liées</w:t>
       </w:r>
     </w:p>
@@ -12773,10 +12794,10 @@
             <v:path o:extrusionok="f" gradientshapeok="t" o:connecttype="rect"/>
             <o:lock v:ext="edit" aspectratio="t"/>
           </v:shapetype>
-          <v:shape id="_x0000_i1025" type="#_x0000_t75" style="width:148.75pt;height:41.45pt" o:ole="">
+          <v:shape id="_x0000_i1025" type="#_x0000_t75" style="width:148.5pt;height:41.25pt" o:ole="">
             <v:imagedata r:id="rId36" o:title=""/>
           </v:shape>
-          <o:OLEObject Type="Embed" ProgID="MSPhotoEd.3" ShapeID="_x0000_i1025" DrawAspect="Content" ObjectID="_1753706262" r:id="rId37"/>
+          <o:OLEObject Type="Embed" ProgID="MSPhotoEd.3" ShapeID="_x0000_i1025" DrawAspect="Content" ObjectID="_1753714008" r:id="rId37"/>
         </w:object>
       </w:r>
     </w:p>
@@ -13241,7 +13262,7 @@
       <w:rPr>
         <w:noProof/>
       </w:rPr>
-      <w:t>29</w:t>
+      <w:t>33</w:t>
     </w:r>
     <w:r>
       <w:fldChar w:fldCharType="end"/>
@@ -16903,7 +16924,7 @@
 </file>
 
 <file path=customXml/itemProps1.xml><?xml version="1.0" encoding="utf-8"?>
-<ds:datastoreItem xmlns:ds="http://schemas.openxmlformats.org/officeDocument/2006/customXml" ds:itemID="{4E5577B5-9006-46C5-A3CE-5BB61295C88E}">
+<ds:datastoreItem xmlns:ds="http://schemas.openxmlformats.org/officeDocument/2006/customXml" ds:itemID="{04184818-CCCB-45D9-8BD4-881AC4FF4E92}">
   <ds:schemaRefs>
     <ds:schemaRef ds:uri="http://schemas.openxmlformats.org/officeDocument/2006/bibliography"/>
   </ds:schemaRefs>

</xml_diff>